<commit_message>
Export: Fixed small inconsistencies in templates
</commit_message>
<xml_diff>
--- a/src/main/resources/at/ac/tuwien/damap/template/FWFTemplate.docx
+++ b/src/main/resources/at/ac/tuwien/damap/template/FWFTemplate.docx
@@ -51,31 +51,7 @@
           <w:szCs w:val="64"/>
           <w:lang w:val="en-GB"/>
         </w:rPr>
-        <w:t>[</w:t>
-      </w:r>
-      <w:proofErr w:type="spellStart"/>
-      <w:r>
-        <w:rPr>
-          <w:b/>
-          <w:bCs/>
-          <w:color w:val="006699"/>
-          <w:sz w:val="64"/>
-          <w:szCs w:val="64"/>
-          <w:lang w:val="en-GB"/>
-        </w:rPr>
-        <w:t>projectname</w:t>
-      </w:r>
-      <w:proofErr w:type="spellEnd"/>
-      <w:r>
-        <w:rPr>
-          <w:b/>
-          <w:bCs/>
-          <w:color w:val="006699"/>
-          <w:sz w:val="64"/>
-          <w:szCs w:val="64"/>
-          <w:lang w:val="en-GB"/>
-        </w:rPr>
-        <w:t>]</w:t>
+        <w:t>[projectname]</w:t>
       </w:r>
     </w:p>
     <w:p>
@@ -257,34 +233,14 @@
                 <w:szCs w:val="20"/>
               </w:rPr>
             </w:pPr>
-            <w:proofErr w:type="spellStart"/>
             <w:r>
               <w:rPr>
                 <w:color w:val="92D050"/>
                 <w:sz w:val="20"/>
                 <w:szCs w:val="20"/>
               </w:rPr>
-              <w:t>dd</w:t>
+              <w:t>dd/mm/yyyy</w:t>
             </w:r>
-            <w:proofErr w:type="spellEnd"/>
-            <w:r>
-              <w:rPr>
-                <w:color w:val="92D050"/>
-                <w:sz w:val="20"/>
-                <w:szCs w:val="20"/>
-              </w:rPr>
-              <w:t>/mm/</w:t>
-            </w:r>
-            <w:proofErr w:type="spellStart"/>
-            <w:r>
-              <w:rPr>
-                <w:color w:val="92D050"/>
-                <w:sz w:val="20"/>
-                <w:szCs w:val="20"/>
-              </w:rPr>
-              <w:t>yyyy</w:t>
-            </w:r>
-            <w:proofErr w:type="spellEnd"/>
           </w:p>
         </w:tc>
         <w:tc>
@@ -310,25 +266,7 @@
                 <w:szCs w:val="20"/>
                 <w:lang w:val="en-GB"/>
               </w:rPr>
-              <w:t xml:space="preserve">First version of DMP – created for start of project (deliverable </w:t>
-            </w:r>
-            <w:proofErr w:type="spellStart"/>
-            <w:r>
-              <w:rPr>
-                <w:sz w:val="20"/>
-                <w:szCs w:val="20"/>
-                <w:lang w:val="en-GB"/>
-              </w:rPr>
-              <w:t>xy</w:t>
-            </w:r>
-            <w:proofErr w:type="spellEnd"/>
-            <w:r>
-              <w:rPr>
-                <w:sz w:val="20"/>
-                <w:szCs w:val="20"/>
-                <w:lang w:val="en-GB"/>
-              </w:rPr>
-              <w:t>)</w:t>
+              <w:t>First version of DMP – created for start of project (deliverable xy)</w:t>
             </w:r>
           </w:p>
         </w:tc>
@@ -369,34 +307,14 @@
                 <w:szCs w:val="20"/>
               </w:rPr>
             </w:pPr>
-            <w:proofErr w:type="spellStart"/>
             <w:r>
               <w:rPr>
                 <w:color w:val="92D050"/>
                 <w:sz w:val="20"/>
                 <w:szCs w:val="20"/>
               </w:rPr>
-              <w:t>dd</w:t>
+              <w:t>dd/mm/yyyy</w:t>
             </w:r>
-            <w:proofErr w:type="spellEnd"/>
-            <w:r>
-              <w:rPr>
-                <w:color w:val="92D050"/>
-                <w:sz w:val="20"/>
-                <w:szCs w:val="20"/>
-              </w:rPr>
-              <w:t>/mm/</w:t>
-            </w:r>
-            <w:proofErr w:type="spellStart"/>
-            <w:r>
-              <w:rPr>
-                <w:color w:val="92D050"/>
-                <w:sz w:val="20"/>
-                <w:szCs w:val="20"/>
-              </w:rPr>
-              <w:t>yyyy</w:t>
-            </w:r>
-            <w:proofErr w:type="spellEnd"/>
           </w:p>
         </w:tc>
         <w:tc>
@@ -418,25 +336,7 @@
                 <w:szCs w:val="20"/>
                 <w:lang w:val="en-GB"/>
               </w:rPr>
-              <w:t xml:space="preserve">Second version of DMP – prepared for midterm review (deliverable </w:t>
-            </w:r>
-            <w:proofErr w:type="spellStart"/>
-            <w:r>
-              <w:rPr>
-                <w:sz w:val="20"/>
-                <w:szCs w:val="20"/>
-                <w:lang w:val="en-GB"/>
-              </w:rPr>
-              <w:t>xz</w:t>
-            </w:r>
-            <w:proofErr w:type="spellEnd"/>
-            <w:r>
-              <w:rPr>
-                <w:sz w:val="20"/>
-                <w:szCs w:val="20"/>
-                <w:lang w:val="en-GB"/>
-              </w:rPr>
-              <w:t>)</w:t>
+              <w:t>Second version of DMP – prepared for midterm review (deliverable xz)</w:t>
             </w:r>
           </w:p>
         </w:tc>
@@ -1567,44 +1467,7 @@
                 <w:sz w:val="18"/>
                 <w:szCs w:val="18"/>
               </w:rPr>
-              <w:lastRenderedPageBreak/>
-              <w:t xml:space="preserve">Give details on the data format: the way in which the data is encoded for storage, often reflected by the filename extension (for example, pdf, </w:t>
-            </w:r>
-            <w:proofErr w:type="spellStart"/>
-            <w:r>
-              <w:rPr>
-                <w:rFonts w:ascii="Arial" w:hAnsi="Arial" w:cs="Arial"/>
-                <w:sz w:val="18"/>
-                <w:szCs w:val="18"/>
-              </w:rPr>
-              <w:t>xls</w:t>
-            </w:r>
-            <w:proofErr w:type="spellEnd"/>
-            <w:r>
-              <w:rPr>
-                <w:rFonts w:ascii="Arial" w:hAnsi="Arial" w:cs="Arial"/>
-                <w:sz w:val="18"/>
-                <w:szCs w:val="18"/>
-              </w:rPr>
-              <w:t xml:space="preserve">, doc, txt, or </w:t>
-            </w:r>
-            <w:proofErr w:type="spellStart"/>
-            <w:r>
-              <w:rPr>
-                <w:rFonts w:ascii="Arial" w:hAnsi="Arial" w:cs="Arial"/>
-                <w:sz w:val="18"/>
-                <w:szCs w:val="18"/>
-              </w:rPr>
-              <w:t>rdf</w:t>
-            </w:r>
-            <w:proofErr w:type="spellEnd"/>
-            <w:r>
-              <w:rPr>
-                <w:rFonts w:ascii="Arial" w:hAnsi="Arial" w:cs="Arial"/>
-                <w:sz w:val="18"/>
-                <w:szCs w:val="18"/>
-              </w:rPr>
-              <w:t>).</w:t>
+              <w:t>Give details on the data format: the way in which the data is encoded for storage, often reflected by the filename extension (for example, pdf, xls, doc, txt, or rdf).</w:t>
             </w:r>
           </w:p>
           <w:p>
@@ -1628,6 +1491,7 @@
                 <w:sz w:val="18"/>
                 <w:szCs w:val="18"/>
               </w:rPr>
+              <w:lastRenderedPageBreak/>
               <w:t>Justify the use of certain formats. For example, decisions may be based on a preference for open formats, standards accepted by data repositories, widespread usage within the research community, or on the software or equipment that will be used.</w:t>
             </w:r>
           </w:p>
@@ -1846,19 +1710,8 @@
                   <w:sz w:val="18"/>
                   <w:szCs w:val="18"/>
                 </w:rPr>
-                <w:t xml:space="preserve">Digital Curation </w:t>
+                <w:t>Digital Curation Center</w:t>
               </w:r>
-              <w:proofErr w:type="spellStart"/>
-              <w:r>
-                <w:rPr>
-                  <w:rStyle w:val="Hyperlink"/>
-                  <w:rFonts w:ascii="Arial" w:hAnsi="Arial" w:cs="Arial"/>
-                  <w:sz w:val="18"/>
-                  <w:szCs w:val="18"/>
-                </w:rPr>
-                <w:t>Center</w:t>
-              </w:r>
-              <w:proofErr w:type="spellEnd"/>
             </w:hyperlink>
             <w:r>
               <w:rPr>
@@ -2316,7 +2169,6 @@
                 <w:sz w:val="18"/>
                 <w:szCs w:val="18"/>
               </w:rPr>
-              <w:lastRenderedPageBreak/>
               <w:t>Explain which institutional data protection policies are in place.</w:t>
             </w:r>
           </w:p>
@@ -2341,6 +2193,7 @@
                 <w:sz w:val="18"/>
                 <w:szCs w:val="18"/>
               </w:rPr>
+              <w:lastRenderedPageBreak/>
               <w:t>Consider data protection (e.g., default technical security measures of the home institution), particularly if your data is sensitive (for example, containing personal data or politically sensitive information). Describe the main risks and how these will be managed during the project.</w:t>
             </w:r>
           </w:p>
@@ -3135,7 +2988,6 @@
                 <w:szCs w:val="18"/>
                 <w:lang w:val="en-GB"/>
               </w:rPr>
-              <w:lastRenderedPageBreak/>
               <w:t>V.2 Ethical aspects</w:t>
             </w:r>
           </w:p>
@@ -3170,27 +3022,7 @@
                 <w:szCs w:val="18"/>
                 <w:lang w:val="en-US"/>
               </w:rPr>
-              <w:t xml:space="preserve">What ethical issues and codes of conduct are there, and how will they be </w:t>
-            </w:r>
-            <w:proofErr w:type="gramStart"/>
-            <w:r>
-              <w:rPr>
-                <w:rFonts w:ascii="Arial" w:hAnsi="Arial" w:cs="Arial"/>
-                <w:sz w:val="18"/>
-                <w:szCs w:val="18"/>
-                <w:lang w:val="en-US"/>
-              </w:rPr>
-              <w:t>taken into account</w:t>
-            </w:r>
-            <w:proofErr w:type="gramEnd"/>
-            <w:r>
-              <w:rPr>
-                <w:rFonts w:ascii="Arial" w:hAnsi="Arial" w:cs="Arial"/>
-                <w:sz w:val="18"/>
-                <w:szCs w:val="18"/>
-                <w:lang w:val="en-US"/>
-              </w:rPr>
-              <w:t>?</w:t>
+              <w:t>What ethical issues and codes of conduct are there, and how will they be taken into account?</w:t>
             </w:r>
           </w:p>
         </w:tc>
@@ -3250,27 +3082,8 @@
                 <w:szCs w:val="18"/>
                 <w:lang w:val="en-US"/>
               </w:rPr>
-              <w:t xml:space="preserve">Follow the national and international codes of </w:t>
-            </w:r>
-            <w:proofErr w:type="gramStart"/>
-            <w:r>
-              <w:rPr>
-                <w:rFonts w:ascii="Arial" w:hAnsi="Arial" w:cs="Arial"/>
-                <w:sz w:val="18"/>
-                <w:szCs w:val="18"/>
-                <w:lang w:val="en-US"/>
-              </w:rPr>
-              <w:t>conducts</w:t>
-            </w:r>
-            <w:proofErr w:type="gramEnd"/>
-            <w:r>
-              <w:rPr>
-                <w:rFonts w:ascii="Arial" w:hAnsi="Arial" w:cs="Arial"/>
-                <w:sz w:val="18"/>
-                <w:szCs w:val="18"/>
-                <w:lang w:val="en-US"/>
-              </w:rPr>
-              <w:t xml:space="preserve"> and institutional ethical guidelines, and check if ethical review (for example, by an ethics committee) is required for data collection in the research project.</w:t>
+              <w:lastRenderedPageBreak/>
+              <w:t>Follow the national and international codes of conducts and institutional ethical guidelines, and check if ethical review (for example, by an ethics committee) is required for data collection in the research project.</w:t>
             </w:r>
             <w:r>
               <w:rPr>
@@ -3626,7 +3439,6 @@
               </w:rPr>
               <w:t>[</w:t>
             </w:r>
-            <w:proofErr w:type="spellStart"/>
             <w:r>
               <w:rPr>
                 <w:rFonts w:ascii="Arial" w:hAnsi="Arial" w:cs="Arial"/>
@@ -3637,7 +3449,6 @@
               </w:rPr>
               <w:t>grantid</w:t>
             </w:r>
-            <w:proofErr w:type="spellEnd"/>
             <w:r>
               <w:rPr>
                 <w:rFonts w:ascii="Arial" w:hAnsi="Arial" w:cs="Arial"/>
@@ -3671,33 +3482,7 @@
                 <w:szCs w:val="18"/>
                 <w:lang w:val="de-AT"/>
               </w:rPr>
-              <w:t xml:space="preserve">DMP </w:t>
-            </w:r>
-            <w:proofErr w:type="spellStart"/>
-            <w:r>
-              <w:rPr>
-                <w:rFonts w:ascii="Arial" w:hAnsi="Arial" w:cs="Arial"/>
-                <w:b/>
-                <w:bCs/>
-                <w:iCs/>
-                <w:sz w:val="18"/>
-                <w:szCs w:val="18"/>
-                <w:lang w:val="de-AT"/>
-              </w:rPr>
-              <w:t>version</w:t>
-            </w:r>
-            <w:proofErr w:type="spellEnd"/>
-            <w:r>
-              <w:rPr>
-                <w:rFonts w:ascii="Arial" w:hAnsi="Arial" w:cs="Arial"/>
-                <w:b/>
-                <w:bCs/>
-                <w:iCs/>
-                <w:sz w:val="18"/>
-                <w:szCs w:val="18"/>
-                <w:lang w:val="de-AT"/>
-              </w:rPr>
-              <w:t>:</w:t>
+              <w:t>DMP version:</w:t>
             </w:r>
             <w:r>
               <w:rPr>
@@ -3718,33 +3503,7 @@
                 <w:szCs w:val="18"/>
                 <w:lang w:val="de-AT"/>
               </w:rPr>
-              <w:t>[Nr.], [</w:t>
-            </w:r>
-            <w:proofErr w:type="spellStart"/>
-            <w:proofErr w:type="gramStart"/>
-            <w:r>
-              <w:rPr>
-                <w:rFonts w:ascii="Arial" w:hAnsi="Arial" w:cs="Arial"/>
-                <w:iCs/>
-                <w:color w:val="92D050"/>
-                <w:sz w:val="18"/>
-                <w:szCs w:val="18"/>
-                <w:lang w:val="de-AT"/>
-              </w:rPr>
-              <w:t>dd.mm.yyyy</w:t>
-            </w:r>
-            <w:proofErr w:type="spellEnd"/>
-            <w:proofErr w:type="gramEnd"/>
-            <w:r>
-              <w:rPr>
-                <w:rFonts w:ascii="Arial" w:hAnsi="Arial" w:cs="Arial"/>
-                <w:iCs/>
-                <w:color w:val="92D050"/>
-                <w:sz w:val="18"/>
-                <w:szCs w:val="18"/>
-                <w:lang w:val="de-AT"/>
-              </w:rPr>
-              <w:t>]</w:t>
+              <w:t>[Nr.], [dd.mm.yyyy]</w:t>
             </w:r>
           </w:p>
         </w:tc>
@@ -4158,25 +3917,7 @@
                       <w:sz w:val="18"/>
                       <w:szCs w:val="18"/>
                     </w:rPr>
-                    <w:t>[</w:t>
-                  </w:r>
-                  <w:proofErr w:type="spellStart"/>
-                  <w:r>
-                    <w:rPr>
-                      <w:bCs/>
-                      <w:sz w:val="18"/>
-                      <w:szCs w:val="18"/>
-                    </w:rPr>
-                    <w:t>costTable</w:t>
-                  </w:r>
-                  <w:proofErr w:type="spellEnd"/>
-                  <w:r>
-                    <w:rPr>
-                      <w:bCs/>
-                      <w:sz w:val="18"/>
-                      <w:szCs w:val="18"/>
-                    </w:rPr>
-                    <w:t>]</w:t>
+                    <w:t>[costTable]</w:t>
                   </w:r>
                 </w:p>
               </w:tc>
@@ -4203,25 +3944,7 @@
                       <w:sz w:val="18"/>
                       <w:szCs w:val="18"/>
                     </w:rPr>
-                    <w:t>[</w:t>
-                  </w:r>
-                  <w:proofErr w:type="spellStart"/>
-                  <w:r>
-                    <w:rPr>
-                      <w:bCs/>
-                      <w:sz w:val="18"/>
-                      <w:szCs w:val="18"/>
-                    </w:rPr>
-                    <w:t>costTable</w:t>
-                  </w:r>
-                  <w:proofErr w:type="spellEnd"/>
-                  <w:r>
-                    <w:rPr>
-                      <w:bCs/>
-                      <w:sz w:val="18"/>
-                      <w:szCs w:val="18"/>
-                    </w:rPr>
-                    <w:t>]</w:t>
+                    <w:t>[costTable]</w:t>
                   </w:r>
                 </w:p>
               </w:tc>
@@ -4500,25 +4223,7 @@
                       <w:sz w:val="18"/>
                       <w:szCs w:val="18"/>
                     </w:rPr>
-                    <w:t>[</w:t>
-                  </w:r>
-                  <w:proofErr w:type="spellStart"/>
-                  <w:r>
-                    <w:rPr>
-                      <w:b/>
-                      <w:sz w:val="18"/>
-                      <w:szCs w:val="18"/>
-                    </w:rPr>
-                    <w:t>costcurrency</w:t>
-                  </w:r>
-                  <w:proofErr w:type="spellEnd"/>
-                  <w:r>
-                    <w:rPr>
-                      <w:b/>
-                      <w:sz w:val="18"/>
-                      <w:szCs w:val="18"/>
-                    </w:rPr>
-                    <w:t>]</w:t>
+                    <w:t>[costcurrency]</w:t>
                   </w:r>
                 </w:p>
               </w:tc>
@@ -4547,25 +4252,7 @@
                       <w:sz w:val="18"/>
                       <w:szCs w:val="18"/>
                     </w:rPr>
-                    <w:t>[</w:t>
-                  </w:r>
-                  <w:proofErr w:type="spellStart"/>
-                  <w:r>
-                    <w:rPr>
-                      <w:b/>
-                      <w:sz w:val="18"/>
-                      <w:szCs w:val="18"/>
-                    </w:rPr>
-                    <w:t>costtotal</w:t>
-                  </w:r>
-                  <w:proofErr w:type="spellEnd"/>
-                  <w:r>
-                    <w:rPr>
-                      <w:b/>
-                      <w:sz w:val="18"/>
-                      <w:szCs w:val="18"/>
-                    </w:rPr>
-                    <w:t>]</w:t>
+                    <w:t>[costtotal]</w:t>
                   </w:r>
                 </w:p>
               </w:tc>
@@ -4585,10 +4272,33 @@
             <w:r>
               <w:rPr>
                 <w:rFonts w:ascii="Arial" w:hAnsi="Arial" w:cs="Arial"/>
-                <w:sz w:val="18"/>
-                <w:szCs w:val="18"/>
-              </w:rPr>
-              <w:t xml:space="preserve">        </w:t>
+                <w:color w:val="92D050"/>
+                <w:sz w:val="18"/>
+                <w:szCs w:val="18"/>
+                <w:lang w:val="en-GB"/>
+              </w:rPr>
+              <w:t>Coverage of costs:</w:t>
+            </w:r>
+          </w:p>
+          <w:p>
+            <w:pPr>
+              <w:spacing w:before="120" w:after="120"/>
+              <w:rPr>
+                <w:rFonts w:ascii="Arial" w:hAnsi="Arial" w:cs="Arial"/>
+                <w:sz w:val="18"/>
+                <w:szCs w:val="18"/>
+                <w:lang w:val="en-GB"/>
+              </w:rPr>
+            </w:pPr>
+            <w:r>
+              <w:rPr>
+                <w:rFonts w:ascii="Arial" w:hAnsi="Arial" w:cs="Arial"/>
+                <w:color w:val="92D050"/>
+                <w:sz w:val="18"/>
+                <w:szCs w:val="18"/>
+                <w:lang w:val="en-GB"/>
+              </w:rPr>
+              <w:t>…</w:t>
             </w:r>
           </w:p>
         </w:tc>
@@ -4969,23 +4679,7 @@
                       <w:sz w:val="18"/>
                       <w:szCs w:val="18"/>
                     </w:rPr>
-                    <w:t>[</w:t>
-                  </w:r>
-                  <w:proofErr w:type="spellStart"/>
-                  <w:r>
-                    <w:rPr>
-                      <w:sz w:val="18"/>
-                      <w:szCs w:val="18"/>
-                    </w:rPr>
-                    <w:t>datasetTable</w:t>
-                  </w:r>
-                  <w:proofErr w:type="spellEnd"/>
-                  <w:r>
-                    <w:rPr>
-                      <w:sz w:val="18"/>
-                      <w:szCs w:val="18"/>
-                    </w:rPr>
-                    <w:t>]</w:t>
+                    <w:t>[datasetTable]</w:t>
                   </w:r>
                 </w:p>
               </w:tc>
@@ -5506,23 +5200,7 @@
                       <w:sz w:val="18"/>
                       <w:szCs w:val="18"/>
                     </w:rPr>
-                    <w:t>[</w:t>
-                  </w:r>
-                  <w:proofErr w:type="spellStart"/>
-                  <w:r>
-                    <w:rPr>
-                      <w:sz w:val="18"/>
-                      <w:szCs w:val="18"/>
-                    </w:rPr>
-                    <w:t>reusedDatasetTable</w:t>
-                  </w:r>
-                  <w:proofErr w:type="spellEnd"/>
-                  <w:r>
-                    <w:rPr>
-                      <w:sz w:val="18"/>
-                      <w:szCs w:val="18"/>
-                    </w:rPr>
-                    <w:t>]</w:t>
+                    <w:t>[reusedDatasetTable]</w:t>
                   </w:r>
                 </w:p>
               </w:tc>
@@ -5656,23 +5334,7 @@
                       <w:sz w:val="18"/>
                       <w:szCs w:val="18"/>
                     </w:rPr>
-                    <w:t>[</w:t>
-                  </w:r>
-                  <w:proofErr w:type="spellStart"/>
-                  <w:r>
-                    <w:rPr>
-                      <w:sz w:val="18"/>
-                      <w:szCs w:val="18"/>
-                    </w:rPr>
-                    <w:t>reusedDatasetTable</w:t>
-                  </w:r>
-                  <w:proofErr w:type="spellEnd"/>
-                  <w:r>
-                    <w:rPr>
-                      <w:sz w:val="18"/>
-                      <w:szCs w:val="18"/>
-                    </w:rPr>
-                    <w:t>]</w:t>
+                    <w:t>[reusedDatasetTable]</w:t>
                   </w:r>
                 </w:p>
               </w:tc>
@@ -5776,22 +5438,8 @@
                 <w:szCs w:val="18"/>
                 <w:lang w:val="en-GB"/>
               </w:rPr>
-              <w:t xml:space="preserve">Methods and software used for data generation and </w:t>
+              <w:t>Methods and software used for data generation and reuse</w:t>
             </w:r>
-            <w:proofErr w:type="gramStart"/>
-            <w:r>
-              <w:rPr>
-                <w:rFonts w:ascii="Arial" w:eastAsia="Arial" w:hAnsi="Arial" w:cs="Arial"/>
-                <w:b/>
-                <w:bCs/>
-                <w:color w:val="000000" w:themeColor="text1"/>
-                <w:sz w:val="18"/>
-                <w:szCs w:val="18"/>
-                <w:lang w:val="en-GB"/>
-              </w:rPr>
-              <w:t>reuse</w:t>
-            </w:r>
-            <w:proofErr w:type="gramEnd"/>
           </w:p>
           <w:p>
             <w:pPr>
@@ -5811,27 +5459,7 @@
                 <w:szCs w:val="18"/>
                 <w:lang w:val="en-GB"/>
               </w:rPr>
-              <w:t>[</w:t>
-            </w:r>
-            <w:proofErr w:type="spellStart"/>
-            <w:r>
-              <w:rPr>
-                <w:rFonts w:ascii="Arial" w:hAnsi="Arial" w:cs="Arial"/>
-                <w:sz w:val="18"/>
-                <w:szCs w:val="18"/>
-                <w:lang w:val="en-GB"/>
-              </w:rPr>
-              <w:t>datageneration</w:t>
-            </w:r>
-            <w:proofErr w:type="spellEnd"/>
-            <w:r>
-              <w:rPr>
-                <w:rFonts w:ascii="Arial" w:hAnsi="Arial" w:cs="Arial"/>
-                <w:sz w:val="18"/>
-                <w:szCs w:val="18"/>
-                <w:lang w:val="en-GB"/>
-              </w:rPr>
-              <w:t>]</w:t>
+              <w:t>[datageneration]</w:t>
             </w:r>
           </w:p>
         </w:tc>
@@ -5969,27 +5597,7 @@
                 <w:szCs w:val="18"/>
                 <w:lang w:val="en-US"/>
               </w:rPr>
-              <w:t>[</w:t>
-            </w:r>
-            <w:proofErr w:type="spellStart"/>
-            <w:r>
-              <w:rPr>
-                <w:rFonts w:ascii="Arial" w:hAnsi="Arial" w:cs="Arial"/>
-                <w:sz w:val="18"/>
-                <w:szCs w:val="18"/>
-                <w:lang w:val="en-US"/>
-              </w:rPr>
-              <w:t>dataorganisation</w:t>
-            </w:r>
-            <w:proofErr w:type="spellEnd"/>
-            <w:r>
-              <w:rPr>
-                <w:rFonts w:ascii="Arial" w:hAnsi="Arial" w:cs="Arial"/>
-                <w:sz w:val="18"/>
-                <w:szCs w:val="18"/>
-                <w:lang w:val="en-US"/>
-              </w:rPr>
-              <w:t>]</w:t>
+              <w:t>[dataorganisation]</w:t>
             </w:r>
           </w:p>
           <w:p>
@@ -6173,27 +5781,7 @@
                 <w:szCs w:val="18"/>
                 <w:lang w:val="en-US"/>
               </w:rPr>
-              <w:t>[</w:t>
-            </w:r>
-            <w:proofErr w:type="spellStart"/>
-            <w:r>
-              <w:rPr>
-                <w:rFonts w:ascii="Arial" w:eastAsia="Arial" w:hAnsi="Arial" w:cs="Arial"/>
-                <w:sz w:val="18"/>
-                <w:szCs w:val="18"/>
-                <w:lang w:val="en-US"/>
-              </w:rPr>
-              <w:t>dataqualitycontrol</w:t>
-            </w:r>
-            <w:proofErr w:type="spellEnd"/>
-            <w:r>
-              <w:rPr>
-                <w:rFonts w:ascii="Arial" w:eastAsia="Arial" w:hAnsi="Arial" w:cs="Arial"/>
-                <w:sz w:val="18"/>
-                <w:szCs w:val="18"/>
-                <w:lang w:val="en-US"/>
-              </w:rPr>
-              <w:t>]</w:t>
+              <w:t>[dataqualitycontrol]</w:t>
             </w:r>
           </w:p>
         </w:tc>
@@ -6406,17 +5994,7 @@
                 <w:szCs w:val="18"/>
                 <w:lang w:val="en-GB"/>
               </w:rPr>
-              <w:t>[</w:t>
-            </w:r>
-            <w:proofErr w:type="spellStart"/>
-            <w:r>
-              <w:rPr>
-                <w:rFonts w:ascii="Arial" w:hAnsi="Arial" w:cs="Arial"/>
-                <w:sz w:val="18"/>
-                <w:szCs w:val="18"/>
-                <w:lang w:val="en-GB"/>
-              </w:rPr>
-              <w:t>sensitive</w:t>
+              <w:t>[sensitive</w:t>
             </w:r>
             <w:r>
               <w:rPr>
@@ -6427,7 +6005,6 @@
               </w:rPr>
               <w:t>data</w:t>
             </w:r>
-            <w:proofErr w:type="spellEnd"/>
             <w:r>
               <w:rPr>
                 <w:rFonts w:ascii="Arial" w:hAnsi="Arial" w:cs="Arial"/>
@@ -6660,23 +6237,7 @@
                       <w:sz w:val="18"/>
                       <w:szCs w:val="18"/>
                     </w:rPr>
-                    <w:t>[</w:t>
-                  </w:r>
-                  <w:proofErr w:type="spellStart"/>
-                  <w:r>
-                    <w:rPr>
-                      <w:sz w:val="18"/>
-                      <w:szCs w:val="18"/>
-                    </w:rPr>
-                    <w:t>datasetAccessTable</w:t>
-                  </w:r>
-                  <w:proofErr w:type="spellEnd"/>
-                  <w:r>
-                    <w:rPr>
-                      <w:sz w:val="18"/>
-                      <w:szCs w:val="18"/>
-                    </w:rPr>
-                    <w:t>]</w:t>
+                    <w:t>[datasetAccessTable]</w:t>
                   </w:r>
                 </w:p>
               </w:tc>
@@ -6837,6 +6398,7 @@
             <w:r>
               <w:rPr>
                 <w:rFonts w:ascii="Arial" w:hAnsi="Arial" w:cs="Arial"/>
+                <w:color w:val="92D050"/>
                 <w:sz w:val="18"/>
                 <w:szCs w:val="18"/>
                 <w:lang w:val="en-GB"/>
@@ -7258,23 +6820,7 @@
                       <w:sz w:val="18"/>
                       <w:szCs w:val="18"/>
                     </w:rPr>
-                    <w:t>[</w:t>
-                  </w:r>
-                  <w:proofErr w:type="spellStart"/>
-                  <w:r>
-                    <w:rPr>
-                      <w:sz w:val="18"/>
-                      <w:szCs w:val="18"/>
-                    </w:rPr>
-                    <w:t>datasetPublicationTable</w:t>
-                  </w:r>
-                  <w:proofErr w:type="spellEnd"/>
-                  <w:r>
-                    <w:rPr>
-                      <w:sz w:val="18"/>
-                      <w:szCs w:val="18"/>
-                    </w:rPr>
-                    <w:t>]</w:t>
+                    <w:t>[datasetPublicationTable]</w:t>
                   </w:r>
                 </w:p>
               </w:tc>
@@ -7554,27 +7100,7 @@
                 <w:szCs w:val="18"/>
                 <w:lang w:val="en-GB"/>
               </w:rPr>
-              <w:t>[</w:t>
-            </w:r>
-            <w:proofErr w:type="spellStart"/>
-            <w:r>
-              <w:rPr>
-                <w:rFonts w:ascii="Arial" w:hAnsi="Arial" w:cs="Arial"/>
-                <w:sz w:val="18"/>
-                <w:szCs w:val="18"/>
-                <w:lang w:val="en-GB"/>
-              </w:rPr>
-              <w:t>repoinformation</w:t>
-            </w:r>
-            <w:proofErr w:type="spellEnd"/>
-            <w:r>
-              <w:rPr>
-                <w:rFonts w:ascii="Arial" w:hAnsi="Arial" w:cs="Arial"/>
-                <w:sz w:val="18"/>
-                <w:szCs w:val="18"/>
-                <w:lang w:val="en-GB"/>
-              </w:rPr>
-              <w:t>][tools]</w:t>
+              <w:t>[repoinformation][tools]</w:t>
             </w:r>
             <w:r>
               <w:rPr>
@@ -7582,25 +7108,7 @@
                 <w:szCs w:val="18"/>
                 <w:lang w:val="en-US"/>
               </w:rPr>
-              <w:t>[</w:t>
-            </w:r>
-            <w:proofErr w:type="spellStart"/>
-            <w:r>
-              <w:rPr>
-                <w:sz w:val="18"/>
-                <w:szCs w:val="18"/>
-                <w:lang w:val="en-US"/>
-              </w:rPr>
-              <w:t>restrictedAccessInfo</w:t>
-            </w:r>
-            <w:proofErr w:type="spellEnd"/>
-            <w:r>
-              <w:rPr>
-                <w:sz w:val="18"/>
-                <w:szCs w:val="18"/>
-                <w:lang w:val="en-US"/>
-              </w:rPr>
-              <w:t>]</w:t>
+              <w:t>[restrictedAccessInfo]</w:t>
             </w:r>
             <w:bookmarkStart w:id="5" w:name="_Toc66691678"/>
           </w:p>
@@ -7842,23 +7350,7 @@
                       <w:sz w:val="18"/>
                       <w:szCs w:val="18"/>
                     </w:rPr>
-                    <w:t>[</w:t>
-                  </w:r>
-                  <w:proofErr w:type="spellStart"/>
-                  <w:r>
-                    <w:rPr>
-                      <w:sz w:val="18"/>
-                      <w:szCs w:val="18"/>
-                    </w:rPr>
-                    <w:t>datasetRepositoryTable</w:t>
-                  </w:r>
-                  <w:proofErr w:type="spellEnd"/>
-                  <w:r>
-                    <w:rPr>
-                      <w:sz w:val="18"/>
-                      <w:szCs w:val="18"/>
-                    </w:rPr>
-                    <w:t>]</w:t>
+                    <w:t>[datasetRepositoryTable]</w:t>
                   </w:r>
                 </w:p>
               </w:tc>
@@ -7995,23 +7487,7 @@
                       <w:sz w:val="18"/>
                       <w:szCs w:val="18"/>
                     </w:rPr>
-                    <w:t>[</w:t>
-                  </w:r>
-                  <w:proofErr w:type="spellStart"/>
-                  <w:r>
-                    <w:rPr>
-                      <w:sz w:val="18"/>
-                      <w:szCs w:val="18"/>
-                    </w:rPr>
-                    <w:t>targetaudience</w:t>
-                  </w:r>
-                  <w:proofErr w:type="spellEnd"/>
-                  <w:r>
-                    <w:rPr>
-                      <w:sz w:val="18"/>
-                      <w:szCs w:val="18"/>
-                    </w:rPr>
-                    <w:t>]</w:t>
+                    <w:t>[targetaudience]</w:t>
                   </w:r>
                 </w:p>
               </w:tc>
@@ -8258,23 +7734,7 @@
                       <w:sz w:val="18"/>
                       <w:szCs w:val="18"/>
                     </w:rPr>
-                    <w:t>[</w:t>
-                  </w:r>
-                  <w:proofErr w:type="spellStart"/>
-                  <w:r>
-                    <w:rPr>
-                      <w:sz w:val="18"/>
-                      <w:szCs w:val="18"/>
-                    </w:rPr>
-                    <w:t>datasetDeleteTable</w:t>
-                  </w:r>
-                  <w:proofErr w:type="spellEnd"/>
-                  <w:r>
-                    <w:rPr>
-                      <w:sz w:val="18"/>
-                      <w:szCs w:val="18"/>
-                    </w:rPr>
-                    <w:t>]</w:t>
+                    <w:t>[datasetDeleteTable]</w:t>
                   </w:r>
                 </w:p>
               </w:tc>
@@ -8300,23 +7760,7 @@
                       <w:sz w:val="18"/>
                       <w:szCs w:val="18"/>
                     </w:rPr>
-                    <w:t>[</w:t>
-                  </w:r>
-                  <w:proofErr w:type="spellStart"/>
-                  <w:r>
-                    <w:rPr>
-                      <w:sz w:val="18"/>
-                      <w:szCs w:val="18"/>
-                    </w:rPr>
-                    <w:t>datasetDeleteTable</w:t>
-                  </w:r>
-                  <w:proofErr w:type="spellEnd"/>
-                  <w:r>
-                    <w:rPr>
-                      <w:sz w:val="18"/>
-                      <w:szCs w:val="18"/>
-                    </w:rPr>
-                    <w:t>]</w:t>
+                    <w:t>[datasetDeleteTable]</w:t>
                   </w:r>
                 </w:p>
               </w:tc>
@@ -8639,7 +8083,6 @@
               </w:rPr>
               <w:t>[</w:t>
             </w:r>
-            <w:proofErr w:type="spellStart"/>
             <w:r>
               <w:rPr>
                 <w:rFonts w:ascii="Arial" w:hAnsi="Arial" w:cs="Arial"/>
@@ -8649,7 +8092,6 @@
               </w:rPr>
               <w:t>personaldata</w:t>
             </w:r>
-            <w:proofErr w:type="spellEnd"/>
             <w:r>
               <w:rPr>
                 <w:rFonts w:ascii="Arial" w:hAnsi="Arial" w:cs="Arial"/>
@@ -8714,7 +8156,6 @@
               </w:rPr>
               <w:t>[</w:t>
             </w:r>
-            <w:proofErr w:type="spellStart"/>
             <w:r>
               <w:rPr>
                 <w:rFonts w:ascii="Arial" w:hAnsi="Arial" w:cs="Arial"/>
@@ -8722,17 +8163,7 @@
                 <w:szCs w:val="18"/>
                 <w:lang w:val="en-GB"/>
               </w:rPr>
-              <w:t>legalrestriction</w:t>
-            </w:r>
-            <w:proofErr w:type="spellEnd"/>
-            <w:r>
-              <w:rPr>
-                <w:rFonts w:ascii="Arial" w:hAnsi="Arial" w:cs="Arial"/>
-                <w:sz w:val="18"/>
-                <w:szCs w:val="18"/>
-                <w:lang w:val="en-GB"/>
-              </w:rPr>
-              <w:t>]</w:t>
+              <w:t>legalrestriction]</w:t>
             </w:r>
             <w:r>
               <w:rPr>
@@ -8841,27 +8272,7 @@
                 <w:szCs w:val="18"/>
                 <w:lang w:val="en-GB"/>
               </w:rPr>
-              <w:t>[</w:t>
-            </w:r>
-            <w:proofErr w:type="spellStart"/>
-            <w:r>
-              <w:rPr>
-                <w:rFonts w:ascii="Arial" w:hAnsi="Arial" w:cs="Arial"/>
-                <w:sz w:val="18"/>
-                <w:szCs w:val="18"/>
-                <w:lang w:val="en-GB"/>
-              </w:rPr>
-              <w:t>ethicalissues</w:t>
-            </w:r>
-            <w:proofErr w:type="spellEnd"/>
-            <w:r>
-              <w:rPr>
-                <w:rFonts w:ascii="Arial" w:hAnsi="Arial" w:cs="Arial"/>
-                <w:sz w:val="18"/>
-                <w:szCs w:val="18"/>
-                <w:lang w:val="en-GB"/>
-              </w:rPr>
-              <w:t>]</w:t>
+              <w:t>[ethicalissues]</w:t>
             </w:r>
           </w:p>
         </w:tc>
@@ -9026,27 +8437,7 @@
             <w:szCs w:val="16"/>
             <w:lang w:val="de-AT"/>
           </w:rPr>
-          <w:t xml:space="preserve"> DMP </w:t>
-        </w:r>
-        <w:proofErr w:type="spellStart"/>
-        <w:r>
-          <w:rPr>
-            <w:rFonts w:ascii="Arial" w:hAnsi="Arial" w:cs="Arial"/>
-            <w:sz w:val="16"/>
-            <w:szCs w:val="16"/>
-            <w:lang w:val="de-AT"/>
-          </w:rPr>
-          <w:t>Guidance</w:t>
-        </w:r>
-        <w:proofErr w:type="spellEnd"/>
-        <w:r>
-          <w:rPr>
-            <w:rFonts w:ascii="Arial" w:hAnsi="Arial" w:cs="Arial"/>
-            <w:sz w:val="16"/>
-            <w:szCs w:val="16"/>
-            <w:lang w:val="de-AT"/>
-          </w:rPr>
-          <w:t xml:space="preserve"> and Template (01/2022)</w:t>
+          <w:t xml:space="preserve"> DMP Guidance and Template (01/2022)</w:t>
         </w:r>
         <w:r>
           <w:rPr>
@@ -9209,7 +8600,6 @@
           </w:rPr>
           <w:t xml:space="preserve"> </w:t>
         </w:r>
-        <w:proofErr w:type="gramStart"/>
         <w:r>
           <w:rPr>
             <w:rFonts w:ascii="Arial" w:hAnsi="Arial" w:cs="Arial"/>
@@ -9217,17 +8607,7 @@
             <w:szCs w:val="16"/>
             <w:lang w:val="de-AT"/>
           </w:rPr>
-          <w:t>DMP Template</w:t>
-        </w:r>
-        <w:proofErr w:type="gramEnd"/>
-        <w:r>
-          <w:rPr>
-            <w:rFonts w:ascii="Arial" w:hAnsi="Arial" w:cs="Arial"/>
-            <w:sz w:val="16"/>
-            <w:szCs w:val="16"/>
-            <w:lang w:val="de-AT"/>
-          </w:rPr>
-          <w:t xml:space="preserve"> (01/2022)</w:t>
+          <w:t>DMP Template (01/2022)</w:t>
         </w:r>
         <w:r>
           <w:tab/>

</xml_diff>

<commit_message>
Export: Fixed data quality control sections in SE and FWF
</commit_message>
<xml_diff>
--- a/src/main/resources/at/ac/tuwien/damap/template/FWFTemplate.docx
+++ b/src/main/resources/at/ac/tuwien/damap/template/FWFTemplate.docx
@@ -51,7 +51,31 @@
           <w:szCs w:val="64"/>
           <w:lang w:val="en-GB"/>
         </w:rPr>
-        <w:t>[projectname]</w:t>
+        <w:t>[</w:t>
+      </w:r>
+      <w:proofErr w:type="spellStart"/>
+      <w:r>
+        <w:rPr>
+          <w:b/>
+          <w:bCs/>
+          <w:color w:val="006699"/>
+          <w:sz w:val="64"/>
+          <w:szCs w:val="64"/>
+          <w:lang w:val="en-GB"/>
+        </w:rPr>
+        <w:t>projectname</w:t>
+      </w:r>
+      <w:proofErr w:type="spellEnd"/>
+      <w:r>
+        <w:rPr>
+          <w:b/>
+          <w:bCs/>
+          <w:color w:val="006699"/>
+          <w:sz w:val="64"/>
+          <w:szCs w:val="64"/>
+          <w:lang w:val="en-GB"/>
+        </w:rPr>
+        <w:t>]</w:t>
       </w:r>
     </w:p>
     <w:p>
@@ -233,14 +257,34 @@
                 <w:szCs w:val="20"/>
               </w:rPr>
             </w:pPr>
+            <w:proofErr w:type="spellStart"/>
             <w:r>
               <w:rPr>
                 <w:color w:val="92D050"/>
                 <w:sz w:val="20"/>
                 <w:szCs w:val="20"/>
               </w:rPr>
-              <w:t>dd/mm/yyyy</w:t>
+              <w:t>dd</w:t>
             </w:r>
+            <w:proofErr w:type="spellEnd"/>
+            <w:r>
+              <w:rPr>
+                <w:color w:val="92D050"/>
+                <w:sz w:val="20"/>
+                <w:szCs w:val="20"/>
+              </w:rPr>
+              <w:t>/mm/</w:t>
+            </w:r>
+            <w:proofErr w:type="spellStart"/>
+            <w:r>
+              <w:rPr>
+                <w:color w:val="92D050"/>
+                <w:sz w:val="20"/>
+                <w:szCs w:val="20"/>
+              </w:rPr>
+              <w:t>yyyy</w:t>
+            </w:r>
+            <w:proofErr w:type="spellEnd"/>
           </w:p>
         </w:tc>
         <w:tc>
@@ -266,7 +310,25 @@
                 <w:szCs w:val="20"/>
                 <w:lang w:val="en-GB"/>
               </w:rPr>
-              <w:t>First version of DMP – created for start of project (deliverable xy)</w:t>
+              <w:t xml:space="preserve">First version of DMP – created for start of project (deliverable </w:t>
+            </w:r>
+            <w:proofErr w:type="spellStart"/>
+            <w:r>
+              <w:rPr>
+                <w:sz w:val="20"/>
+                <w:szCs w:val="20"/>
+                <w:lang w:val="en-GB"/>
+              </w:rPr>
+              <w:t>xy</w:t>
+            </w:r>
+            <w:proofErr w:type="spellEnd"/>
+            <w:r>
+              <w:rPr>
+                <w:sz w:val="20"/>
+                <w:szCs w:val="20"/>
+                <w:lang w:val="en-GB"/>
+              </w:rPr>
+              <w:t>)</w:t>
             </w:r>
           </w:p>
         </w:tc>
@@ -307,14 +369,34 @@
                 <w:szCs w:val="20"/>
               </w:rPr>
             </w:pPr>
+            <w:proofErr w:type="spellStart"/>
             <w:r>
               <w:rPr>
                 <w:color w:val="92D050"/>
                 <w:sz w:val="20"/>
                 <w:szCs w:val="20"/>
               </w:rPr>
-              <w:t>dd/mm/yyyy</w:t>
+              <w:t>dd</w:t>
             </w:r>
+            <w:proofErr w:type="spellEnd"/>
+            <w:r>
+              <w:rPr>
+                <w:color w:val="92D050"/>
+                <w:sz w:val="20"/>
+                <w:szCs w:val="20"/>
+              </w:rPr>
+              <w:t>/mm/</w:t>
+            </w:r>
+            <w:proofErr w:type="spellStart"/>
+            <w:r>
+              <w:rPr>
+                <w:color w:val="92D050"/>
+                <w:sz w:val="20"/>
+                <w:szCs w:val="20"/>
+              </w:rPr>
+              <w:t>yyyy</w:t>
+            </w:r>
+            <w:proofErr w:type="spellEnd"/>
           </w:p>
         </w:tc>
         <w:tc>
@@ -336,7 +418,25 @@
                 <w:szCs w:val="20"/>
                 <w:lang w:val="en-GB"/>
               </w:rPr>
-              <w:t>Second version of DMP – prepared for midterm review (deliverable xz)</w:t>
+              <w:t xml:space="preserve">Second version of DMP – prepared for midterm review (deliverable </w:t>
+            </w:r>
+            <w:proofErr w:type="spellStart"/>
+            <w:r>
+              <w:rPr>
+                <w:sz w:val="20"/>
+                <w:szCs w:val="20"/>
+                <w:lang w:val="en-GB"/>
+              </w:rPr>
+              <w:t>xz</w:t>
+            </w:r>
+            <w:proofErr w:type="spellEnd"/>
+            <w:r>
+              <w:rPr>
+                <w:sz w:val="20"/>
+                <w:szCs w:val="20"/>
+                <w:lang w:val="en-GB"/>
+              </w:rPr>
+              <w:t>)</w:t>
             </w:r>
           </w:p>
         </w:tc>
@@ -561,7 +661,7 @@
                     </wp:anchor>
                   </w:drawing>
                 </mc:Choice>
-                <mc:Fallback xmlns:pic="http://schemas.openxmlformats.org/drawingml/2006/picture" xmlns:wp14="http://schemas.microsoft.com/office/word/2010/wordml" xmlns:a="http://schemas.openxmlformats.org/drawingml/2006/main">
+                <mc:Fallback xmlns:a="http://schemas.openxmlformats.org/drawingml/2006/main" xmlns:wp14="http://schemas.microsoft.com/office/word/2010/wordml" xmlns:pic="http://schemas.openxmlformats.org/drawingml/2006/picture">
                   <w:pict w14:anchorId="7AAC8864">
                     <v:shapetype coordsize="21600,21600" o:spt="75" o:preferrelative="t" path="m@4@5l@4@11@9@11@9@5xe" type="#_x0000_t75">
                       <v:formulas>
@@ -1467,7 +1567,43 @@
                 <w:sz w:val="18"/>
                 <w:szCs w:val="18"/>
               </w:rPr>
-              <w:t>Give details on the data format: the way in which the data is encoded for storage, often reflected by the filename extension (for example, pdf, xls, doc, txt, or rdf).</w:t>
+              <w:t xml:space="preserve">Give details on the data format: the way in which the data is encoded for storage, often reflected by the filename extension (for example, pdf, </w:t>
+            </w:r>
+            <w:proofErr w:type="spellStart"/>
+            <w:r>
+              <w:rPr>
+                <w:rFonts w:ascii="Arial" w:hAnsi="Arial" w:cs="Arial"/>
+                <w:sz w:val="18"/>
+                <w:szCs w:val="18"/>
+              </w:rPr>
+              <w:t>xls</w:t>
+            </w:r>
+            <w:proofErr w:type="spellEnd"/>
+            <w:r>
+              <w:rPr>
+                <w:rFonts w:ascii="Arial" w:hAnsi="Arial" w:cs="Arial"/>
+                <w:sz w:val="18"/>
+                <w:szCs w:val="18"/>
+              </w:rPr>
+              <w:t xml:space="preserve">, doc, txt, or </w:t>
+            </w:r>
+            <w:proofErr w:type="spellStart"/>
+            <w:r>
+              <w:rPr>
+                <w:rFonts w:ascii="Arial" w:hAnsi="Arial" w:cs="Arial"/>
+                <w:sz w:val="18"/>
+                <w:szCs w:val="18"/>
+              </w:rPr>
+              <w:t>rdf</w:t>
+            </w:r>
+            <w:proofErr w:type="spellEnd"/>
+            <w:r>
+              <w:rPr>
+                <w:rFonts w:ascii="Arial" w:hAnsi="Arial" w:cs="Arial"/>
+                <w:sz w:val="18"/>
+                <w:szCs w:val="18"/>
+              </w:rPr>
+              <w:t>).</w:t>
             </w:r>
           </w:p>
           <w:p>
@@ -1710,8 +1846,19 @@
                   <w:sz w:val="18"/>
                   <w:szCs w:val="18"/>
                 </w:rPr>
-                <w:t>Digital Curation Center</w:t>
+                <w:t xml:space="preserve">Digital Curation </w:t>
               </w:r>
+              <w:proofErr w:type="spellStart"/>
+              <w:r>
+                <w:rPr>
+                  <w:rStyle w:val="Hyperlink"/>
+                  <w:rFonts w:ascii="Arial" w:hAnsi="Arial" w:cs="Arial"/>
+                  <w:sz w:val="18"/>
+                  <w:szCs w:val="18"/>
+                </w:rPr>
+                <w:t>Center</w:t>
+              </w:r>
+              <w:proofErr w:type="spellEnd"/>
             </w:hyperlink>
             <w:r>
               <w:rPr>
@@ -3022,7 +3169,27 @@
                 <w:szCs w:val="18"/>
                 <w:lang w:val="en-US"/>
               </w:rPr>
-              <w:t>What ethical issues and codes of conduct are there, and how will they be taken into account?</w:t>
+              <w:t xml:space="preserve">What ethical issues and codes of conduct are there, and how will they be </w:t>
+            </w:r>
+            <w:proofErr w:type="gramStart"/>
+            <w:r>
+              <w:rPr>
+                <w:rFonts w:ascii="Arial" w:hAnsi="Arial" w:cs="Arial"/>
+                <w:sz w:val="18"/>
+                <w:szCs w:val="18"/>
+                <w:lang w:val="en-US"/>
+              </w:rPr>
+              <w:t>taken into account</w:t>
+            </w:r>
+            <w:proofErr w:type="gramEnd"/>
+            <w:r>
+              <w:rPr>
+                <w:rFonts w:ascii="Arial" w:hAnsi="Arial" w:cs="Arial"/>
+                <w:sz w:val="18"/>
+                <w:szCs w:val="18"/>
+                <w:lang w:val="en-US"/>
+              </w:rPr>
+              <w:t>?</w:t>
             </w:r>
           </w:p>
         </w:tc>
@@ -3083,7 +3250,27 @@
                 <w:lang w:val="en-US"/>
               </w:rPr>
               <w:lastRenderedPageBreak/>
-              <w:t>Follow the national and international codes of conducts and institutional ethical guidelines, and check if ethical review (for example, by an ethics committee) is required for data collection in the research project.</w:t>
+              <w:t xml:space="preserve">Follow the national and international codes of </w:t>
+            </w:r>
+            <w:proofErr w:type="gramStart"/>
+            <w:r>
+              <w:rPr>
+                <w:rFonts w:ascii="Arial" w:hAnsi="Arial" w:cs="Arial"/>
+                <w:sz w:val="18"/>
+                <w:szCs w:val="18"/>
+                <w:lang w:val="en-US"/>
+              </w:rPr>
+              <w:t>conducts</w:t>
+            </w:r>
+            <w:proofErr w:type="gramEnd"/>
+            <w:r>
+              <w:rPr>
+                <w:rFonts w:ascii="Arial" w:hAnsi="Arial" w:cs="Arial"/>
+                <w:sz w:val="18"/>
+                <w:szCs w:val="18"/>
+                <w:lang w:val="en-US"/>
+              </w:rPr>
+              <w:t xml:space="preserve"> and institutional ethical guidelines, and check if ethical review (for example, by an ethics committee) is required for data collection in the research project.</w:t>
             </w:r>
             <w:r>
               <w:rPr>
@@ -3439,6 +3626,7 @@
               </w:rPr>
               <w:t>[</w:t>
             </w:r>
+            <w:proofErr w:type="spellStart"/>
             <w:r>
               <w:rPr>
                 <w:rFonts w:ascii="Arial" w:hAnsi="Arial" w:cs="Arial"/>
@@ -3449,6 +3637,7 @@
               </w:rPr>
               <w:t>grantid</w:t>
             </w:r>
+            <w:proofErr w:type="spellEnd"/>
             <w:r>
               <w:rPr>
                 <w:rFonts w:ascii="Arial" w:hAnsi="Arial" w:cs="Arial"/>
@@ -3482,7 +3671,33 @@
                 <w:szCs w:val="18"/>
                 <w:lang w:val="de-AT"/>
               </w:rPr>
-              <w:t>DMP version:</w:t>
+              <w:t xml:space="preserve">DMP </w:t>
+            </w:r>
+            <w:proofErr w:type="spellStart"/>
+            <w:r>
+              <w:rPr>
+                <w:rFonts w:ascii="Arial" w:hAnsi="Arial" w:cs="Arial"/>
+                <w:b/>
+                <w:bCs/>
+                <w:iCs/>
+                <w:sz w:val="18"/>
+                <w:szCs w:val="18"/>
+                <w:lang w:val="de-AT"/>
+              </w:rPr>
+              <w:t>version</w:t>
+            </w:r>
+            <w:proofErr w:type="spellEnd"/>
+            <w:r>
+              <w:rPr>
+                <w:rFonts w:ascii="Arial" w:hAnsi="Arial" w:cs="Arial"/>
+                <w:b/>
+                <w:bCs/>
+                <w:iCs/>
+                <w:sz w:val="18"/>
+                <w:szCs w:val="18"/>
+                <w:lang w:val="de-AT"/>
+              </w:rPr>
+              <w:t>:</w:t>
             </w:r>
             <w:r>
               <w:rPr>
@@ -3503,7 +3718,33 @@
                 <w:szCs w:val="18"/>
                 <w:lang w:val="de-AT"/>
               </w:rPr>
-              <w:t>[Nr.], [dd.mm.yyyy]</w:t>
+              <w:t>[Nr.], [</w:t>
+            </w:r>
+            <w:proofErr w:type="spellStart"/>
+            <w:proofErr w:type="gramStart"/>
+            <w:r>
+              <w:rPr>
+                <w:rFonts w:ascii="Arial" w:hAnsi="Arial" w:cs="Arial"/>
+                <w:iCs/>
+                <w:color w:val="92D050"/>
+                <w:sz w:val="18"/>
+                <w:szCs w:val="18"/>
+                <w:lang w:val="de-AT"/>
+              </w:rPr>
+              <w:t>dd.mm.yyyy</w:t>
+            </w:r>
+            <w:proofErr w:type="spellEnd"/>
+            <w:proofErr w:type="gramEnd"/>
+            <w:r>
+              <w:rPr>
+                <w:rFonts w:ascii="Arial" w:hAnsi="Arial" w:cs="Arial"/>
+                <w:iCs/>
+                <w:color w:val="92D050"/>
+                <w:sz w:val="18"/>
+                <w:szCs w:val="18"/>
+                <w:lang w:val="de-AT"/>
+              </w:rPr>
+              <w:t>]</w:t>
             </w:r>
           </w:p>
         </w:tc>
@@ -3917,7 +4158,25 @@
                       <w:sz w:val="18"/>
                       <w:szCs w:val="18"/>
                     </w:rPr>
-                    <w:t>[costTable]</w:t>
+                    <w:t>[</w:t>
+                  </w:r>
+                  <w:proofErr w:type="spellStart"/>
+                  <w:r>
+                    <w:rPr>
+                      <w:bCs/>
+                      <w:sz w:val="18"/>
+                      <w:szCs w:val="18"/>
+                    </w:rPr>
+                    <w:t>costTable</w:t>
+                  </w:r>
+                  <w:proofErr w:type="spellEnd"/>
+                  <w:r>
+                    <w:rPr>
+                      <w:bCs/>
+                      <w:sz w:val="18"/>
+                      <w:szCs w:val="18"/>
+                    </w:rPr>
+                    <w:t>]</w:t>
                   </w:r>
                 </w:p>
               </w:tc>
@@ -3944,7 +4203,25 @@
                       <w:sz w:val="18"/>
                       <w:szCs w:val="18"/>
                     </w:rPr>
-                    <w:t>[costTable]</w:t>
+                    <w:t>[</w:t>
+                  </w:r>
+                  <w:proofErr w:type="spellStart"/>
+                  <w:r>
+                    <w:rPr>
+                      <w:bCs/>
+                      <w:sz w:val="18"/>
+                      <w:szCs w:val="18"/>
+                    </w:rPr>
+                    <w:t>costTable</w:t>
+                  </w:r>
+                  <w:proofErr w:type="spellEnd"/>
+                  <w:r>
+                    <w:rPr>
+                      <w:bCs/>
+                      <w:sz w:val="18"/>
+                      <w:szCs w:val="18"/>
+                    </w:rPr>
+                    <w:t>]</w:t>
                   </w:r>
                 </w:p>
               </w:tc>
@@ -4223,7 +4500,25 @@
                       <w:sz w:val="18"/>
                       <w:szCs w:val="18"/>
                     </w:rPr>
-                    <w:t>[costcurrency]</w:t>
+                    <w:t>[</w:t>
+                  </w:r>
+                  <w:proofErr w:type="spellStart"/>
+                  <w:r>
+                    <w:rPr>
+                      <w:b/>
+                      <w:sz w:val="18"/>
+                      <w:szCs w:val="18"/>
+                    </w:rPr>
+                    <w:t>costcurrency</w:t>
+                  </w:r>
+                  <w:proofErr w:type="spellEnd"/>
+                  <w:r>
+                    <w:rPr>
+                      <w:b/>
+                      <w:sz w:val="18"/>
+                      <w:szCs w:val="18"/>
+                    </w:rPr>
+                    <w:t>]</w:t>
                   </w:r>
                 </w:p>
               </w:tc>
@@ -4252,7 +4547,25 @@
                       <w:sz w:val="18"/>
                       <w:szCs w:val="18"/>
                     </w:rPr>
-                    <w:t>[costtotal]</w:t>
+                    <w:t>[</w:t>
+                  </w:r>
+                  <w:proofErr w:type="spellStart"/>
+                  <w:r>
+                    <w:rPr>
+                      <w:b/>
+                      <w:sz w:val="18"/>
+                      <w:szCs w:val="18"/>
+                    </w:rPr>
+                    <w:t>costtotal</w:t>
+                  </w:r>
+                  <w:proofErr w:type="spellEnd"/>
+                  <w:r>
+                    <w:rPr>
+                      <w:b/>
+                      <w:sz w:val="18"/>
+                      <w:szCs w:val="18"/>
+                    </w:rPr>
+                    <w:t>]</w:t>
                   </w:r>
                 </w:p>
               </w:tc>
@@ -4679,7 +4992,23 @@
                       <w:sz w:val="18"/>
                       <w:szCs w:val="18"/>
                     </w:rPr>
-                    <w:t>[datasetTable]</w:t>
+                    <w:t>[</w:t>
+                  </w:r>
+                  <w:proofErr w:type="spellStart"/>
+                  <w:r>
+                    <w:rPr>
+                      <w:sz w:val="18"/>
+                      <w:szCs w:val="18"/>
+                    </w:rPr>
+                    <w:t>datasetTable</w:t>
+                  </w:r>
+                  <w:proofErr w:type="spellEnd"/>
+                  <w:r>
+                    <w:rPr>
+                      <w:sz w:val="18"/>
+                      <w:szCs w:val="18"/>
+                    </w:rPr>
+                    <w:t>]</w:t>
                   </w:r>
                 </w:p>
               </w:tc>
@@ -5200,7 +5529,23 @@
                       <w:sz w:val="18"/>
                       <w:szCs w:val="18"/>
                     </w:rPr>
-                    <w:t>[reusedDatasetTable]</w:t>
+                    <w:t>[</w:t>
+                  </w:r>
+                  <w:proofErr w:type="spellStart"/>
+                  <w:r>
+                    <w:rPr>
+                      <w:sz w:val="18"/>
+                      <w:szCs w:val="18"/>
+                    </w:rPr>
+                    <w:t>reusedDatasetTable</w:t>
+                  </w:r>
+                  <w:proofErr w:type="spellEnd"/>
+                  <w:r>
+                    <w:rPr>
+                      <w:sz w:val="18"/>
+                      <w:szCs w:val="18"/>
+                    </w:rPr>
+                    <w:t>]</w:t>
                   </w:r>
                 </w:p>
               </w:tc>
@@ -5334,7 +5679,23 @@
                       <w:sz w:val="18"/>
                       <w:szCs w:val="18"/>
                     </w:rPr>
-                    <w:t>[reusedDatasetTable]</w:t>
+                    <w:t>[</w:t>
+                  </w:r>
+                  <w:proofErr w:type="spellStart"/>
+                  <w:r>
+                    <w:rPr>
+                      <w:sz w:val="18"/>
+                      <w:szCs w:val="18"/>
+                    </w:rPr>
+                    <w:t>reusedDatasetTable</w:t>
+                  </w:r>
+                  <w:proofErr w:type="spellEnd"/>
+                  <w:r>
+                    <w:rPr>
+                      <w:sz w:val="18"/>
+                      <w:szCs w:val="18"/>
+                    </w:rPr>
+                    <w:t>]</w:t>
                   </w:r>
                 </w:p>
               </w:tc>
@@ -5438,8 +5799,22 @@
                 <w:szCs w:val="18"/>
                 <w:lang w:val="en-GB"/>
               </w:rPr>
-              <w:t>Methods and software used for data generation and reuse</w:t>
+              <w:t xml:space="preserve">Methods and software used for data generation and </w:t>
             </w:r>
+            <w:proofErr w:type="gramStart"/>
+            <w:r>
+              <w:rPr>
+                <w:rFonts w:ascii="Arial" w:eastAsia="Arial" w:hAnsi="Arial" w:cs="Arial"/>
+                <w:b/>
+                <w:bCs/>
+                <w:color w:val="000000" w:themeColor="text1"/>
+                <w:sz w:val="18"/>
+                <w:szCs w:val="18"/>
+                <w:lang w:val="en-GB"/>
+              </w:rPr>
+              <w:t>reuse</w:t>
+            </w:r>
+            <w:proofErr w:type="gramEnd"/>
           </w:p>
           <w:p>
             <w:pPr>
@@ -5459,7 +5834,27 @@
                 <w:szCs w:val="18"/>
                 <w:lang w:val="en-GB"/>
               </w:rPr>
-              <w:t>[datageneration]</w:t>
+              <w:t>[</w:t>
+            </w:r>
+            <w:proofErr w:type="spellStart"/>
+            <w:r>
+              <w:rPr>
+                <w:rFonts w:ascii="Arial" w:hAnsi="Arial" w:cs="Arial"/>
+                <w:sz w:val="18"/>
+                <w:szCs w:val="18"/>
+                <w:lang w:val="en-GB"/>
+              </w:rPr>
+              <w:t>datageneration</w:t>
+            </w:r>
+            <w:proofErr w:type="spellEnd"/>
+            <w:r>
+              <w:rPr>
+                <w:rFonts w:ascii="Arial" w:hAnsi="Arial" w:cs="Arial"/>
+                <w:sz w:val="18"/>
+                <w:szCs w:val="18"/>
+                <w:lang w:val="en-GB"/>
+              </w:rPr>
+              <w:t>]</w:t>
             </w:r>
           </w:p>
         </w:tc>
@@ -5597,7 +5992,27 @@
                 <w:szCs w:val="18"/>
                 <w:lang w:val="en-US"/>
               </w:rPr>
-              <w:t>[dataorganisation]</w:t>
+              <w:t>[</w:t>
+            </w:r>
+            <w:proofErr w:type="spellStart"/>
+            <w:r>
+              <w:rPr>
+                <w:rFonts w:ascii="Arial" w:hAnsi="Arial" w:cs="Arial"/>
+                <w:sz w:val="18"/>
+                <w:szCs w:val="18"/>
+                <w:lang w:val="en-US"/>
+              </w:rPr>
+              <w:t>dataorganisation</w:t>
+            </w:r>
+            <w:proofErr w:type="spellEnd"/>
+            <w:r>
+              <w:rPr>
+                <w:rFonts w:ascii="Arial" w:hAnsi="Arial" w:cs="Arial"/>
+                <w:sz w:val="18"/>
+                <w:szCs w:val="18"/>
+                <w:lang w:val="en-US"/>
+              </w:rPr>
+              <w:t>]</w:t>
             </w:r>
           </w:p>
           <w:p>
@@ -5781,7 +6196,27 @@
                 <w:szCs w:val="18"/>
                 <w:lang w:val="en-US"/>
               </w:rPr>
-              <w:t>[dataqualitycontrol]</w:t>
+              <w:t>[</w:t>
+            </w:r>
+            <w:proofErr w:type="spellStart"/>
+            <w:r>
+              <w:rPr>
+                <w:rFonts w:ascii="Arial" w:eastAsia="Arial" w:hAnsi="Arial" w:cs="Arial"/>
+                <w:sz w:val="18"/>
+                <w:szCs w:val="18"/>
+                <w:lang w:val="en-US"/>
+              </w:rPr>
+              <w:t>dataqualitycontrol</w:t>
+            </w:r>
+            <w:proofErr w:type="spellEnd"/>
+            <w:r>
+              <w:rPr>
+                <w:rFonts w:ascii="Arial" w:eastAsia="Arial" w:hAnsi="Arial" w:cs="Arial"/>
+                <w:sz w:val="18"/>
+                <w:szCs w:val="18"/>
+                <w:lang w:val="en-US"/>
+              </w:rPr>
+              <w:t>]</w:t>
             </w:r>
           </w:p>
         </w:tc>
@@ -5994,7 +6429,17 @@
                 <w:szCs w:val="18"/>
                 <w:lang w:val="en-GB"/>
               </w:rPr>
-              <w:t>[sensitive</w:t>
+              <w:t>[</w:t>
+            </w:r>
+            <w:proofErr w:type="spellStart"/>
+            <w:r>
+              <w:rPr>
+                <w:rFonts w:ascii="Arial" w:hAnsi="Arial" w:cs="Arial"/>
+                <w:sz w:val="18"/>
+                <w:szCs w:val="18"/>
+                <w:lang w:val="en-GB"/>
+              </w:rPr>
+              <w:t>sensitive</w:t>
             </w:r>
             <w:r>
               <w:rPr>
@@ -6005,6 +6450,7 @@
               </w:rPr>
               <w:t>data</w:t>
             </w:r>
+            <w:proofErr w:type="spellEnd"/>
             <w:r>
               <w:rPr>
                 <w:rFonts w:ascii="Arial" w:hAnsi="Arial" w:cs="Arial"/>
@@ -6237,7 +6683,23 @@
                       <w:sz w:val="18"/>
                       <w:szCs w:val="18"/>
                     </w:rPr>
-                    <w:t>[datasetAccessTable]</w:t>
+                    <w:t>[</w:t>
+                  </w:r>
+                  <w:proofErr w:type="spellStart"/>
+                  <w:r>
+                    <w:rPr>
+                      <w:sz w:val="18"/>
+                      <w:szCs w:val="18"/>
+                    </w:rPr>
+                    <w:t>datasetAccessTable</w:t>
+                  </w:r>
+                  <w:proofErr w:type="spellEnd"/>
+                  <w:r>
+                    <w:rPr>
+                      <w:sz w:val="18"/>
+                      <w:szCs w:val="18"/>
+                    </w:rPr>
+                    <w:t>]</w:t>
                   </w:r>
                 </w:p>
               </w:tc>
@@ -6820,7 +7282,23 @@
                       <w:sz w:val="18"/>
                       <w:szCs w:val="18"/>
                     </w:rPr>
-                    <w:t>[datasetPublicationTable]</w:t>
+                    <w:t>[</w:t>
+                  </w:r>
+                  <w:proofErr w:type="spellStart"/>
+                  <w:r>
+                    <w:rPr>
+                      <w:sz w:val="18"/>
+                      <w:szCs w:val="18"/>
+                    </w:rPr>
+                    <w:t>datasetPublicationTable</w:t>
+                  </w:r>
+                  <w:proofErr w:type="spellEnd"/>
+                  <w:r>
+                    <w:rPr>
+                      <w:sz w:val="18"/>
+                      <w:szCs w:val="18"/>
+                    </w:rPr>
+                    <w:t>]</w:t>
                   </w:r>
                 </w:p>
               </w:tc>
@@ -7088,9 +7566,10 @@
             <w:pPr>
               <w:spacing w:before="120" w:after="120"/>
               <w:rPr>
-                <w:sz w:val="18"/>
-                <w:szCs w:val="18"/>
-                <w:lang w:val="en-US"/>
+                <w:rFonts w:ascii="Arial" w:hAnsi="Arial" w:cs="Arial"/>
+                <w:sz w:val="18"/>
+                <w:szCs w:val="18"/>
+                <w:lang w:val="en-GB"/>
               </w:rPr>
             </w:pPr>
             <w:r>
@@ -7100,15 +7579,87 @@
                 <w:szCs w:val="18"/>
                 <w:lang w:val="en-GB"/>
               </w:rPr>
-              <w:t>[repoinformation][tools]</w:t>
+              <w:t>[</w:t>
             </w:r>
+            <w:proofErr w:type="spellStart"/>
             <w:r>
               <w:rPr>
+                <w:rFonts w:ascii="Arial" w:hAnsi="Arial" w:cs="Arial"/>
+                <w:sz w:val="18"/>
+                <w:szCs w:val="18"/>
+                <w:lang w:val="en-GB"/>
+              </w:rPr>
+              <w:t>repoinformation</w:t>
+            </w:r>
+            <w:proofErr w:type="spellEnd"/>
+            <w:r>
+              <w:rPr>
+                <w:rFonts w:ascii="Arial" w:hAnsi="Arial" w:cs="Arial"/>
+                <w:sz w:val="18"/>
+                <w:szCs w:val="18"/>
+                <w:lang w:val="en-GB"/>
+              </w:rPr>
+              <w:t>]</w:t>
+            </w:r>
+          </w:p>
+          <w:p>
+            <w:pPr>
+              <w:spacing w:before="120" w:after="120"/>
+              <w:rPr>
+                <w:rFonts w:ascii="Arial" w:hAnsi="Arial" w:cs="Arial"/>
+                <w:sz w:val="18"/>
+                <w:szCs w:val="18"/>
+                <w:lang w:val="en-GB"/>
+              </w:rPr>
+            </w:pPr>
+            <w:r>
+              <w:rPr>
+                <w:rFonts w:ascii="Arial" w:hAnsi="Arial" w:cs="Arial"/>
+                <w:sz w:val="18"/>
+                <w:szCs w:val="18"/>
+                <w:lang w:val="en-GB"/>
+              </w:rPr>
+              <w:t>[tools]</w:t>
+            </w:r>
+          </w:p>
+          <w:p>
+            <w:pPr>
+              <w:spacing w:before="120" w:after="120"/>
+              <w:rPr>
+                <w:rFonts w:ascii="Arial" w:hAnsi="Arial" w:cs="Arial"/>
                 <w:sz w:val="18"/>
                 <w:szCs w:val="18"/>
                 <w:lang w:val="en-US"/>
               </w:rPr>
-              <w:t>[restrictedAccessInfo]</w:t>
+            </w:pPr>
+            <w:r>
+              <w:rPr>
+                <w:rFonts w:ascii="Arial" w:hAnsi="Arial" w:cs="Arial"/>
+                <w:sz w:val="18"/>
+                <w:szCs w:val="18"/>
+                <w:lang w:val="en-US"/>
+              </w:rPr>
+              <w:t>[</w:t>
+            </w:r>
+            <w:proofErr w:type="spellStart"/>
+            <w:r>
+              <w:rPr>
+                <w:rFonts w:ascii="Arial" w:hAnsi="Arial" w:cs="Arial"/>
+                <w:sz w:val="18"/>
+                <w:szCs w:val="18"/>
+                <w:lang w:val="en-US"/>
+              </w:rPr>
+              <w:t>restrictedAccessInfo</w:t>
+            </w:r>
+            <w:proofErr w:type="spellEnd"/>
+            <w:r>
+              <w:rPr>
+                <w:rFonts w:ascii="Arial" w:hAnsi="Arial" w:cs="Arial"/>
+                <w:sz w:val="18"/>
+                <w:szCs w:val="18"/>
+                <w:lang w:val="en-US"/>
+              </w:rPr>
+              <w:t>]</w:t>
             </w:r>
             <w:bookmarkStart w:id="5" w:name="_Toc66691678"/>
           </w:p>
@@ -7350,7 +7901,23 @@
                       <w:sz w:val="18"/>
                       <w:szCs w:val="18"/>
                     </w:rPr>
-                    <w:t>[datasetRepositoryTable]</w:t>
+                    <w:t>[</w:t>
+                  </w:r>
+                  <w:proofErr w:type="spellStart"/>
+                  <w:r>
+                    <w:rPr>
+                      <w:sz w:val="18"/>
+                      <w:szCs w:val="18"/>
+                    </w:rPr>
+                    <w:t>datasetRepositoryTable</w:t>
+                  </w:r>
+                  <w:proofErr w:type="spellEnd"/>
+                  <w:r>
+                    <w:rPr>
+                      <w:sz w:val="18"/>
+                      <w:szCs w:val="18"/>
+                    </w:rPr>
+                    <w:t>]</w:t>
                   </w:r>
                 </w:p>
               </w:tc>
@@ -7487,7 +8054,23 @@
                       <w:sz w:val="18"/>
                       <w:szCs w:val="18"/>
                     </w:rPr>
-                    <w:t>[targetaudience]</w:t>
+                    <w:t>[</w:t>
+                  </w:r>
+                  <w:proofErr w:type="spellStart"/>
+                  <w:r>
+                    <w:rPr>
+                      <w:sz w:val="18"/>
+                      <w:szCs w:val="18"/>
+                    </w:rPr>
+                    <w:t>targetaudience</w:t>
+                  </w:r>
+                  <w:proofErr w:type="spellEnd"/>
+                  <w:r>
+                    <w:rPr>
+                      <w:sz w:val="18"/>
+                      <w:szCs w:val="18"/>
+                    </w:rPr>
+                    <w:t>]</w:t>
                   </w:r>
                 </w:p>
               </w:tc>
@@ -7563,6 +8146,7 @@
                       <w:sz w:val="18"/>
                       <w:szCs w:val="18"/>
                     </w:rPr>
+                    <w:lastRenderedPageBreak/>
                     <w:t>dataset ID</w:t>
                   </w:r>
                 </w:p>
@@ -7734,7 +8318,23 @@
                       <w:sz w:val="18"/>
                       <w:szCs w:val="18"/>
                     </w:rPr>
-                    <w:t>[datasetDeleteTable]</w:t>
+                    <w:t>[</w:t>
+                  </w:r>
+                  <w:proofErr w:type="spellStart"/>
+                  <w:r>
+                    <w:rPr>
+                      <w:sz w:val="18"/>
+                      <w:szCs w:val="18"/>
+                    </w:rPr>
+                    <w:t>datasetDeleteTable</w:t>
+                  </w:r>
+                  <w:proofErr w:type="spellEnd"/>
+                  <w:r>
+                    <w:rPr>
+                      <w:sz w:val="18"/>
+                      <w:szCs w:val="18"/>
+                    </w:rPr>
+                    <w:t>]</w:t>
                   </w:r>
                 </w:p>
               </w:tc>
@@ -7760,7 +8360,23 @@
                       <w:sz w:val="18"/>
                       <w:szCs w:val="18"/>
                     </w:rPr>
-                    <w:t>[datasetDeleteTable]</w:t>
+                    <w:t>[</w:t>
+                  </w:r>
+                  <w:proofErr w:type="spellStart"/>
+                  <w:r>
+                    <w:rPr>
+                      <w:sz w:val="18"/>
+                      <w:szCs w:val="18"/>
+                    </w:rPr>
+                    <w:t>datasetDeleteTable</w:t>
+                  </w:r>
+                  <w:proofErr w:type="spellEnd"/>
+                  <w:r>
+                    <w:rPr>
+                      <w:sz w:val="18"/>
+                      <w:szCs w:val="18"/>
+                    </w:rPr>
+                    <w:t>]</w:t>
                   </w:r>
                 </w:p>
               </w:tc>
@@ -7824,7 +8440,6 @@
                       <w:sz w:val="18"/>
                       <w:szCs w:val="18"/>
                     </w:rPr>
-                    <w:lastRenderedPageBreak/>
                     <w:t>ID</w:t>
                   </w:r>
                 </w:p>
@@ -8083,6 +8698,7 @@
               </w:rPr>
               <w:t>[</w:t>
             </w:r>
+            <w:proofErr w:type="spellStart"/>
             <w:r>
               <w:rPr>
                 <w:rFonts w:ascii="Arial" w:hAnsi="Arial" w:cs="Arial"/>
@@ -8092,6 +8708,7 @@
               </w:rPr>
               <w:t>personaldata</w:t>
             </w:r>
+            <w:proofErr w:type="spellEnd"/>
             <w:r>
               <w:rPr>
                 <w:rFonts w:ascii="Arial" w:hAnsi="Arial" w:cs="Arial"/>
@@ -8156,6 +8773,7 @@
               </w:rPr>
               <w:t>[</w:t>
             </w:r>
+            <w:proofErr w:type="spellStart"/>
             <w:r>
               <w:rPr>
                 <w:rFonts w:ascii="Arial" w:hAnsi="Arial" w:cs="Arial"/>
@@ -8163,7 +8781,17 @@
                 <w:szCs w:val="18"/>
                 <w:lang w:val="en-GB"/>
               </w:rPr>
-              <w:t>legalrestriction]</w:t>
+              <w:t>legalrestriction</w:t>
+            </w:r>
+            <w:proofErr w:type="spellEnd"/>
+            <w:r>
+              <w:rPr>
+                <w:rFonts w:ascii="Arial" w:hAnsi="Arial" w:cs="Arial"/>
+                <w:sz w:val="18"/>
+                <w:szCs w:val="18"/>
+                <w:lang w:val="en-GB"/>
+              </w:rPr>
+              <w:t>]</w:t>
             </w:r>
             <w:r>
               <w:rPr>
@@ -8272,7 +8900,27 @@
                 <w:szCs w:val="18"/>
                 <w:lang w:val="en-GB"/>
               </w:rPr>
-              <w:t>[ethicalissues]</w:t>
+              <w:t>[</w:t>
+            </w:r>
+            <w:proofErr w:type="spellStart"/>
+            <w:r>
+              <w:rPr>
+                <w:rFonts w:ascii="Arial" w:hAnsi="Arial" w:cs="Arial"/>
+                <w:sz w:val="18"/>
+                <w:szCs w:val="18"/>
+                <w:lang w:val="en-GB"/>
+              </w:rPr>
+              <w:t>ethicalissues</w:t>
+            </w:r>
+            <w:proofErr w:type="spellEnd"/>
+            <w:r>
+              <w:rPr>
+                <w:rFonts w:ascii="Arial" w:hAnsi="Arial" w:cs="Arial"/>
+                <w:sz w:val="18"/>
+                <w:szCs w:val="18"/>
+                <w:lang w:val="en-GB"/>
+              </w:rPr>
+              <w:t>]</w:t>
             </w:r>
           </w:p>
         </w:tc>
@@ -8404,7 +9052,7 @@
                 </wp:inline>
               </w:drawing>
             </mc:Choice>
-            <mc:Fallback xmlns:pic="http://schemas.openxmlformats.org/drawingml/2006/picture" xmlns:wp14="http://schemas.microsoft.com/office/word/2010/wordml" xmlns:a="http://schemas.openxmlformats.org/drawingml/2006/main">
+            <mc:Fallback xmlns:a="http://schemas.openxmlformats.org/drawingml/2006/main" xmlns:wp14="http://schemas.microsoft.com/office/word/2010/wordml" xmlns:pic="http://schemas.openxmlformats.org/drawingml/2006/picture">
               <w:pict w14:anchorId="5B1651CD">
                 <v:shapetype coordsize="21600,21600" o:spt="75" o:preferrelative="t" path="m@4@5l@4@11@9@11@9@5xe" type="#_x0000_t75">
                   <v:formulas>
@@ -8437,7 +9085,27 @@
             <w:szCs w:val="16"/>
             <w:lang w:val="de-AT"/>
           </w:rPr>
-          <w:t xml:space="preserve"> DMP Guidance and Template (01/2022)</w:t>
+          <w:t xml:space="preserve"> DMP </w:t>
+        </w:r>
+        <w:proofErr w:type="spellStart"/>
+        <w:r>
+          <w:rPr>
+            <w:rFonts w:ascii="Arial" w:hAnsi="Arial" w:cs="Arial"/>
+            <w:sz w:val="16"/>
+            <w:szCs w:val="16"/>
+            <w:lang w:val="de-AT"/>
+          </w:rPr>
+          <w:t>Guidance</w:t>
+        </w:r>
+        <w:proofErr w:type="spellEnd"/>
+        <w:r>
+          <w:rPr>
+            <w:rFonts w:ascii="Arial" w:hAnsi="Arial" w:cs="Arial"/>
+            <w:sz w:val="16"/>
+            <w:szCs w:val="16"/>
+            <w:lang w:val="de-AT"/>
+          </w:rPr>
+          <w:t xml:space="preserve"> and Template (01/2022)</w:t>
         </w:r>
         <w:r>
           <w:rPr>
@@ -8568,7 +9236,7 @@
                 </wp:inline>
               </w:drawing>
             </mc:Choice>
-            <mc:Fallback xmlns:pic="http://schemas.openxmlformats.org/drawingml/2006/picture" xmlns:wp14="http://schemas.microsoft.com/office/word/2010/wordml" xmlns:a="http://schemas.openxmlformats.org/drawingml/2006/main">
+            <mc:Fallback xmlns:a="http://schemas.openxmlformats.org/drawingml/2006/main" xmlns:wp14="http://schemas.microsoft.com/office/word/2010/wordml" xmlns:pic="http://schemas.openxmlformats.org/drawingml/2006/picture">
               <w:pict w14:anchorId="1521B567">
                 <v:shapetype coordsize="21600,21600" o:spt="75" o:preferrelative="t" path="m@4@5l@4@11@9@11@9@5xe" type="#_x0000_t75">
                   <v:formulas>
@@ -8600,6 +9268,7 @@
           </w:rPr>
           <w:t xml:space="preserve"> </w:t>
         </w:r>
+        <w:proofErr w:type="gramStart"/>
         <w:r>
           <w:rPr>
             <w:rFonts w:ascii="Arial" w:hAnsi="Arial" w:cs="Arial"/>
@@ -8607,7 +9276,17 @@
             <w:szCs w:val="16"/>
             <w:lang w:val="de-AT"/>
           </w:rPr>
-          <w:t>DMP Template (01/2022)</w:t>
+          <w:t>DMP Template</w:t>
+        </w:r>
+        <w:proofErr w:type="gramEnd"/>
+        <w:r>
+          <w:rPr>
+            <w:rFonts w:ascii="Arial" w:hAnsi="Arial" w:cs="Arial"/>
+            <w:sz w:val="16"/>
+            <w:szCs w:val="16"/>
+            <w:lang w:val="de-AT"/>
+          </w:rPr>
+          <w:t xml:space="preserve"> (01/2022)</w:t>
         </w:r>
         <w:r>
           <w:tab/>
@@ -23690,6 +24369,12 @@
 </file>
 
 <file path=customXml/item1.xml><?xml version="1.0" encoding="utf-8"?>
+<w:settings xmlns:w="http://schemas.openxmlformats.org/wordprocessingml/2006/main">
+  <w:SpecialFormsHighlight w:val="c9c8ff"/>
+</w:settings>
+</file>
+
+<file path=customXml/item2.xml><?xml version="1.0" encoding="utf-8"?>
 <?mso-contentType ?>
 <spe:Receivers xmlns:spe="http://schemas.microsoft.com/sharepoint/events">
   <Receiver>
@@ -23739,13 +24424,36 @@
 </spe:Receivers>
 </file>
 
-<file path=customXml/item2.xml><?xml version="1.0" encoding="utf-8"?>
-<w:settings xmlns:w="http://schemas.openxmlformats.org/wordprocessingml/2006/main">
-  <w:SpecialFormsHighlight w:val="c9c8ff"/>
-</w:settings>
+<file path=customXml/item3.xml><?xml version="1.0" encoding="utf-8"?>
+<b:Sources xmlns:b="http://schemas.openxmlformats.org/officeDocument/2006/bibliography" xmlns="http://schemas.openxmlformats.org/officeDocument/2006/bibliography" SelectedStyle="\APASixthEditionOfficeOnline.xsl" StyleName="APA" Version="6"/>
 </file>
 
-<file path=customXml/item3.xml><?xml version="1.0" encoding="utf-8"?>
+<file path=customXml/item4.xml><?xml version="1.0" encoding="utf-8"?>
+<?mso-contentType ?>
+<FormTemplates xmlns="http://schemas.microsoft.com/sharepoint/v3/contenttype/forms">
+  <Display>DocumentLibraryForm</Display>
+  <Edit>DocumentLibraryForm</Edit>
+  <New>DocumentLibraryForm</New>
+</FormTemplates>
+</file>
+
+<file path=customXml/item5.xml><?xml version="1.0" encoding="utf-8"?>
+<p:properties xmlns:p="http://schemas.microsoft.com/office/2006/metadata/properties" xmlns:xsi="http://www.w3.org/2001/XMLSchema-instance" xmlns:pc="http://schemas.microsoft.com/office/infopath/2007/PartnerControls">
+  <documentManagement>
+    <_DCDateModified xmlns="http://schemas.microsoft.com/sharepoint/v3/fields" xsi:nil="true"/>
+    <IconOverlay xmlns="http://schemas.microsoft.com/sharepoint/v4" xsi:nil="true"/>
+    <PublishingExpirationDate xmlns="http://schemas.microsoft.com/sharepoint/v3" xsi:nil="true"/>
+    <PublishingStartDate xmlns="http://schemas.microsoft.com/sharepoint/v3" xsi:nil="true"/>
+    <_dlc_DocId xmlns="afee9e21-8e0c-452e-93ec-a70efb6b23ab">DAMK26V7PEQZ-1320525258-73877</_dlc_DocId>
+    <_dlc_DocIdUrl xmlns="afee9e21-8e0c-452e-93ec-a70efb6b23ab">
+      <Url>https://portal.fwf.ac.at/workspaces/Strateg-Dok/_layouts/15/DocIdRedir.aspx?ID=DAMK26V7PEQZ-1320525258-73877</Url>
+      <Description>DAMK26V7PEQZ-1320525258-73877</Description>
+    </_dlc_DocIdUrl>
+  </documentManagement>
+</p:properties>
+</file>
+
+<file path=customXml/item6.xml><?xml version="1.0" encoding="utf-8"?>
 <ct:contentTypeSchema xmlns:ct="http://schemas.microsoft.com/office/2006/metadata/contentType" xmlns:ma="http://schemas.microsoft.com/office/2006/metadata/properties/metaAttributes" ct:_="" ma:_="" ma:contentTypeName="Dokument" ma:contentTypeID="0x010100464D6544A015444385B10BEB1E534503" ma:contentTypeVersion="3" ma:contentTypeDescription="Ein neues Dokument erstellen." ma:contentTypeScope="" ma:versionID="97182bbd3e9b32d05dd5555f7c2bd814">
   <xsd:schema xmlns:xsd="http://www.w3.org/2001/XMLSchema" xmlns:xs="http://www.w3.org/2001/XMLSchema" xmlns:p="http://schemas.microsoft.com/office/2006/metadata/properties" xmlns:ns1="http://schemas.microsoft.com/sharepoint/v3" xmlns:ns2="http://schemas.microsoft.com/sharepoint/v3/fields" xmlns:ns3="http://schemas.microsoft.com/sharepoint/v4" xmlns:ns4="afee9e21-8e0c-452e-93ec-a70efb6b23ab" targetNamespace="http://schemas.microsoft.com/office/2006/metadata/properties" ma:root="true" ma:fieldsID="7bd051767b3e235ef3b7c10b4a85711f" ns1:_="" ns2:_="" ns3:_="" ns4:_="">
     <xsd:import namespace="http://schemas.microsoft.com/sharepoint/v3"/>
@@ -23929,36 +24637,15 @@
 </ct:contentTypeSchema>
 </file>
 
-<file path=customXml/item4.xml><?xml version="1.0" encoding="utf-8"?>
-<p:properties xmlns:p="http://schemas.microsoft.com/office/2006/metadata/properties" xmlns:xsi="http://www.w3.org/2001/XMLSchema-instance" xmlns:pc="http://schemas.microsoft.com/office/infopath/2007/PartnerControls">
-  <documentManagement>
-    <_DCDateModified xmlns="http://schemas.microsoft.com/sharepoint/v3/fields" xsi:nil="true"/>
-    <IconOverlay xmlns="http://schemas.microsoft.com/sharepoint/v4" xsi:nil="true"/>
-    <PublishingExpirationDate xmlns="http://schemas.microsoft.com/sharepoint/v3" xsi:nil="true"/>
-    <PublishingStartDate xmlns="http://schemas.microsoft.com/sharepoint/v3" xsi:nil="true"/>
-    <_dlc_DocId xmlns="afee9e21-8e0c-452e-93ec-a70efb6b23ab">DAMK26V7PEQZ-1320525258-73877</_dlc_DocId>
-    <_dlc_DocIdUrl xmlns="afee9e21-8e0c-452e-93ec-a70efb6b23ab">
-      <Url>https://portal.fwf.ac.at/workspaces/Strateg-Dok/_layouts/15/DocIdRedir.aspx?ID=DAMK26V7PEQZ-1320525258-73877</Url>
-      <Description>DAMK26V7PEQZ-1320525258-73877</Description>
-    </_dlc_DocIdUrl>
-  </documentManagement>
-</p:properties>
+<file path=customXml/itemProps1.xml><?xml version="1.0" encoding="utf-8"?>
+<ds:datastoreItem xmlns:ds="http://schemas.openxmlformats.org/officeDocument/2006/customXml" ds:itemID="{5D0AEA6B-E499-4EEF-98A3-AFBB261C493E}">
+  <ds:schemaRefs>
+    <ds:schemaRef ds:uri="http://schemas.openxmlformats.org/wordprocessingml/2006/main"/>
+  </ds:schemaRefs>
+</ds:datastoreItem>
 </file>
 
-<file path=customXml/item5.xml><?xml version="1.0" encoding="utf-8"?>
-<?mso-contentType ?>
-<FormTemplates xmlns="http://schemas.microsoft.com/sharepoint/v3/contenttype/forms">
-  <Display>DocumentLibraryForm</Display>
-  <Edit>DocumentLibraryForm</Edit>
-  <New>DocumentLibraryForm</New>
-</FormTemplates>
-</file>
-
-<file path=customXml/item6.xml><?xml version="1.0" encoding="utf-8"?>
-<b:Sources xmlns:b="http://schemas.openxmlformats.org/officeDocument/2006/bibliography" xmlns="http://schemas.openxmlformats.org/officeDocument/2006/bibliography" SelectedStyle="\APASixthEditionOfficeOnline.xsl" StyleName="APA" Version="6"/>
-</file>
-
-<file path=customXml/itemProps1.xml><?xml version="1.0" encoding="utf-8"?>
+<file path=customXml/itemProps2.xml><?xml version="1.0" encoding="utf-8"?>
 <ds:datastoreItem xmlns:ds="http://schemas.openxmlformats.org/officeDocument/2006/customXml" ds:itemID="{924007F5-9277-4670-9FE6-06782C7296A1}">
   <ds:schemaRefs>
     <ds:schemaRef ds:uri="http://schemas.microsoft.com/sharepoint/events"/>
@@ -23966,15 +24653,36 @@
 </ds:datastoreItem>
 </file>
 
-<file path=customXml/itemProps2.xml><?xml version="1.0" encoding="utf-8"?>
-<ds:datastoreItem xmlns:ds="http://schemas.openxmlformats.org/officeDocument/2006/customXml" ds:itemID="{5D0AEA6B-E499-4EEF-98A3-AFBB261C493E}">
+<file path=customXml/itemProps3.xml><?xml version="1.0" encoding="utf-8"?>
+<ds:datastoreItem xmlns:ds="http://schemas.openxmlformats.org/officeDocument/2006/customXml" ds:itemID="{6685E73F-2677-4B89-8508-7813A036A081}">
   <ds:schemaRefs>
-    <ds:schemaRef ds:uri="http://schemas.openxmlformats.org/wordprocessingml/2006/main"/>
+    <ds:schemaRef ds:uri="http://schemas.openxmlformats.org/officeDocument/2006/bibliography"/>
   </ds:schemaRefs>
 </ds:datastoreItem>
 </file>
 
-<file path=customXml/itemProps3.xml><?xml version="1.0" encoding="utf-8"?>
+<file path=customXml/itemProps4.xml><?xml version="1.0" encoding="utf-8"?>
+<ds:datastoreItem xmlns:ds="http://schemas.openxmlformats.org/officeDocument/2006/customXml" ds:itemID="{76E5CD1D-9176-4FA7-9A9A-698AC52D8E9F}">
+  <ds:schemaRefs>
+    <ds:schemaRef ds:uri="http://schemas.microsoft.com/sharepoint/v3/contenttype/forms"/>
+  </ds:schemaRefs>
+</ds:datastoreItem>
+</file>
+
+<file path=customXml/itemProps5.xml><?xml version="1.0" encoding="utf-8"?>
+<ds:datastoreItem xmlns:ds="http://schemas.openxmlformats.org/officeDocument/2006/customXml" ds:itemID="{80DCD561-5D0E-41FB-A5B2-A60CACB93746}">
+  <ds:schemaRefs>
+    <ds:schemaRef ds:uri="http://schemas.microsoft.com/office/2006/metadata/properties"/>
+    <ds:schemaRef ds:uri="http://schemas.microsoft.com/office/infopath/2007/PartnerControls"/>
+    <ds:schemaRef ds:uri="http://schemas.microsoft.com/sharepoint/v3/fields"/>
+    <ds:schemaRef ds:uri="http://schemas.microsoft.com/sharepoint/v4"/>
+    <ds:schemaRef ds:uri="http://schemas.microsoft.com/sharepoint/v3"/>
+    <ds:schemaRef ds:uri="afee9e21-8e0c-452e-93ec-a70efb6b23ab"/>
+  </ds:schemaRefs>
+</ds:datastoreItem>
+</file>
+
+<file path=customXml/itemProps6.xml><?xml version="1.0" encoding="utf-8"?>
 <ds:datastoreItem xmlns:ds="http://schemas.openxmlformats.org/officeDocument/2006/customXml" ds:itemID="{AF3DCB32-2405-4B27-9ABA-B6FBCC24494E}">
   <ds:schemaRefs>
     <ds:schemaRef ds:uri="http://schemas.microsoft.com/office/2006/metadata/contentType"/>
@@ -23993,33 +24701,4 @@
     <ds:schemaRef ds:uri="http://schemas.microsoft.com/internal/obd"/>
   </ds:schemaRefs>
 </ds:datastoreItem>
-</file>
-
-<file path=customXml/itemProps4.xml><?xml version="1.0" encoding="utf-8"?>
-<ds:datastoreItem xmlns:ds="http://schemas.openxmlformats.org/officeDocument/2006/customXml" ds:itemID="{80DCD561-5D0E-41FB-A5B2-A60CACB93746}">
-  <ds:schemaRefs>
-    <ds:schemaRef ds:uri="http://schemas.microsoft.com/office/2006/metadata/properties"/>
-    <ds:schemaRef ds:uri="http://schemas.microsoft.com/office/infopath/2007/PartnerControls"/>
-    <ds:schemaRef ds:uri="http://schemas.microsoft.com/sharepoint/v3/fields"/>
-    <ds:schemaRef ds:uri="http://schemas.microsoft.com/sharepoint/v4"/>
-    <ds:schemaRef ds:uri="http://schemas.microsoft.com/sharepoint/v3"/>
-    <ds:schemaRef ds:uri="afee9e21-8e0c-452e-93ec-a70efb6b23ab"/>
-  </ds:schemaRefs>
-</ds:datastoreItem>
-</file>
-
-<file path=customXml/itemProps5.xml><?xml version="1.0" encoding="utf-8"?>
-<ds:datastoreItem xmlns:ds="http://schemas.openxmlformats.org/officeDocument/2006/customXml" ds:itemID="{76E5CD1D-9176-4FA7-9A9A-698AC52D8E9F}">
-  <ds:schemaRefs>
-    <ds:schemaRef ds:uri="http://schemas.microsoft.com/sharepoint/v3/contenttype/forms"/>
-  </ds:schemaRefs>
-</ds:datastoreItem>
-</file>
-
-<file path=customXml/itemProps6.xml><?xml version="1.0" encoding="utf-8"?>
-<ds:datastoreItem xmlns:ds="http://schemas.openxmlformats.org/officeDocument/2006/customXml" ds:itemID="{6685E73F-2677-4B89-8508-7813A036A081}">
-  <ds:schemaRefs>
-    <ds:schemaRef ds:uri="http://schemas.openxmlformats.org/officeDocument/2006/bibliography"/>
-  </ds:schemaRefs>
-</ds:datastoreItem>
 </file>
</xml_diff>

<commit_message>
Export: Fix data quality control sections in SE and FWF (#159)
</commit_message>
<xml_diff>
--- a/src/main/resources/at/ac/tuwien/damap/template/FWFTemplate.docx
+++ b/src/main/resources/at/ac/tuwien/damap/template/FWFTemplate.docx
@@ -51,7 +51,31 @@
           <w:szCs w:val="64"/>
           <w:lang w:val="en-GB"/>
         </w:rPr>
-        <w:t>[projectname]</w:t>
+        <w:t>[</w:t>
+      </w:r>
+      <w:proofErr w:type="spellStart"/>
+      <w:r>
+        <w:rPr>
+          <w:b/>
+          <w:bCs/>
+          <w:color w:val="006699"/>
+          <w:sz w:val="64"/>
+          <w:szCs w:val="64"/>
+          <w:lang w:val="en-GB"/>
+        </w:rPr>
+        <w:t>projectname</w:t>
+      </w:r>
+      <w:proofErr w:type="spellEnd"/>
+      <w:r>
+        <w:rPr>
+          <w:b/>
+          <w:bCs/>
+          <w:color w:val="006699"/>
+          <w:sz w:val="64"/>
+          <w:szCs w:val="64"/>
+          <w:lang w:val="en-GB"/>
+        </w:rPr>
+        <w:t>]</w:t>
       </w:r>
     </w:p>
     <w:p>
@@ -233,14 +257,34 @@
                 <w:szCs w:val="20"/>
               </w:rPr>
             </w:pPr>
+            <w:proofErr w:type="spellStart"/>
             <w:r>
               <w:rPr>
                 <w:color w:val="92D050"/>
                 <w:sz w:val="20"/>
                 <w:szCs w:val="20"/>
               </w:rPr>
-              <w:t>dd/mm/yyyy</w:t>
+              <w:t>dd</w:t>
             </w:r>
+            <w:proofErr w:type="spellEnd"/>
+            <w:r>
+              <w:rPr>
+                <w:color w:val="92D050"/>
+                <w:sz w:val="20"/>
+                <w:szCs w:val="20"/>
+              </w:rPr>
+              <w:t>/mm/</w:t>
+            </w:r>
+            <w:proofErr w:type="spellStart"/>
+            <w:r>
+              <w:rPr>
+                <w:color w:val="92D050"/>
+                <w:sz w:val="20"/>
+                <w:szCs w:val="20"/>
+              </w:rPr>
+              <w:t>yyyy</w:t>
+            </w:r>
+            <w:proofErr w:type="spellEnd"/>
           </w:p>
         </w:tc>
         <w:tc>
@@ -266,7 +310,25 @@
                 <w:szCs w:val="20"/>
                 <w:lang w:val="en-GB"/>
               </w:rPr>
-              <w:t>First version of DMP – created for start of project (deliverable xy)</w:t>
+              <w:t xml:space="preserve">First version of DMP – created for start of project (deliverable </w:t>
+            </w:r>
+            <w:proofErr w:type="spellStart"/>
+            <w:r>
+              <w:rPr>
+                <w:sz w:val="20"/>
+                <w:szCs w:val="20"/>
+                <w:lang w:val="en-GB"/>
+              </w:rPr>
+              <w:t>xy</w:t>
+            </w:r>
+            <w:proofErr w:type="spellEnd"/>
+            <w:r>
+              <w:rPr>
+                <w:sz w:val="20"/>
+                <w:szCs w:val="20"/>
+                <w:lang w:val="en-GB"/>
+              </w:rPr>
+              <w:t>)</w:t>
             </w:r>
           </w:p>
         </w:tc>
@@ -307,14 +369,34 @@
                 <w:szCs w:val="20"/>
               </w:rPr>
             </w:pPr>
+            <w:proofErr w:type="spellStart"/>
             <w:r>
               <w:rPr>
                 <w:color w:val="92D050"/>
                 <w:sz w:val="20"/>
                 <w:szCs w:val="20"/>
               </w:rPr>
-              <w:t>dd/mm/yyyy</w:t>
+              <w:t>dd</w:t>
             </w:r>
+            <w:proofErr w:type="spellEnd"/>
+            <w:r>
+              <w:rPr>
+                <w:color w:val="92D050"/>
+                <w:sz w:val="20"/>
+                <w:szCs w:val="20"/>
+              </w:rPr>
+              <w:t>/mm/</w:t>
+            </w:r>
+            <w:proofErr w:type="spellStart"/>
+            <w:r>
+              <w:rPr>
+                <w:color w:val="92D050"/>
+                <w:sz w:val="20"/>
+                <w:szCs w:val="20"/>
+              </w:rPr>
+              <w:t>yyyy</w:t>
+            </w:r>
+            <w:proofErr w:type="spellEnd"/>
           </w:p>
         </w:tc>
         <w:tc>
@@ -336,7 +418,25 @@
                 <w:szCs w:val="20"/>
                 <w:lang w:val="en-GB"/>
               </w:rPr>
-              <w:t>Second version of DMP – prepared for midterm review (deliverable xz)</w:t>
+              <w:t xml:space="preserve">Second version of DMP – prepared for midterm review (deliverable </w:t>
+            </w:r>
+            <w:proofErr w:type="spellStart"/>
+            <w:r>
+              <w:rPr>
+                <w:sz w:val="20"/>
+                <w:szCs w:val="20"/>
+                <w:lang w:val="en-GB"/>
+              </w:rPr>
+              <w:t>xz</w:t>
+            </w:r>
+            <w:proofErr w:type="spellEnd"/>
+            <w:r>
+              <w:rPr>
+                <w:sz w:val="20"/>
+                <w:szCs w:val="20"/>
+                <w:lang w:val="en-GB"/>
+              </w:rPr>
+              <w:t>)</w:t>
             </w:r>
           </w:p>
         </w:tc>
@@ -561,7 +661,7 @@
                     </wp:anchor>
                   </w:drawing>
                 </mc:Choice>
-                <mc:Fallback xmlns:pic="http://schemas.openxmlformats.org/drawingml/2006/picture" xmlns:wp14="http://schemas.microsoft.com/office/word/2010/wordml" xmlns:a="http://schemas.openxmlformats.org/drawingml/2006/main">
+                <mc:Fallback xmlns:a="http://schemas.openxmlformats.org/drawingml/2006/main" xmlns:wp14="http://schemas.microsoft.com/office/word/2010/wordml" xmlns:pic="http://schemas.openxmlformats.org/drawingml/2006/picture">
                   <w:pict w14:anchorId="7AAC8864">
                     <v:shapetype coordsize="21600,21600" o:spt="75" o:preferrelative="t" path="m@4@5l@4@11@9@11@9@5xe" type="#_x0000_t75">
                       <v:formulas>
@@ -1467,7 +1567,43 @@
                 <w:sz w:val="18"/>
                 <w:szCs w:val="18"/>
               </w:rPr>
-              <w:t>Give details on the data format: the way in which the data is encoded for storage, often reflected by the filename extension (for example, pdf, xls, doc, txt, or rdf).</w:t>
+              <w:t xml:space="preserve">Give details on the data format: the way in which the data is encoded for storage, often reflected by the filename extension (for example, pdf, </w:t>
+            </w:r>
+            <w:proofErr w:type="spellStart"/>
+            <w:r>
+              <w:rPr>
+                <w:rFonts w:ascii="Arial" w:hAnsi="Arial" w:cs="Arial"/>
+                <w:sz w:val="18"/>
+                <w:szCs w:val="18"/>
+              </w:rPr>
+              <w:t>xls</w:t>
+            </w:r>
+            <w:proofErr w:type="spellEnd"/>
+            <w:r>
+              <w:rPr>
+                <w:rFonts w:ascii="Arial" w:hAnsi="Arial" w:cs="Arial"/>
+                <w:sz w:val="18"/>
+                <w:szCs w:val="18"/>
+              </w:rPr>
+              <w:t xml:space="preserve">, doc, txt, or </w:t>
+            </w:r>
+            <w:proofErr w:type="spellStart"/>
+            <w:r>
+              <w:rPr>
+                <w:rFonts w:ascii="Arial" w:hAnsi="Arial" w:cs="Arial"/>
+                <w:sz w:val="18"/>
+                <w:szCs w:val="18"/>
+              </w:rPr>
+              <w:t>rdf</w:t>
+            </w:r>
+            <w:proofErr w:type="spellEnd"/>
+            <w:r>
+              <w:rPr>
+                <w:rFonts w:ascii="Arial" w:hAnsi="Arial" w:cs="Arial"/>
+                <w:sz w:val="18"/>
+                <w:szCs w:val="18"/>
+              </w:rPr>
+              <w:t>).</w:t>
             </w:r>
           </w:p>
           <w:p>
@@ -1710,8 +1846,19 @@
                   <w:sz w:val="18"/>
                   <w:szCs w:val="18"/>
                 </w:rPr>
-                <w:t>Digital Curation Center</w:t>
+                <w:t xml:space="preserve">Digital Curation </w:t>
               </w:r>
+              <w:proofErr w:type="spellStart"/>
+              <w:r>
+                <w:rPr>
+                  <w:rStyle w:val="Hyperlink"/>
+                  <w:rFonts w:ascii="Arial" w:hAnsi="Arial" w:cs="Arial"/>
+                  <w:sz w:val="18"/>
+                  <w:szCs w:val="18"/>
+                </w:rPr>
+                <w:t>Center</w:t>
+              </w:r>
+              <w:proofErr w:type="spellEnd"/>
             </w:hyperlink>
             <w:r>
               <w:rPr>
@@ -3022,7 +3169,27 @@
                 <w:szCs w:val="18"/>
                 <w:lang w:val="en-US"/>
               </w:rPr>
-              <w:t>What ethical issues and codes of conduct are there, and how will they be taken into account?</w:t>
+              <w:t xml:space="preserve">What ethical issues and codes of conduct are there, and how will they be </w:t>
+            </w:r>
+            <w:proofErr w:type="gramStart"/>
+            <w:r>
+              <w:rPr>
+                <w:rFonts w:ascii="Arial" w:hAnsi="Arial" w:cs="Arial"/>
+                <w:sz w:val="18"/>
+                <w:szCs w:val="18"/>
+                <w:lang w:val="en-US"/>
+              </w:rPr>
+              <w:t>taken into account</w:t>
+            </w:r>
+            <w:proofErr w:type="gramEnd"/>
+            <w:r>
+              <w:rPr>
+                <w:rFonts w:ascii="Arial" w:hAnsi="Arial" w:cs="Arial"/>
+                <w:sz w:val="18"/>
+                <w:szCs w:val="18"/>
+                <w:lang w:val="en-US"/>
+              </w:rPr>
+              <w:t>?</w:t>
             </w:r>
           </w:p>
         </w:tc>
@@ -3083,7 +3250,27 @@
                 <w:lang w:val="en-US"/>
               </w:rPr>
               <w:lastRenderedPageBreak/>
-              <w:t>Follow the national and international codes of conducts and institutional ethical guidelines, and check if ethical review (for example, by an ethics committee) is required for data collection in the research project.</w:t>
+              <w:t xml:space="preserve">Follow the national and international codes of </w:t>
+            </w:r>
+            <w:proofErr w:type="gramStart"/>
+            <w:r>
+              <w:rPr>
+                <w:rFonts w:ascii="Arial" w:hAnsi="Arial" w:cs="Arial"/>
+                <w:sz w:val="18"/>
+                <w:szCs w:val="18"/>
+                <w:lang w:val="en-US"/>
+              </w:rPr>
+              <w:t>conducts</w:t>
+            </w:r>
+            <w:proofErr w:type="gramEnd"/>
+            <w:r>
+              <w:rPr>
+                <w:rFonts w:ascii="Arial" w:hAnsi="Arial" w:cs="Arial"/>
+                <w:sz w:val="18"/>
+                <w:szCs w:val="18"/>
+                <w:lang w:val="en-US"/>
+              </w:rPr>
+              <w:t xml:space="preserve"> and institutional ethical guidelines, and check if ethical review (for example, by an ethics committee) is required for data collection in the research project.</w:t>
             </w:r>
             <w:r>
               <w:rPr>
@@ -3439,6 +3626,7 @@
               </w:rPr>
               <w:t>[</w:t>
             </w:r>
+            <w:proofErr w:type="spellStart"/>
             <w:r>
               <w:rPr>
                 <w:rFonts w:ascii="Arial" w:hAnsi="Arial" w:cs="Arial"/>
@@ -3449,6 +3637,7 @@
               </w:rPr>
               <w:t>grantid</w:t>
             </w:r>
+            <w:proofErr w:type="spellEnd"/>
             <w:r>
               <w:rPr>
                 <w:rFonts w:ascii="Arial" w:hAnsi="Arial" w:cs="Arial"/>
@@ -3482,7 +3671,33 @@
                 <w:szCs w:val="18"/>
                 <w:lang w:val="de-AT"/>
               </w:rPr>
-              <w:t>DMP version:</w:t>
+              <w:t xml:space="preserve">DMP </w:t>
+            </w:r>
+            <w:proofErr w:type="spellStart"/>
+            <w:r>
+              <w:rPr>
+                <w:rFonts w:ascii="Arial" w:hAnsi="Arial" w:cs="Arial"/>
+                <w:b/>
+                <w:bCs/>
+                <w:iCs/>
+                <w:sz w:val="18"/>
+                <w:szCs w:val="18"/>
+                <w:lang w:val="de-AT"/>
+              </w:rPr>
+              <w:t>version</w:t>
+            </w:r>
+            <w:proofErr w:type="spellEnd"/>
+            <w:r>
+              <w:rPr>
+                <w:rFonts w:ascii="Arial" w:hAnsi="Arial" w:cs="Arial"/>
+                <w:b/>
+                <w:bCs/>
+                <w:iCs/>
+                <w:sz w:val="18"/>
+                <w:szCs w:val="18"/>
+                <w:lang w:val="de-AT"/>
+              </w:rPr>
+              <w:t>:</w:t>
             </w:r>
             <w:r>
               <w:rPr>
@@ -3503,7 +3718,33 @@
                 <w:szCs w:val="18"/>
                 <w:lang w:val="de-AT"/>
               </w:rPr>
-              <w:t>[Nr.], [dd.mm.yyyy]</w:t>
+              <w:t>[Nr.], [</w:t>
+            </w:r>
+            <w:proofErr w:type="spellStart"/>
+            <w:proofErr w:type="gramStart"/>
+            <w:r>
+              <w:rPr>
+                <w:rFonts w:ascii="Arial" w:hAnsi="Arial" w:cs="Arial"/>
+                <w:iCs/>
+                <w:color w:val="92D050"/>
+                <w:sz w:val="18"/>
+                <w:szCs w:val="18"/>
+                <w:lang w:val="de-AT"/>
+              </w:rPr>
+              <w:t>dd.mm.yyyy</w:t>
+            </w:r>
+            <w:proofErr w:type="spellEnd"/>
+            <w:proofErr w:type="gramEnd"/>
+            <w:r>
+              <w:rPr>
+                <w:rFonts w:ascii="Arial" w:hAnsi="Arial" w:cs="Arial"/>
+                <w:iCs/>
+                <w:color w:val="92D050"/>
+                <w:sz w:val="18"/>
+                <w:szCs w:val="18"/>
+                <w:lang w:val="de-AT"/>
+              </w:rPr>
+              <w:t>]</w:t>
             </w:r>
           </w:p>
         </w:tc>
@@ -3917,7 +4158,25 @@
                       <w:sz w:val="18"/>
                       <w:szCs w:val="18"/>
                     </w:rPr>
-                    <w:t>[costTable]</w:t>
+                    <w:t>[</w:t>
+                  </w:r>
+                  <w:proofErr w:type="spellStart"/>
+                  <w:r>
+                    <w:rPr>
+                      <w:bCs/>
+                      <w:sz w:val="18"/>
+                      <w:szCs w:val="18"/>
+                    </w:rPr>
+                    <w:t>costTable</w:t>
+                  </w:r>
+                  <w:proofErr w:type="spellEnd"/>
+                  <w:r>
+                    <w:rPr>
+                      <w:bCs/>
+                      <w:sz w:val="18"/>
+                      <w:szCs w:val="18"/>
+                    </w:rPr>
+                    <w:t>]</w:t>
                   </w:r>
                 </w:p>
               </w:tc>
@@ -3944,7 +4203,25 @@
                       <w:sz w:val="18"/>
                       <w:szCs w:val="18"/>
                     </w:rPr>
-                    <w:t>[costTable]</w:t>
+                    <w:t>[</w:t>
+                  </w:r>
+                  <w:proofErr w:type="spellStart"/>
+                  <w:r>
+                    <w:rPr>
+                      <w:bCs/>
+                      <w:sz w:val="18"/>
+                      <w:szCs w:val="18"/>
+                    </w:rPr>
+                    <w:t>costTable</w:t>
+                  </w:r>
+                  <w:proofErr w:type="spellEnd"/>
+                  <w:r>
+                    <w:rPr>
+                      <w:bCs/>
+                      <w:sz w:val="18"/>
+                      <w:szCs w:val="18"/>
+                    </w:rPr>
+                    <w:t>]</w:t>
                   </w:r>
                 </w:p>
               </w:tc>
@@ -4223,7 +4500,25 @@
                       <w:sz w:val="18"/>
                       <w:szCs w:val="18"/>
                     </w:rPr>
-                    <w:t>[costcurrency]</w:t>
+                    <w:t>[</w:t>
+                  </w:r>
+                  <w:proofErr w:type="spellStart"/>
+                  <w:r>
+                    <w:rPr>
+                      <w:b/>
+                      <w:sz w:val="18"/>
+                      <w:szCs w:val="18"/>
+                    </w:rPr>
+                    <w:t>costcurrency</w:t>
+                  </w:r>
+                  <w:proofErr w:type="spellEnd"/>
+                  <w:r>
+                    <w:rPr>
+                      <w:b/>
+                      <w:sz w:val="18"/>
+                      <w:szCs w:val="18"/>
+                    </w:rPr>
+                    <w:t>]</w:t>
                   </w:r>
                 </w:p>
               </w:tc>
@@ -4252,7 +4547,25 @@
                       <w:sz w:val="18"/>
                       <w:szCs w:val="18"/>
                     </w:rPr>
-                    <w:t>[costtotal]</w:t>
+                    <w:t>[</w:t>
+                  </w:r>
+                  <w:proofErr w:type="spellStart"/>
+                  <w:r>
+                    <w:rPr>
+                      <w:b/>
+                      <w:sz w:val="18"/>
+                      <w:szCs w:val="18"/>
+                    </w:rPr>
+                    <w:t>costtotal</w:t>
+                  </w:r>
+                  <w:proofErr w:type="spellEnd"/>
+                  <w:r>
+                    <w:rPr>
+                      <w:b/>
+                      <w:sz w:val="18"/>
+                      <w:szCs w:val="18"/>
+                    </w:rPr>
+                    <w:t>]</w:t>
                   </w:r>
                 </w:p>
               </w:tc>
@@ -4679,7 +4992,23 @@
                       <w:sz w:val="18"/>
                       <w:szCs w:val="18"/>
                     </w:rPr>
-                    <w:t>[datasetTable]</w:t>
+                    <w:t>[</w:t>
+                  </w:r>
+                  <w:proofErr w:type="spellStart"/>
+                  <w:r>
+                    <w:rPr>
+                      <w:sz w:val="18"/>
+                      <w:szCs w:val="18"/>
+                    </w:rPr>
+                    <w:t>datasetTable</w:t>
+                  </w:r>
+                  <w:proofErr w:type="spellEnd"/>
+                  <w:r>
+                    <w:rPr>
+                      <w:sz w:val="18"/>
+                      <w:szCs w:val="18"/>
+                    </w:rPr>
+                    <w:t>]</w:t>
                   </w:r>
                 </w:p>
               </w:tc>
@@ -5200,7 +5529,23 @@
                       <w:sz w:val="18"/>
                       <w:szCs w:val="18"/>
                     </w:rPr>
-                    <w:t>[reusedDatasetTable]</w:t>
+                    <w:t>[</w:t>
+                  </w:r>
+                  <w:proofErr w:type="spellStart"/>
+                  <w:r>
+                    <w:rPr>
+                      <w:sz w:val="18"/>
+                      <w:szCs w:val="18"/>
+                    </w:rPr>
+                    <w:t>reusedDatasetTable</w:t>
+                  </w:r>
+                  <w:proofErr w:type="spellEnd"/>
+                  <w:r>
+                    <w:rPr>
+                      <w:sz w:val="18"/>
+                      <w:szCs w:val="18"/>
+                    </w:rPr>
+                    <w:t>]</w:t>
                   </w:r>
                 </w:p>
               </w:tc>
@@ -5334,7 +5679,23 @@
                       <w:sz w:val="18"/>
                       <w:szCs w:val="18"/>
                     </w:rPr>
-                    <w:t>[reusedDatasetTable]</w:t>
+                    <w:t>[</w:t>
+                  </w:r>
+                  <w:proofErr w:type="spellStart"/>
+                  <w:r>
+                    <w:rPr>
+                      <w:sz w:val="18"/>
+                      <w:szCs w:val="18"/>
+                    </w:rPr>
+                    <w:t>reusedDatasetTable</w:t>
+                  </w:r>
+                  <w:proofErr w:type="spellEnd"/>
+                  <w:r>
+                    <w:rPr>
+                      <w:sz w:val="18"/>
+                      <w:szCs w:val="18"/>
+                    </w:rPr>
+                    <w:t>]</w:t>
                   </w:r>
                 </w:p>
               </w:tc>
@@ -5438,8 +5799,22 @@
                 <w:szCs w:val="18"/>
                 <w:lang w:val="en-GB"/>
               </w:rPr>
-              <w:t>Methods and software used for data generation and reuse</w:t>
+              <w:t xml:space="preserve">Methods and software used for data generation and </w:t>
             </w:r>
+            <w:proofErr w:type="gramStart"/>
+            <w:r>
+              <w:rPr>
+                <w:rFonts w:ascii="Arial" w:eastAsia="Arial" w:hAnsi="Arial" w:cs="Arial"/>
+                <w:b/>
+                <w:bCs/>
+                <w:color w:val="000000" w:themeColor="text1"/>
+                <w:sz w:val="18"/>
+                <w:szCs w:val="18"/>
+                <w:lang w:val="en-GB"/>
+              </w:rPr>
+              <w:t>reuse</w:t>
+            </w:r>
+            <w:proofErr w:type="gramEnd"/>
           </w:p>
           <w:p>
             <w:pPr>
@@ -5459,7 +5834,27 @@
                 <w:szCs w:val="18"/>
                 <w:lang w:val="en-GB"/>
               </w:rPr>
-              <w:t>[datageneration]</w:t>
+              <w:t>[</w:t>
+            </w:r>
+            <w:proofErr w:type="spellStart"/>
+            <w:r>
+              <w:rPr>
+                <w:rFonts w:ascii="Arial" w:hAnsi="Arial" w:cs="Arial"/>
+                <w:sz w:val="18"/>
+                <w:szCs w:val="18"/>
+                <w:lang w:val="en-GB"/>
+              </w:rPr>
+              <w:t>datageneration</w:t>
+            </w:r>
+            <w:proofErr w:type="spellEnd"/>
+            <w:r>
+              <w:rPr>
+                <w:rFonts w:ascii="Arial" w:hAnsi="Arial" w:cs="Arial"/>
+                <w:sz w:val="18"/>
+                <w:szCs w:val="18"/>
+                <w:lang w:val="en-GB"/>
+              </w:rPr>
+              <w:t>]</w:t>
             </w:r>
           </w:p>
         </w:tc>
@@ -5597,7 +5992,27 @@
                 <w:szCs w:val="18"/>
                 <w:lang w:val="en-US"/>
               </w:rPr>
-              <w:t>[dataorganisation]</w:t>
+              <w:t>[</w:t>
+            </w:r>
+            <w:proofErr w:type="spellStart"/>
+            <w:r>
+              <w:rPr>
+                <w:rFonts w:ascii="Arial" w:hAnsi="Arial" w:cs="Arial"/>
+                <w:sz w:val="18"/>
+                <w:szCs w:val="18"/>
+                <w:lang w:val="en-US"/>
+              </w:rPr>
+              <w:t>dataorganisation</w:t>
+            </w:r>
+            <w:proofErr w:type="spellEnd"/>
+            <w:r>
+              <w:rPr>
+                <w:rFonts w:ascii="Arial" w:hAnsi="Arial" w:cs="Arial"/>
+                <w:sz w:val="18"/>
+                <w:szCs w:val="18"/>
+                <w:lang w:val="en-US"/>
+              </w:rPr>
+              <w:t>]</w:t>
             </w:r>
           </w:p>
           <w:p>
@@ -5781,7 +6196,27 @@
                 <w:szCs w:val="18"/>
                 <w:lang w:val="en-US"/>
               </w:rPr>
-              <w:t>[dataqualitycontrol]</w:t>
+              <w:t>[</w:t>
+            </w:r>
+            <w:proofErr w:type="spellStart"/>
+            <w:r>
+              <w:rPr>
+                <w:rFonts w:ascii="Arial" w:eastAsia="Arial" w:hAnsi="Arial" w:cs="Arial"/>
+                <w:sz w:val="18"/>
+                <w:szCs w:val="18"/>
+                <w:lang w:val="en-US"/>
+              </w:rPr>
+              <w:t>dataqualitycontrol</w:t>
+            </w:r>
+            <w:proofErr w:type="spellEnd"/>
+            <w:r>
+              <w:rPr>
+                <w:rFonts w:ascii="Arial" w:eastAsia="Arial" w:hAnsi="Arial" w:cs="Arial"/>
+                <w:sz w:val="18"/>
+                <w:szCs w:val="18"/>
+                <w:lang w:val="en-US"/>
+              </w:rPr>
+              <w:t>]</w:t>
             </w:r>
           </w:p>
         </w:tc>
@@ -5994,7 +6429,17 @@
                 <w:szCs w:val="18"/>
                 <w:lang w:val="en-GB"/>
               </w:rPr>
-              <w:t>[sensitive</w:t>
+              <w:t>[</w:t>
+            </w:r>
+            <w:proofErr w:type="spellStart"/>
+            <w:r>
+              <w:rPr>
+                <w:rFonts w:ascii="Arial" w:hAnsi="Arial" w:cs="Arial"/>
+                <w:sz w:val="18"/>
+                <w:szCs w:val="18"/>
+                <w:lang w:val="en-GB"/>
+              </w:rPr>
+              <w:t>sensitive</w:t>
             </w:r>
             <w:r>
               <w:rPr>
@@ -6005,6 +6450,7 @@
               </w:rPr>
               <w:t>data</w:t>
             </w:r>
+            <w:proofErr w:type="spellEnd"/>
             <w:r>
               <w:rPr>
                 <w:rFonts w:ascii="Arial" w:hAnsi="Arial" w:cs="Arial"/>
@@ -6237,7 +6683,23 @@
                       <w:sz w:val="18"/>
                       <w:szCs w:val="18"/>
                     </w:rPr>
-                    <w:t>[datasetAccessTable]</w:t>
+                    <w:t>[</w:t>
+                  </w:r>
+                  <w:proofErr w:type="spellStart"/>
+                  <w:r>
+                    <w:rPr>
+                      <w:sz w:val="18"/>
+                      <w:szCs w:val="18"/>
+                    </w:rPr>
+                    <w:t>datasetAccessTable</w:t>
+                  </w:r>
+                  <w:proofErr w:type="spellEnd"/>
+                  <w:r>
+                    <w:rPr>
+                      <w:sz w:val="18"/>
+                      <w:szCs w:val="18"/>
+                    </w:rPr>
+                    <w:t>]</w:t>
                   </w:r>
                 </w:p>
               </w:tc>
@@ -6820,7 +7282,23 @@
                       <w:sz w:val="18"/>
                       <w:szCs w:val="18"/>
                     </w:rPr>
-                    <w:t>[datasetPublicationTable]</w:t>
+                    <w:t>[</w:t>
+                  </w:r>
+                  <w:proofErr w:type="spellStart"/>
+                  <w:r>
+                    <w:rPr>
+                      <w:sz w:val="18"/>
+                      <w:szCs w:val="18"/>
+                    </w:rPr>
+                    <w:t>datasetPublicationTable</w:t>
+                  </w:r>
+                  <w:proofErr w:type="spellEnd"/>
+                  <w:r>
+                    <w:rPr>
+                      <w:sz w:val="18"/>
+                      <w:szCs w:val="18"/>
+                    </w:rPr>
+                    <w:t>]</w:t>
                   </w:r>
                 </w:p>
               </w:tc>
@@ -7088,9 +7566,10 @@
             <w:pPr>
               <w:spacing w:before="120" w:after="120"/>
               <w:rPr>
-                <w:sz w:val="18"/>
-                <w:szCs w:val="18"/>
-                <w:lang w:val="en-US"/>
+                <w:rFonts w:ascii="Arial" w:hAnsi="Arial" w:cs="Arial"/>
+                <w:sz w:val="18"/>
+                <w:szCs w:val="18"/>
+                <w:lang w:val="en-GB"/>
               </w:rPr>
             </w:pPr>
             <w:r>
@@ -7100,15 +7579,87 @@
                 <w:szCs w:val="18"/>
                 <w:lang w:val="en-GB"/>
               </w:rPr>
-              <w:t>[repoinformation][tools]</w:t>
+              <w:t>[</w:t>
             </w:r>
+            <w:proofErr w:type="spellStart"/>
             <w:r>
               <w:rPr>
+                <w:rFonts w:ascii="Arial" w:hAnsi="Arial" w:cs="Arial"/>
+                <w:sz w:val="18"/>
+                <w:szCs w:val="18"/>
+                <w:lang w:val="en-GB"/>
+              </w:rPr>
+              <w:t>repoinformation</w:t>
+            </w:r>
+            <w:proofErr w:type="spellEnd"/>
+            <w:r>
+              <w:rPr>
+                <w:rFonts w:ascii="Arial" w:hAnsi="Arial" w:cs="Arial"/>
+                <w:sz w:val="18"/>
+                <w:szCs w:val="18"/>
+                <w:lang w:val="en-GB"/>
+              </w:rPr>
+              <w:t>]</w:t>
+            </w:r>
+          </w:p>
+          <w:p>
+            <w:pPr>
+              <w:spacing w:before="120" w:after="120"/>
+              <w:rPr>
+                <w:rFonts w:ascii="Arial" w:hAnsi="Arial" w:cs="Arial"/>
+                <w:sz w:val="18"/>
+                <w:szCs w:val="18"/>
+                <w:lang w:val="en-GB"/>
+              </w:rPr>
+            </w:pPr>
+            <w:r>
+              <w:rPr>
+                <w:rFonts w:ascii="Arial" w:hAnsi="Arial" w:cs="Arial"/>
+                <w:sz w:val="18"/>
+                <w:szCs w:val="18"/>
+                <w:lang w:val="en-GB"/>
+              </w:rPr>
+              <w:t>[tools]</w:t>
+            </w:r>
+          </w:p>
+          <w:p>
+            <w:pPr>
+              <w:spacing w:before="120" w:after="120"/>
+              <w:rPr>
+                <w:rFonts w:ascii="Arial" w:hAnsi="Arial" w:cs="Arial"/>
                 <w:sz w:val="18"/>
                 <w:szCs w:val="18"/>
                 <w:lang w:val="en-US"/>
               </w:rPr>
-              <w:t>[restrictedAccessInfo]</w:t>
+            </w:pPr>
+            <w:r>
+              <w:rPr>
+                <w:rFonts w:ascii="Arial" w:hAnsi="Arial" w:cs="Arial"/>
+                <w:sz w:val="18"/>
+                <w:szCs w:val="18"/>
+                <w:lang w:val="en-US"/>
+              </w:rPr>
+              <w:t>[</w:t>
+            </w:r>
+            <w:proofErr w:type="spellStart"/>
+            <w:r>
+              <w:rPr>
+                <w:rFonts w:ascii="Arial" w:hAnsi="Arial" w:cs="Arial"/>
+                <w:sz w:val="18"/>
+                <w:szCs w:val="18"/>
+                <w:lang w:val="en-US"/>
+              </w:rPr>
+              <w:t>restrictedAccessInfo</w:t>
+            </w:r>
+            <w:proofErr w:type="spellEnd"/>
+            <w:r>
+              <w:rPr>
+                <w:rFonts w:ascii="Arial" w:hAnsi="Arial" w:cs="Arial"/>
+                <w:sz w:val="18"/>
+                <w:szCs w:val="18"/>
+                <w:lang w:val="en-US"/>
+              </w:rPr>
+              <w:t>]</w:t>
             </w:r>
             <w:bookmarkStart w:id="5" w:name="_Toc66691678"/>
           </w:p>
@@ -7350,7 +7901,23 @@
                       <w:sz w:val="18"/>
                       <w:szCs w:val="18"/>
                     </w:rPr>
-                    <w:t>[datasetRepositoryTable]</w:t>
+                    <w:t>[</w:t>
+                  </w:r>
+                  <w:proofErr w:type="spellStart"/>
+                  <w:r>
+                    <w:rPr>
+                      <w:sz w:val="18"/>
+                      <w:szCs w:val="18"/>
+                    </w:rPr>
+                    <w:t>datasetRepositoryTable</w:t>
+                  </w:r>
+                  <w:proofErr w:type="spellEnd"/>
+                  <w:r>
+                    <w:rPr>
+                      <w:sz w:val="18"/>
+                      <w:szCs w:val="18"/>
+                    </w:rPr>
+                    <w:t>]</w:t>
                   </w:r>
                 </w:p>
               </w:tc>
@@ -7487,7 +8054,23 @@
                       <w:sz w:val="18"/>
                       <w:szCs w:val="18"/>
                     </w:rPr>
-                    <w:t>[targetaudience]</w:t>
+                    <w:t>[</w:t>
+                  </w:r>
+                  <w:proofErr w:type="spellStart"/>
+                  <w:r>
+                    <w:rPr>
+                      <w:sz w:val="18"/>
+                      <w:szCs w:val="18"/>
+                    </w:rPr>
+                    <w:t>targetaudience</w:t>
+                  </w:r>
+                  <w:proofErr w:type="spellEnd"/>
+                  <w:r>
+                    <w:rPr>
+                      <w:sz w:val="18"/>
+                      <w:szCs w:val="18"/>
+                    </w:rPr>
+                    <w:t>]</w:t>
                   </w:r>
                 </w:p>
               </w:tc>
@@ -7563,6 +8146,7 @@
                       <w:sz w:val="18"/>
                       <w:szCs w:val="18"/>
                     </w:rPr>
+                    <w:lastRenderedPageBreak/>
                     <w:t>dataset ID</w:t>
                   </w:r>
                 </w:p>
@@ -7734,7 +8318,23 @@
                       <w:sz w:val="18"/>
                       <w:szCs w:val="18"/>
                     </w:rPr>
-                    <w:t>[datasetDeleteTable]</w:t>
+                    <w:t>[</w:t>
+                  </w:r>
+                  <w:proofErr w:type="spellStart"/>
+                  <w:r>
+                    <w:rPr>
+                      <w:sz w:val="18"/>
+                      <w:szCs w:val="18"/>
+                    </w:rPr>
+                    <w:t>datasetDeleteTable</w:t>
+                  </w:r>
+                  <w:proofErr w:type="spellEnd"/>
+                  <w:r>
+                    <w:rPr>
+                      <w:sz w:val="18"/>
+                      <w:szCs w:val="18"/>
+                    </w:rPr>
+                    <w:t>]</w:t>
                   </w:r>
                 </w:p>
               </w:tc>
@@ -7760,7 +8360,23 @@
                       <w:sz w:val="18"/>
                       <w:szCs w:val="18"/>
                     </w:rPr>
-                    <w:t>[datasetDeleteTable]</w:t>
+                    <w:t>[</w:t>
+                  </w:r>
+                  <w:proofErr w:type="spellStart"/>
+                  <w:r>
+                    <w:rPr>
+                      <w:sz w:val="18"/>
+                      <w:szCs w:val="18"/>
+                    </w:rPr>
+                    <w:t>datasetDeleteTable</w:t>
+                  </w:r>
+                  <w:proofErr w:type="spellEnd"/>
+                  <w:r>
+                    <w:rPr>
+                      <w:sz w:val="18"/>
+                      <w:szCs w:val="18"/>
+                    </w:rPr>
+                    <w:t>]</w:t>
                   </w:r>
                 </w:p>
               </w:tc>
@@ -7824,7 +8440,6 @@
                       <w:sz w:val="18"/>
                       <w:szCs w:val="18"/>
                     </w:rPr>
-                    <w:lastRenderedPageBreak/>
                     <w:t>ID</w:t>
                   </w:r>
                 </w:p>
@@ -8083,6 +8698,7 @@
               </w:rPr>
               <w:t>[</w:t>
             </w:r>
+            <w:proofErr w:type="spellStart"/>
             <w:r>
               <w:rPr>
                 <w:rFonts w:ascii="Arial" w:hAnsi="Arial" w:cs="Arial"/>
@@ -8092,6 +8708,7 @@
               </w:rPr>
               <w:t>personaldata</w:t>
             </w:r>
+            <w:proofErr w:type="spellEnd"/>
             <w:r>
               <w:rPr>
                 <w:rFonts w:ascii="Arial" w:hAnsi="Arial" w:cs="Arial"/>
@@ -8156,6 +8773,7 @@
               </w:rPr>
               <w:t>[</w:t>
             </w:r>
+            <w:proofErr w:type="spellStart"/>
             <w:r>
               <w:rPr>
                 <w:rFonts w:ascii="Arial" w:hAnsi="Arial" w:cs="Arial"/>
@@ -8163,7 +8781,17 @@
                 <w:szCs w:val="18"/>
                 <w:lang w:val="en-GB"/>
               </w:rPr>
-              <w:t>legalrestriction]</w:t>
+              <w:t>legalrestriction</w:t>
+            </w:r>
+            <w:proofErr w:type="spellEnd"/>
+            <w:r>
+              <w:rPr>
+                <w:rFonts w:ascii="Arial" w:hAnsi="Arial" w:cs="Arial"/>
+                <w:sz w:val="18"/>
+                <w:szCs w:val="18"/>
+                <w:lang w:val="en-GB"/>
+              </w:rPr>
+              <w:t>]</w:t>
             </w:r>
             <w:r>
               <w:rPr>
@@ -8272,7 +8900,27 @@
                 <w:szCs w:val="18"/>
                 <w:lang w:val="en-GB"/>
               </w:rPr>
-              <w:t>[ethicalissues]</w:t>
+              <w:t>[</w:t>
+            </w:r>
+            <w:proofErr w:type="spellStart"/>
+            <w:r>
+              <w:rPr>
+                <w:rFonts w:ascii="Arial" w:hAnsi="Arial" w:cs="Arial"/>
+                <w:sz w:val="18"/>
+                <w:szCs w:val="18"/>
+                <w:lang w:val="en-GB"/>
+              </w:rPr>
+              <w:t>ethicalissues</w:t>
+            </w:r>
+            <w:proofErr w:type="spellEnd"/>
+            <w:r>
+              <w:rPr>
+                <w:rFonts w:ascii="Arial" w:hAnsi="Arial" w:cs="Arial"/>
+                <w:sz w:val="18"/>
+                <w:szCs w:val="18"/>
+                <w:lang w:val="en-GB"/>
+              </w:rPr>
+              <w:t>]</w:t>
             </w:r>
           </w:p>
         </w:tc>
@@ -8404,7 +9052,7 @@
                 </wp:inline>
               </w:drawing>
             </mc:Choice>
-            <mc:Fallback xmlns:pic="http://schemas.openxmlformats.org/drawingml/2006/picture" xmlns:wp14="http://schemas.microsoft.com/office/word/2010/wordml" xmlns:a="http://schemas.openxmlformats.org/drawingml/2006/main">
+            <mc:Fallback xmlns:a="http://schemas.openxmlformats.org/drawingml/2006/main" xmlns:wp14="http://schemas.microsoft.com/office/word/2010/wordml" xmlns:pic="http://schemas.openxmlformats.org/drawingml/2006/picture">
               <w:pict w14:anchorId="5B1651CD">
                 <v:shapetype coordsize="21600,21600" o:spt="75" o:preferrelative="t" path="m@4@5l@4@11@9@11@9@5xe" type="#_x0000_t75">
                   <v:formulas>
@@ -8437,7 +9085,27 @@
             <w:szCs w:val="16"/>
             <w:lang w:val="de-AT"/>
           </w:rPr>
-          <w:t xml:space="preserve"> DMP Guidance and Template (01/2022)</w:t>
+          <w:t xml:space="preserve"> DMP </w:t>
+        </w:r>
+        <w:proofErr w:type="spellStart"/>
+        <w:r>
+          <w:rPr>
+            <w:rFonts w:ascii="Arial" w:hAnsi="Arial" w:cs="Arial"/>
+            <w:sz w:val="16"/>
+            <w:szCs w:val="16"/>
+            <w:lang w:val="de-AT"/>
+          </w:rPr>
+          <w:t>Guidance</w:t>
+        </w:r>
+        <w:proofErr w:type="spellEnd"/>
+        <w:r>
+          <w:rPr>
+            <w:rFonts w:ascii="Arial" w:hAnsi="Arial" w:cs="Arial"/>
+            <w:sz w:val="16"/>
+            <w:szCs w:val="16"/>
+            <w:lang w:val="de-AT"/>
+          </w:rPr>
+          <w:t xml:space="preserve"> and Template (01/2022)</w:t>
         </w:r>
         <w:r>
           <w:rPr>
@@ -8568,7 +9236,7 @@
                 </wp:inline>
               </w:drawing>
             </mc:Choice>
-            <mc:Fallback xmlns:pic="http://schemas.openxmlformats.org/drawingml/2006/picture" xmlns:wp14="http://schemas.microsoft.com/office/word/2010/wordml" xmlns:a="http://schemas.openxmlformats.org/drawingml/2006/main">
+            <mc:Fallback xmlns:a="http://schemas.openxmlformats.org/drawingml/2006/main" xmlns:wp14="http://schemas.microsoft.com/office/word/2010/wordml" xmlns:pic="http://schemas.openxmlformats.org/drawingml/2006/picture">
               <w:pict w14:anchorId="1521B567">
                 <v:shapetype coordsize="21600,21600" o:spt="75" o:preferrelative="t" path="m@4@5l@4@11@9@11@9@5xe" type="#_x0000_t75">
                   <v:formulas>
@@ -8600,6 +9268,7 @@
           </w:rPr>
           <w:t xml:space="preserve"> </w:t>
         </w:r>
+        <w:proofErr w:type="gramStart"/>
         <w:r>
           <w:rPr>
             <w:rFonts w:ascii="Arial" w:hAnsi="Arial" w:cs="Arial"/>
@@ -8607,7 +9276,17 @@
             <w:szCs w:val="16"/>
             <w:lang w:val="de-AT"/>
           </w:rPr>
-          <w:t>DMP Template (01/2022)</w:t>
+          <w:t>DMP Template</w:t>
+        </w:r>
+        <w:proofErr w:type="gramEnd"/>
+        <w:r>
+          <w:rPr>
+            <w:rFonts w:ascii="Arial" w:hAnsi="Arial" w:cs="Arial"/>
+            <w:sz w:val="16"/>
+            <w:szCs w:val="16"/>
+            <w:lang w:val="de-AT"/>
+          </w:rPr>
+          <w:t xml:space="preserve"> (01/2022)</w:t>
         </w:r>
         <w:r>
           <w:tab/>
@@ -23690,6 +24369,12 @@
 </file>
 
 <file path=customXml/item1.xml><?xml version="1.0" encoding="utf-8"?>
+<w:settings xmlns:w="http://schemas.openxmlformats.org/wordprocessingml/2006/main">
+  <w:SpecialFormsHighlight w:val="c9c8ff"/>
+</w:settings>
+</file>
+
+<file path=customXml/item2.xml><?xml version="1.0" encoding="utf-8"?>
 <?mso-contentType ?>
 <spe:Receivers xmlns:spe="http://schemas.microsoft.com/sharepoint/events">
   <Receiver>
@@ -23739,13 +24424,36 @@
 </spe:Receivers>
 </file>
 
-<file path=customXml/item2.xml><?xml version="1.0" encoding="utf-8"?>
-<w:settings xmlns:w="http://schemas.openxmlformats.org/wordprocessingml/2006/main">
-  <w:SpecialFormsHighlight w:val="c9c8ff"/>
-</w:settings>
+<file path=customXml/item3.xml><?xml version="1.0" encoding="utf-8"?>
+<b:Sources xmlns:b="http://schemas.openxmlformats.org/officeDocument/2006/bibliography" xmlns="http://schemas.openxmlformats.org/officeDocument/2006/bibliography" SelectedStyle="\APASixthEditionOfficeOnline.xsl" StyleName="APA" Version="6"/>
 </file>
 
-<file path=customXml/item3.xml><?xml version="1.0" encoding="utf-8"?>
+<file path=customXml/item4.xml><?xml version="1.0" encoding="utf-8"?>
+<?mso-contentType ?>
+<FormTemplates xmlns="http://schemas.microsoft.com/sharepoint/v3/contenttype/forms">
+  <Display>DocumentLibraryForm</Display>
+  <Edit>DocumentLibraryForm</Edit>
+  <New>DocumentLibraryForm</New>
+</FormTemplates>
+</file>
+
+<file path=customXml/item5.xml><?xml version="1.0" encoding="utf-8"?>
+<p:properties xmlns:p="http://schemas.microsoft.com/office/2006/metadata/properties" xmlns:xsi="http://www.w3.org/2001/XMLSchema-instance" xmlns:pc="http://schemas.microsoft.com/office/infopath/2007/PartnerControls">
+  <documentManagement>
+    <_DCDateModified xmlns="http://schemas.microsoft.com/sharepoint/v3/fields" xsi:nil="true"/>
+    <IconOverlay xmlns="http://schemas.microsoft.com/sharepoint/v4" xsi:nil="true"/>
+    <PublishingExpirationDate xmlns="http://schemas.microsoft.com/sharepoint/v3" xsi:nil="true"/>
+    <PublishingStartDate xmlns="http://schemas.microsoft.com/sharepoint/v3" xsi:nil="true"/>
+    <_dlc_DocId xmlns="afee9e21-8e0c-452e-93ec-a70efb6b23ab">DAMK26V7PEQZ-1320525258-73877</_dlc_DocId>
+    <_dlc_DocIdUrl xmlns="afee9e21-8e0c-452e-93ec-a70efb6b23ab">
+      <Url>https://portal.fwf.ac.at/workspaces/Strateg-Dok/_layouts/15/DocIdRedir.aspx?ID=DAMK26V7PEQZ-1320525258-73877</Url>
+      <Description>DAMK26V7PEQZ-1320525258-73877</Description>
+    </_dlc_DocIdUrl>
+  </documentManagement>
+</p:properties>
+</file>
+
+<file path=customXml/item6.xml><?xml version="1.0" encoding="utf-8"?>
 <ct:contentTypeSchema xmlns:ct="http://schemas.microsoft.com/office/2006/metadata/contentType" xmlns:ma="http://schemas.microsoft.com/office/2006/metadata/properties/metaAttributes" ct:_="" ma:_="" ma:contentTypeName="Dokument" ma:contentTypeID="0x010100464D6544A015444385B10BEB1E534503" ma:contentTypeVersion="3" ma:contentTypeDescription="Ein neues Dokument erstellen." ma:contentTypeScope="" ma:versionID="97182bbd3e9b32d05dd5555f7c2bd814">
   <xsd:schema xmlns:xsd="http://www.w3.org/2001/XMLSchema" xmlns:xs="http://www.w3.org/2001/XMLSchema" xmlns:p="http://schemas.microsoft.com/office/2006/metadata/properties" xmlns:ns1="http://schemas.microsoft.com/sharepoint/v3" xmlns:ns2="http://schemas.microsoft.com/sharepoint/v3/fields" xmlns:ns3="http://schemas.microsoft.com/sharepoint/v4" xmlns:ns4="afee9e21-8e0c-452e-93ec-a70efb6b23ab" targetNamespace="http://schemas.microsoft.com/office/2006/metadata/properties" ma:root="true" ma:fieldsID="7bd051767b3e235ef3b7c10b4a85711f" ns1:_="" ns2:_="" ns3:_="" ns4:_="">
     <xsd:import namespace="http://schemas.microsoft.com/sharepoint/v3"/>
@@ -23929,36 +24637,15 @@
 </ct:contentTypeSchema>
 </file>
 
-<file path=customXml/item4.xml><?xml version="1.0" encoding="utf-8"?>
-<p:properties xmlns:p="http://schemas.microsoft.com/office/2006/metadata/properties" xmlns:xsi="http://www.w3.org/2001/XMLSchema-instance" xmlns:pc="http://schemas.microsoft.com/office/infopath/2007/PartnerControls">
-  <documentManagement>
-    <_DCDateModified xmlns="http://schemas.microsoft.com/sharepoint/v3/fields" xsi:nil="true"/>
-    <IconOverlay xmlns="http://schemas.microsoft.com/sharepoint/v4" xsi:nil="true"/>
-    <PublishingExpirationDate xmlns="http://schemas.microsoft.com/sharepoint/v3" xsi:nil="true"/>
-    <PublishingStartDate xmlns="http://schemas.microsoft.com/sharepoint/v3" xsi:nil="true"/>
-    <_dlc_DocId xmlns="afee9e21-8e0c-452e-93ec-a70efb6b23ab">DAMK26V7PEQZ-1320525258-73877</_dlc_DocId>
-    <_dlc_DocIdUrl xmlns="afee9e21-8e0c-452e-93ec-a70efb6b23ab">
-      <Url>https://portal.fwf.ac.at/workspaces/Strateg-Dok/_layouts/15/DocIdRedir.aspx?ID=DAMK26V7PEQZ-1320525258-73877</Url>
-      <Description>DAMK26V7PEQZ-1320525258-73877</Description>
-    </_dlc_DocIdUrl>
-  </documentManagement>
-</p:properties>
+<file path=customXml/itemProps1.xml><?xml version="1.0" encoding="utf-8"?>
+<ds:datastoreItem xmlns:ds="http://schemas.openxmlformats.org/officeDocument/2006/customXml" ds:itemID="{5D0AEA6B-E499-4EEF-98A3-AFBB261C493E}">
+  <ds:schemaRefs>
+    <ds:schemaRef ds:uri="http://schemas.openxmlformats.org/wordprocessingml/2006/main"/>
+  </ds:schemaRefs>
+</ds:datastoreItem>
 </file>
 
-<file path=customXml/item5.xml><?xml version="1.0" encoding="utf-8"?>
-<?mso-contentType ?>
-<FormTemplates xmlns="http://schemas.microsoft.com/sharepoint/v3/contenttype/forms">
-  <Display>DocumentLibraryForm</Display>
-  <Edit>DocumentLibraryForm</Edit>
-  <New>DocumentLibraryForm</New>
-</FormTemplates>
-</file>
-
-<file path=customXml/item6.xml><?xml version="1.0" encoding="utf-8"?>
-<b:Sources xmlns:b="http://schemas.openxmlformats.org/officeDocument/2006/bibliography" xmlns="http://schemas.openxmlformats.org/officeDocument/2006/bibliography" SelectedStyle="\APASixthEditionOfficeOnline.xsl" StyleName="APA" Version="6"/>
-</file>
-
-<file path=customXml/itemProps1.xml><?xml version="1.0" encoding="utf-8"?>
+<file path=customXml/itemProps2.xml><?xml version="1.0" encoding="utf-8"?>
 <ds:datastoreItem xmlns:ds="http://schemas.openxmlformats.org/officeDocument/2006/customXml" ds:itemID="{924007F5-9277-4670-9FE6-06782C7296A1}">
   <ds:schemaRefs>
     <ds:schemaRef ds:uri="http://schemas.microsoft.com/sharepoint/events"/>
@@ -23966,15 +24653,36 @@
 </ds:datastoreItem>
 </file>
 
-<file path=customXml/itemProps2.xml><?xml version="1.0" encoding="utf-8"?>
-<ds:datastoreItem xmlns:ds="http://schemas.openxmlformats.org/officeDocument/2006/customXml" ds:itemID="{5D0AEA6B-E499-4EEF-98A3-AFBB261C493E}">
+<file path=customXml/itemProps3.xml><?xml version="1.0" encoding="utf-8"?>
+<ds:datastoreItem xmlns:ds="http://schemas.openxmlformats.org/officeDocument/2006/customXml" ds:itemID="{6685E73F-2677-4B89-8508-7813A036A081}">
   <ds:schemaRefs>
-    <ds:schemaRef ds:uri="http://schemas.openxmlformats.org/wordprocessingml/2006/main"/>
+    <ds:schemaRef ds:uri="http://schemas.openxmlformats.org/officeDocument/2006/bibliography"/>
   </ds:schemaRefs>
 </ds:datastoreItem>
 </file>
 
-<file path=customXml/itemProps3.xml><?xml version="1.0" encoding="utf-8"?>
+<file path=customXml/itemProps4.xml><?xml version="1.0" encoding="utf-8"?>
+<ds:datastoreItem xmlns:ds="http://schemas.openxmlformats.org/officeDocument/2006/customXml" ds:itemID="{76E5CD1D-9176-4FA7-9A9A-698AC52D8E9F}">
+  <ds:schemaRefs>
+    <ds:schemaRef ds:uri="http://schemas.microsoft.com/sharepoint/v3/contenttype/forms"/>
+  </ds:schemaRefs>
+</ds:datastoreItem>
+</file>
+
+<file path=customXml/itemProps5.xml><?xml version="1.0" encoding="utf-8"?>
+<ds:datastoreItem xmlns:ds="http://schemas.openxmlformats.org/officeDocument/2006/customXml" ds:itemID="{80DCD561-5D0E-41FB-A5B2-A60CACB93746}">
+  <ds:schemaRefs>
+    <ds:schemaRef ds:uri="http://schemas.microsoft.com/office/2006/metadata/properties"/>
+    <ds:schemaRef ds:uri="http://schemas.microsoft.com/office/infopath/2007/PartnerControls"/>
+    <ds:schemaRef ds:uri="http://schemas.microsoft.com/sharepoint/v3/fields"/>
+    <ds:schemaRef ds:uri="http://schemas.microsoft.com/sharepoint/v4"/>
+    <ds:schemaRef ds:uri="http://schemas.microsoft.com/sharepoint/v3"/>
+    <ds:schemaRef ds:uri="afee9e21-8e0c-452e-93ec-a70efb6b23ab"/>
+  </ds:schemaRefs>
+</ds:datastoreItem>
+</file>
+
+<file path=customXml/itemProps6.xml><?xml version="1.0" encoding="utf-8"?>
 <ds:datastoreItem xmlns:ds="http://schemas.openxmlformats.org/officeDocument/2006/customXml" ds:itemID="{AF3DCB32-2405-4B27-9ABA-B6FBCC24494E}">
   <ds:schemaRefs>
     <ds:schemaRef ds:uri="http://schemas.microsoft.com/office/2006/metadata/contentType"/>
@@ -23993,33 +24701,4 @@
     <ds:schemaRef ds:uri="http://schemas.microsoft.com/internal/obd"/>
   </ds:schemaRefs>
 </ds:datastoreItem>
-</file>
-
-<file path=customXml/itemProps4.xml><?xml version="1.0" encoding="utf-8"?>
-<ds:datastoreItem xmlns:ds="http://schemas.openxmlformats.org/officeDocument/2006/customXml" ds:itemID="{80DCD561-5D0E-41FB-A5B2-A60CACB93746}">
-  <ds:schemaRefs>
-    <ds:schemaRef ds:uri="http://schemas.microsoft.com/office/2006/metadata/properties"/>
-    <ds:schemaRef ds:uri="http://schemas.microsoft.com/office/infopath/2007/PartnerControls"/>
-    <ds:schemaRef ds:uri="http://schemas.microsoft.com/sharepoint/v3/fields"/>
-    <ds:schemaRef ds:uri="http://schemas.microsoft.com/sharepoint/v4"/>
-    <ds:schemaRef ds:uri="http://schemas.microsoft.com/sharepoint/v3"/>
-    <ds:schemaRef ds:uri="afee9e21-8e0c-452e-93ec-a70efb6b23ab"/>
-  </ds:schemaRefs>
-</ds:datastoreItem>
-</file>
-
-<file path=customXml/itemProps5.xml><?xml version="1.0" encoding="utf-8"?>
-<ds:datastoreItem xmlns:ds="http://schemas.openxmlformats.org/officeDocument/2006/customXml" ds:itemID="{76E5CD1D-9176-4FA7-9A9A-698AC52D8E9F}">
-  <ds:schemaRefs>
-    <ds:schemaRef ds:uri="http://schemas.microsoft.com/sharepoint/v3/contenttype/forms"/>
-  </ds:schemaRefs>
-</ds:datastoreItem>
-</file>
-
-<file path=customXml/itemProps6.xml><?xml version="1.0" encoding="utf-8"?>
-<ds:datastoreItem xmlns:ds="http://schemas.openxmlformats.org/officeDocument/2006/customXml" ds:itemID="{6685E73F-2677-4B89-8508-7813A036A081}">
-  <ds:schemaRefs>
-    <ds:schemaRef ds:uri="http://schemas.openxmlformats.org/officeDocument/2006/bibliography"/>
-  </ds:schemaRefs>
-</ds:datastoreItem>
 </file>
</xml_diff>

<commit_message>
Export: Update distribution section of SE and FWF template
</commit_message>
<xml_diff>
--- a/src/main/resources/at/ac/tuwien/damap/template/FWFTemplate.docx
+++ b/src/main/resources/at/ac/tuwien/damap/template/FWFTemplate.docx
@@ -545,8 +545,6 @@
     <w:p>
       <w:pPr>
         <w:rPr>
-          <w:i/>
-          <w:iCs/>
           <w:lang w:val="en-GB"/>
         </w:rPr>
       </w:pPr>
@@ -661,7 +659,7 @@
                     </wp:anchor>
                   </w:drawing>
                 </mc:Choice>
-                <mc:Fallback xmlns:a="http://schemas.openxmlformats.org/drawingml/2006/main" xmlns:wp14="http://schemas.microsoft.com/office/word/2010/wordml" xmlns:pic="http://schemas.openxmlformats.org/drawingml/2006/picture">
+                <mc:Fallback xmlns:pic="http://schemas.openxmlformats.org/drawingml/2006/picture" xmlns:wp14="http://schemas.microsoft.com/office/word/2010/wordml" xmlns:a="http://schemas.openxmlformats.org/drawingml/2006/main">
                   <w:pict w14:anchorId="7AAC8864">
                     <v:shapetype coordsize="21600,21600" o:spt="75" o:preferrelative="t" path="m@4@5l@4@11@9@11@9@5xe" type="#_x0000_t75">
                       <v:formulas>
@@ -737,6 +735,7 @@
               <w:spacing w:line="264" w:lineRule="auto"/>
               <w:ind w:right="-106"/>
               <w:rPr>
+                <w:color w:val="000000" w:themeColor="text1"/>
                 <w:sz w:val="20"/>
                 <w:szCs w:val="20"/>
                 <w:lang w:val="en-GB"/>
@@ -748,31 +747,45 @@
                 <w:szCs w:val="20"/>
                 <w:lang w:val="en-GB"/>
               </w:rPr>
-              <w:t xml:space="preserve">DOI: </w:t>
+              <w:t xml:space="preserve">It is publicly available under </w:t>
             </w:r>
             <w:r>
               <w:rPr>
+                <w:color w:val="92D050"/>
                 <w:sz w:val="20"/>
                 <w:szCs w:val="20"/>
                 <w:lang w:val="en-GB"/>
               </w:rPr>
-              <w:t>[</w:t>
+              <w:t>[provide the DOI of the DMP here]</w:t>
             </w:r>
             <w:r>
               <w:rPr>
+                <w:color w:val="000000" w:themeColor="text1"/>
                 <w:sz w:val="20"/>
                 <w:szCs w:val="20"/>
                 <w:lang w:val="en-GB"/>
               </w:rPr>
-              <w:t>xxx</w:t>
+              <w:t>.</w:t>
             </w:r>
-            <w:r>
+          </w:p>
+          <w:p>
+            <w:pPr>
+              <w:spacing w:line="264" w:lineRule="auto"/>
+              <w:ind w:right="-106"/>
               <w:rPr>
                 <w:sz w:val="20"/>
                 <w:szCs w:val="20"/>
                 <w:lang w:val="en-GB"/>
               </w:rPr>
-              <w:t>]</w:t>
+            </w:pPr>
+            <w:r>
+              <w:rPr>
+                <w:color w:val="92D050"/>
+                <w:sz w:val="20"/>
+                <w:szCs w:val="20"/>
+                <w:lang w:val="en-GB"/>
+              </w:rPr>
+              <w:t>[If you do not publish this DMP, remove the CC BY icon and change the text above accordingly.]</w:t>
             </w:r>
           </w:p>
         </w:tc>
@@ -9052,7 +9065,7 @@
                 </wp:inline>
               </w:drawing>
             </mc:Choice>
-            <mc:Fallback xmlns:a="http://schemas.openxmlformats.org/drawingml/2006/main" xmlns:wp14="http://schemas.microsoft.com/office/word/2010/wordml" xmlns:pic="http://schemas.openxmlformats.org/drawingml/2006/picture">
+            <mc:Fallback xmlns:pic="http://schemas.openxmlformats.org/drawingml/2006/picture" xmlns:wp14="http://schemas.microsoft.com/office/word/2010/wordml" xmlns:a="http://schemas.openxmlformats.org/drawingml/2006/main">
               <w:pict w14:anchorId="5B1651CD">
                 <v:shapetype coordsize="21600,21600" o:spt="75" o:preferrelative="t" path="m@4@5l@4@11@9@11@9@5xe" type="#_x0000_t75">
                   <v:formulas>
@@ -9236,7 +9249,7 @@
                 </wp:inline>
               </w:drawing>
             </mc:Choice>
-            <mc:Fallback xmlns:a="http://schemas.openxmlformats.org/drawingml/2006/main" xmlns:wp14="http://schemas.microsoft.com/office/word/2010/wordml" xmlns:pic="http://schemas.openxmlformats.org/drawingml/2006/picture">
+            <mc:Fallback xmlns:pic="http://schemas.openxmlformats.org/drawingml/2006/picture" xmlns:wp14="http://schemas.microsoft.com/office/word/2010/wordml" xmlns:a="http://schemas.openxmlformats.org/drawingml/2006/main">
               <w:pict w14:anchorId="1521B567">
                 <v:shapetype coordsize="21600,21600" o:spt="75" o:preferrelative="t" path="m@4@5l@4@11@9@11@9@5xe" type="#_x0000_t75">
                   <v:formulas>
@@ -24369,12 +24382,6 @@
 </file>
 
 <file path=customXml/item1.xml><?xml version="1.0" encoding="utf-8"?>
-<w:settings xmlns:w="http://schemas.openxmlformats.org/wordprocessingml/2006/main">
-  <w:SpecialFormsHighlight w:val="c9c8ff"/>
-</w:settings>
-</file>
-
-<file path=customXml/item2.xml><?xml version="1.0" encoding="utf-8"?>
 <?mso-contentType ?>
 <spe:Receivers xmlns:spe="http://schemas.microsoft.com/sharepoint/events">
   <Receiver>
@@ -24424,36 +24431,13 @@
 </spe:Receivers>
 </file>
 
-<file path=customXml/item3.xml><?xml version="1.0" encoding="utf-8"?>
-<b:Sources xmlns:b="http://schemas.openxmlformats.org/officeDocument/2006/bibliography" xmlns="http://schemas.openxmlformats.org/officeDocument/2006/bibliography" SelectedStyle="\APASixthEditionOfficeOnline.xsl" StyleName="APA" Version="6"/>
+<file path=customXml/item2.xml><?xml version="1.0" encoding="utf-8"?>
+<w:settings xmlns:w="http://schemas.openxmlformats.org/wordprocessingml/2006/main">
+  <w:SpecialFormsHighlight w:val="c9c8ff"/>
+</w:settings>
 </file>
 
-<file path=customXml/item4.xml><?xml version="1.0" encoding="utf-8"?>
-<?mso-contentType ?>
-<FormTemplates xmlns="http://schemas.microsoft.com/sharepoint/v3/contenttype/forms">
-  <Display>DocumentLibraryForm</Display>
-  <Edit>DocumentLibraryForm</Edit>
-  <New>DocumentLibraryForm</New>
-</FormTemplates>
-</file>
-
-<file path=customXml/item5.xml><?xml version="1.0" encoding="utf-8"?>
-<p:properties xmlns:p="http://schemas.microsoft.com/office/2006/metadata/properties" xmlns:xsi="http://www.w3.org/2001/XMLSchema-instance" xmlns:pc="http://schemas.microsoft.com/office/infopath/2007/PartnerControls">
-  <documentManagement>
-    <_DCDateModified xmlns="http://schemas.microsoft.com/sharepoint/v3/fields" xsi:nil="true"/>
-    <IconOverlay xmlns="http://schemas.microsoft.com/sharepoint/v4" xsi:nil="true"/>
-    <PublishingExpirationDate xmlns="http://schemas.microsoft.com/sharepoint/v3" xsi:nil="true"/>
-    <PublishingStartDate xmlns="http://schemas.microsoft.com/sharepoint/v3" xsi:nil="true"/>
-    <_dlc_DocId xmlns="afee9e21-8e0c-452e-93ec-a70efb6b23ab">DAMK26V7PEQZ-1320525258-73877</_dlc_DocId>
-    <_dlc_DocIdUrl xmlns="afee9e21-8e0c-452e-93ec-a70efb6b23ab">
-      <Url>https://portal.fwf.ac.at/workspaces/Strateg-Dok/_layouts/15/DocIdRedir.aspx?ID=DAMK26V7PEQZ-1320525258-73877</Url>
-      <Description>DAMK26V7PEQZ-1320525258-73877</Description>
-    </_dlc_DocIdUrl>
-  </documentManagement>
-</p:properties>
-</file>
-
-<file path=customXml/item6.xml><?xml version="1.0" encoding="utf-8"?>
+<file path=customXml/item3.xml><?xml version="1.0" encoding="utf-8"?>
 <ct:contentTypeSchema xmlns:ct="http://schemas.microsoft.com/office/2006/metadata/contentType" xmlns:ma="http://schemas.microsoft.com/office/2006/metadata/properties/metaAttributes" ct:_="" ma:_="" ma:contentTypeName="Dokument" ma:contentTypeID="0x010100464D6544A015444385B10BEB1E534503" ma:contentTypeVersion="3" ma:contentTypeDescription="Ein neues Dokument erstellen." ma:contentTypeScope="" ma:versionID="97182bbd3e9b32d05dd5555f7c2bd814">
   <xsd:schema xmlns:xsd="http://www.w3.org/2001/XMLSchema" xmlns:xs="http://www.w3.org/2001/XMLSchema" xmlns:p="http://schemas.microsoft.com/office/2006/metadata/properties" xmlns:ns1="http://schemas.microsoft.com/sharepoint/v3" xmlns:ns2="http://schemas.microsoft.com/sharepoint/v3/fields" xmlns:ns3="http://schemas.microsoft.com/sharepoint/v4" xmlns:ns4="afee9e21-8e0c-452e-93ec-a70efb6b23ab" targetNamespace="http://schemas.microsoft.com/office/2006/metadata/properties" ma:root="true" ma:fieldsID="7bd051767b3e235ef3b7c10b4a85711f" ns1:_="" ns2:_="" ns3:_="" ns4:_="">
     <xsd:import namespace="http://schemas.microsoft.com/sharepoint/v3"/>
@@ -24637,7 +24621,44 @@
 </ct:contentTypeSchema>
 </file>
 
+<file path=customXml/item4.xml><?xml version="1.0" encoding="utf-8"?>
+<p:properties xmlns:p="http://schemas.microsoft.com/office/2006/metadata/properties" xmlns:xsi="http://www.w3.org/2001/XMLSchema-instance" xmlns:pc="http://schemas.microsoft.com/office/infopath/2007/PartnerControls">
+  <documentManagement>
+    <_DCDateModified xmlns="http://schemas.microsoft.com/sharepoint/v3/fields" xsi:nil="true"/>
+    <IconOverlay xmlns="http://schemas.microsoft.com/sharepoint/v4" xsi:nil="true"/>
+    <PublishingExpirationDate xmlns="http://schemas.microsoft.com/sharepoint/v3" xsi:nil="true"/>
+    <PublishingStartDate xmlns="http://schemas.microsoft.com/sharepoint/v3" xsi:nil="true"/>
+    <_dlc_DocId xmlns="afee9e21-8e0c-452e-93ec-a70efb6b23ab">DAMK26V7PEQZ-1320525258-73877</_dlc_DocId>
+    <_dlc_DocIdUrl xmlns="afee9e21-8e0c-452e-93ec-a70efb6b23ab">
+      <Url>https://portal.fwf.ac.at/workspaces/Strateg-Dok/_layouts/15/DocIdRedir.aspx?ID=DAMK26V7PEQZ-1320525258-73877</Url>
+      <Description>DAMK26V7PEQZ-1320525258-73877</Description>
+    </_dlc_DocIdUrl>
+  </documentManagement>
+</p:properties>
+</file>
+
+<file path=customXml/item5.xml><?xml version="1.0" encoding="utf-8"?>
+<?mso-contentType ?>
+<FormTemplates xmlns="http://schemas.microsoft.com/sharepoint/v3/contenttype/forms">
+  <Display>DocumentLibraryForm</Display>
+  <Edit>DocumentLibraryForm</Edit>
+  <New>DocumentLibraryForm</New>
+</FormTemplates>
+</file>
+
+<file path=customXml/item6.xml><?xml version="1.0" encoding="utf-8"?>
+<b:Sources xmlns:b="http://schemas.openxmlformats.org/officeDocument/2006/bibliography" xmlns="http://schemas.openxmlformats.org/officeDocument/2006/bibliography" SelectedStyle="\APASixthEditionOfficeOnline.xsl" StyleName="APA" Version="6"/>
+</file>
+
 <file path=customXml/itemProps1.xml><?xml version="1.0" encoding="utf-8"?>
+<ds:datastoreItem xmlns:ds="http://schemas.openxmlformats.org/officeDocument/2006/customXml" ds:itemID="{924007F5-9277-4670-9FE6-06782C7296A1}">
+  <ds:schemaRefs>
+    <ds:schemaRef ds:uri="http://schemas.microsoft.com/sharepoint/events"/>
+  </ds:schemaRefs>
+</ds:datastoreItem>
+</file>
+
+<file path=customXml/itemProps2.xml><?xml version="1.0" encoding="utf-8"?>
 <ds:datastoreItem xmlns:ds="http://schemas.openxmlformats.org/officeDocument/2006/customXml" ds:itemID="{5D0AEA6B-E499-4EEF-98A3-AFBB261C493E}">
   <ds:schemaRefs>
     <ds:schemaRef ds:uri="http://schemas.openxmlformats.org/wordprocessingml/2006/main"/>
@@ -24645,44 +24666,7 @@
 </ds:datastoreItem>
 </file>
 
-<file path=customXml/itemProps2.xml><?xml version="1.0" encoding="utf-8"?>
-<ds:datastoreItem xmlns:ds="http://schemas.openxmlformats.org/officeDocument/2006/customXml" ds:itemID="{924007F5-9277-4670-9FE6-06782C7296A1}">
-  <ds:schemaRefs>
-    <ds:schemaRef ds:uri="http://schemas.microsoft.com/sharepoint/events"/>
-  </ds:schemaRefs>
-</ds:datastoreItem>
-</file>
-
 <file path=customXml/itemProps3.xml><?xml version="1.0" encoding="utf-8"?>
-<ds:datastoreItem xmlns:ds="http://schemas.openxmlformats.org/officeDocument/2006/customXml" ds:itemID="{6685E73F-2677-4B89-8508-7813A036A081}">
-  <ds:schemaRefs>
-    <ds:schemaRef ds:uri="http://schemas.openxmlformats.org/officeDocument/2006/bibliography"/>
-  </ds:schemaRefs>
-</ds:datastoreItem>
-</file>
-
-<file path=customXml/itemProps4.xml><?xml version="1.0" encoding="utf-8"?>
-<ds:datastoreItem xmlns:ds="http://schemas.openxmlformats.org/officeDocument/2006/customXml" ds:itemID="{76E5CD1D-9176-4FA7-9A9A-698AC52D8E9F}">
-  <ds:schemaRefs>
-    <ds:schemaRef ds:uri="http://schemas.microsoft.com/sharepoint/v3/contenttype/forms"/>
-  </ds:schemaRefs>
-</ds:datastoreItem>
-</file>
-
-<file path=customXml/itemProps5.xml><?xml version="1.0" encoding="utf-8"?>
-<ds:datastoreItem xmlns:ds="http://schemas.openxmlformats.org/officeDocument/2006/customXml" ds:itemID="{80DCD561-5D0E-41FB-A5B2-A60CACB93746}">
-  <ds:schemaRefs>
-    <ds:schemaRef ds:uri="http://schemas.microsoft.com/office/2006/metadata/properties"/>
-    <ds:schemaRef ds:uri="http://schemas.microsoft.com/office/infopath/2007/PartnerControls"/>
-    <ds:schemaRef ds:uri="http://schemas.microsoft.com/sharepoint/v3/fields"/>
-    <ds:schemaRef ds:uri="http://schemas.microsoft.com/sharepoint/v4"/>
-    <ds:schemaRef ds:uri="http://schemas.microsoft.com/sharepoint/v3"/>
-    <ds:schemaRef ds:uri="afee9e21-8e0c-452e-93ec-a70efb6b23ab"/>
-  </ds:schemaRefs>
-</ds:datastoreItem>
-</file>
-
-<file path=customXml/itemProps6.xml><?xml version="1.0" encoding="utf-8"?>
 <ds:datastoreItem xmlns:ds="http://schemas.openxmlformats.org/officeDocument/2006/customXml" ds:itemID="{AF3DCB32-2405-4B27-9ABA-B6FBCC24494E}">
   <ds:schemaRefs>
     <ds:schemaRef ds:uri="http://schemas.microsoft.com/office/2006/metadata/contentType"/>
@@ -24701,4 +24685,33 @@
     <ds:schemaRef ds:uri="http://schemas.microsoft.com/internal/obd"/>
   </ds:schemaRefs>
 </ds:datastoreItem>
+</file>
+
+<file path=customXml/itemProps4.xml><?xml version="1.0" encoding="utf-8"?>
+<ds:datastoreItem xmlns:ds="http://schemas.openxmlformats.org/officeDocument/2006/customXml" ds:itemID="{80DCD561-5D0E-41FB-A5B2-A60CACB93746}">
+  <ds:schemaRefs>
+    <ds:schemaRef ds:uri="http://schemas.microsoft.com/office/2006/metadata/properties"/>
+    <ds:schemaRef ds:uri="http://schemas.microsoft.com/office/infopath/2007/PartnerControls"/>
+    <ds:schemaRef ds:uri="http://schemas.microsoft.com/sharepoint/v3/fields"/>
+    <ds:schemaRef ds:uri="http://schemas.microsoft.com/sharepoint/v4"/>
+    <ds:schemaRef ds:uri="http://schemas.microsoft.com/sharepoint/v3"/>
+    <ds:schemaRef ds:uri="afee9e21-8e0c-452e-93ec-a70efb6b23ab"/>
+  </ds:schemaRefs>
+</ds:datastoreItem>
+</file>
+
+<file path=customXml/itemProps5.xml><?xml version="1.0" encoding="utf-8"?>
+<ds:datastoreItem xmlns:ds="http://schemas.openxmlformats.org/officeDocument/2006/customXml" ds:itemID="{76E5CD1D-9176-4FA7-9A9A-698AC52D8E9F}">
+  <ds:schemaRefs>
+    <ds:schemaRef ds:uri="http://schemas.microsoft.com/sharepoint/v3/contenttype/forms"/>
+  </ds:schemaRefs>
+</ds:datastoreItem>
+</file>
+
+<file path=customXml/itemProps6.xml><?xml version="1.0" encoding="utf-8"?>
+<ds:datastoreItem xmlns:ds="http://schemas.openxmlformats.org/officeDocument/2006/customXml" ds:itemID="{6685E73F-2677-4B89-8508-7813A036A081}">
+  <ds:schemaRefs>
+    <ds:schemaRef ds:uri="http://schemas.openxmlformats.org/officeDocument/2006/bibliography"/>
+  </ds:schemaRefs>
+</ds:datastoreItem>
 </file>
</xml_diff>

<commit_message>
Export: Make small template adjustments
</commit_message>
<xml_diff>
--- a/src/main/resources/at/ac/tuwien/damap/template/FWFTemplate.docx
+++ b/src/main/resources/at/ac/tuwien/damap/template/FWFTemplate.docx
@@ -310,25 +310,55 @@
                 <w:szCs w:val="20"/>
                 <w:lang w:val="en-GB"/>
               </w:rPr>
-              <w:t xml:space="preserve">First version of DMP – created for start of project (deliverable </w:t>
+              <w:t xml:space="preserve">First version of </w:t>
             </w:r>
-            <w:proofErr w:type="spellStart"/>
             <w:r>
               <w:rPr>
                 <w:sz w:val="20"/>
                 <w:szCs w:val="20"/>
                 <w:lang w:val="en-GB"/>
               </w:rPr>
-              <w:t>xy</w:t>
+              <w:t xml:space="preserve">the </w:t>
             </w:r>
-            <w:proofErr w:type="spellEnd"/>
             <w:r>
               <w:rPr>
                 <w:sz w:val="20"/>
                 <w:szCs w:val="20"/>
                 <w:lang w:val="en-GB"/>
               </w:rPr>
-              <w:t>)</w:t>
+              <w:t xml:space="preserve">DMP – created for </w:t>
+            </w:r>
+            <w:r>
+              <w:rPr>
+                <w:sz w:val="20"/>
+                <w:szCs w:val="20"/>
+                <w:lang w:val="en-GB"/>
+              </w:rPr>
+              <w:t xml:space="preserve">the </w:t>
+            </w:r>
+            <w:r>
+              <w:rPr>
+                <w:sz w:val="20"/>
+                <w:szCs w:val="20"/>
+                <w:lang w:val="en-GB"/>
+              </w:rPr>
+              <w:t xml:space="preserve">start of </w:t>
+            </w:r>
+            <w:r>
+              <w:rPr>
+                <w:sz w:val="20"/>
+                <w:szCs w:val="20"/>
+                <w:lang w:val="en-GB"/>
+              </w:rPr>
+              <w:t xml:space="preserve">the </w:t>
+            </w:r>
+            <w:r>
+              <w:rPr>
+                <w:sz w:val="20"/>
+                <w:szCs w:val="20"/>
+                <w:lang w:val="en-GB"/>
+              </w:rPr>
+              <w:t>project</w:t>
             </w:r>
           </w:p>
         </w:tc>
@@ -345,16 +375,9 @@
               <w:rPr>
                 <w:sz w:val="20"/>
                 <w:szCs w:val="20"/>
+                <w:lang w:val="en-US"/>
               </w:rPr>
             </w:pPr>
-            <w:r>
-              <w:rPr>
-                <w:color w:val="92D050"/>
-                <w:sz w:val="20"/>
-                <w:szCs w:val="20"/>
-              </w:rPr>
-              <w:t>2.0</w:t>
-            </w:r>
           </w:p>
         </w:tc>
         <w:tc>
@@ -367,36 +390,9 @@
               <w:rPr>
                 <w:sz w:val="20"/>
                 <w:szCs w:val="20"/>
+                <w:lang w:val="en-US"/>
               </w:rPr>
             </w:pPr>
-            <w:proofErr w:type="spellStart"/>
-            <w:r>
-              <w:rPr>
-                <w:color w:val="92D050"/>
-                <w:sz w:val="20"/>
-                <w:szCs w:val="20"/>
-              </w:rPr>
-              <w:t>dd</w:t>
-            </w:r>
-            <w:proofErr w:type="spellEnd"/>
-            <w:r>
-              <w:rPr>
-                <w:color w:val="92D050"/>
-                <w:sz w:val="20"/>
-                <w:szCs w:val="20"/>
-              </w:rPr>
-              <w:t>/mm/</w:t>
-            </w:r>
-            <w:proofErr w:type="spellStart"/>
-            <w:r>
-              <w:rPr>
-                <w:color w:val="92D050"/>
-                <w:sz w:val="20"/>
-                <w:szCs w:val="20"/>
-              </w:rPr>
-              <w:t>yyyy</w:t>
-            </w:r>
-            <w:proofErr w:type="spellEnd"/>
           </w:p>
         </w:tc>
         <w:tc>
@@ -412,32 +408,6 @@
                 <w:lang w:val="en-GB"/>
               </w:rPr>
             </w:pPr>
-            <w:r>
-              <w:rPr>
-                <w:sz w:val="20"/>
-                <w:szCs w:val="20"/>
-                <w:lang w:val="en-GB"/>
-              </w:rPr>
-              <w:t xml:space="preserve">Second version of DMP – prepared for midterm review (deliverable </w:t>
-            </w:r>
-            <w:proofErr w:type="spellStart"/>
-            <w:r>
-              <w:rPr>
-                <w:sz w:val="20"/>
-                <w:szCs w:val="20"/>
-                <w:lang w:val="en-GB"/>
-              </w:rPr>
-              <w:t>xz</w:t>
-            </w:r>
-            <w:proofErr w:type="spellEnd"/>
-            <w:r>
-              <w:rPr>
-                <w:sz w:val="20"/>
-                <w:szCs w:val="20"/>
-                <w:lang w:val="en-GB"/>
-              </w:rPr>
-              <w:t>)</w:t>
-            </w:r>
           </w:p>
         </w:tc>
       </w:tr>
@@ -659,7 +629,7 @@
                     </wp:anchor>
                   </w:drawing>
                 </mc:Choice>
-                <mc:Fallback xmlns:pic="http://schemas.openxmlformats.org/drawingml/2006/picture" xmlns:wp14="http://schemas.microsoft.com/office/word/2010/wordml" xmlns:a="http://schemas.openxmlformats.org/drawingml/2006/main">
+                <mc:Fallback xmlns:a="http://schemas.openxmlformats.org/drawingml/2006/main" xmlns:wp14="http://schemas.microsoft.com/office/word/2010/wordml" xmlns:pic="http://schemas.openxmlformats.org/drawingml/2006/picture">
                   <w:pict w14:anchorId="7AAC8864">
                     <v:shapetype coordsize="21600,21600" o:spt="75" o:preferrelative="t" path="m@4@5l@4@11@9@11@9@5xe" type="#_x0000_t75">
                       <v:formulas>
@@ -874,16 +844,34 @@
         </w:rPr>
         <w:t xml:space="preserve">These guidelines are intended to be used as a guidance in the creation of a data management plan for an approved FWF project. This document is based, with minor changes, on the </w:t>
       </w:r>
-      <w:hyperlink r:id="rId20" w:tooltip="https://www.scienceeurope.org/our-priorities/research-data/research-data-management/" w:history="1">
-        <w:r>
-          <w:rPr>
-            <w:rStyle w:val="Hyperlink"/>
-            <w:rFonts w:ascii="Arial" w:hAnsi="Arial" w:cs="Arial"/>
-            <w:lang w:val="en-GB"/>
-          </w:rPr>
-          <w:t>RDM Guidance for Researchers</w:t>
-        </w:r>
-      </w:hyperlink>
+      <w:r>
+        <w:fldChar w:fldCharType="begin"/>
+      </w:r>
+      <w:r>
+        <w:rPr>
+          <w:lang w:val="en-US"/>
+        </w:rPr>
+        <w:instrText>HYPERLINK "https://www.scienceeurope.org/our-priorities/research-data/research-data-management/" \o "https://www.scienceeurope.org/our-priorities/research-data/research-data-management/"</w:instrText>
+      </w:r>
+      <w:r>
+        <w:fldChar w:fldCharType="separate"/>
+      </w:r>
+      <w:r>
+        <w:rPr>
+          <w:rStyle w:val="Hyperlink"/>
+          <w:rFonts w:ascii="Arial" w:hAnsi="Arial" w:cs="Arial"/>
+          <w:lang w:val="en-GB"/>
+        </w:rPr>
+        <w:t>RDM Guidance for Researchers</w:t>
+      </w:r>
+      <w:r>
+        <w:rPr>
+          <w:rStyle w:val="Hyperlink"/>
+          <w:rFonts w:ascii="Arial" w:hAnsi="Arial" w:cs="Arial"/>
+          <w:lang w:val="en-GB"/>
+        </w:rPr>
+        <w:fldChar w:fldCharType="end"/>
+      </w:r>
       <w:r>
         <w:rPr>
           <w:rFonts w:ascii="Arial" w:hAnsi="Arial" w:cs="Arial"/>
@@ -907,16 +895,34 @@
         </w:rPr>
         <w:t xml:space="preserve">Please answer all the questions in the second column and address the items in the third column. The DMP template can be found at the end of these guidelines, and further information is available in the </w:t>
       </w:r>
-      <w:hyperlink r:id="rId21" w:tooltip="https://www.fwf.ac.at/fileadmin/files/Dokumente/Open_Access/FWF_DMPMatrix_e.pdf" w:history="1">
-        <w:r>
-          <w:rPr>
-            <w:rStyle w:val="Hyperlink"/>
-            <w:rFonts w:ascii="Arial" w:hAnsi="Arial" w:cs="Arial"/>
-            <w:lang w:val="en-GB"/>
-          </w:rPr>
-          <w:t>DMP Evaluation Rubric</w:t>
-        </w:r>
-      </w:hyperlink>
+      <w:r>
+        <w:fldChar w:fldCharType="begin"/>
+      </w:r>
+      <w:r>
+        <w:rPr>
+          <w:lang w:val="en-US"/>
+        </w:rPr>
+        <w:instrText>HYPERLINK "https://www.fwf.ac.at/fileadmin/files/Dokumente/Open_Access/FWF_DMPMatrix_e.pdf" \o "https://www.fwf.ac.at/fileadmin/files/Dokumente/Open_Access/FWF_DMPMatrix_e.pdf"</w:instrText>
+      </w:r>
+      <w:r>
+        <w:fldChar w:fldCharType="separate"/>
+      </w:r>
+      <w:r>
+        <w:rPr>
+          <w:rStyle w:val="Hyperlink"/>
+          <w:rFonts w:ascii="Arial" w:hAnsi="Arial" w:cs="Arial"/>
+          <w:lang w:val="en-GB"/>
+        </w:rPr>
+        <w:t>DMP Evaluation Rubric</w:t>
+      </w:r>
+      <w:r>
+        <w:rPr>
+          <w:rStyle w:val="Hyperlink"/>
+          <w:rFonts w:ascii="Arial" w:hAnsi="Arial" w:cs="Arial"/>
+          <w:lang w:val="en-GB"/>
+        </w:rPr>
+        <w:fldChar w:fldCharType="end"/>
+      </w:r>
       <w:r>
         <w:rPr>
           <w:rFonts w:ascii="Arial" w:hAnsi="Arial" w:cs="Arial"/>
@@ -1851,7 +1857,7 @@
               </w:rPr>
               <w:t xml:space="preserve">Use community metadata standards where these are in place (see </w:t>
             </w:r>
-            <w:hyperlink r:id="rId22" w:tooltip="http://www.dcc.ac.uk/resources/metadata-standards/list" w:history="1">
+            <w:hyperlink r:id="rId20" w:tooltip="http://www.dcc.ac.uk/resources/metadata-standards/list" w:history="1">
               <w:r>
                 <w:rPr>
                   <w:rStyle w:val="Hyperlink"/>
@@ -1881,7 +1887,7 @@
               </w:rPr>
               <w:t xml:space="preserve"> or </w:t>
             </w:r>
-            <w:hyperlink r:id="rId23" w:tooltip="http://rd-alliance.github.io/metadata-directory/standards/" w:history="1">
+            <w:hyperlink r:id="rId21" w:tooltip="http://rd-alliance.github.io/metadata-directory/standards/" w:history="1">
               <w:r>
                 <w:rPr>
                   <w:rStyle w:val="Hyperlink"/>
@@ -2561,7 +2567,7 @@
               </w:rPr>
               <w:t xml:space="preserve">Explain how and when the data will be shared. Consider the </w:t>
             </w:r>
-            <w:hyperlink r:id="rId24" w:tooltip="https://www.fwf.ac.at/en/research-funding/open-access-policy/open-access-to-research-data" w:history="1">
+            <w:hyperlink r:id="rId22" w:tooltip="https://www.fwf.ac.at/en/research-funding/open-access-policy/open-access-to-research-data" w:history="1">
               <w:r>
                 <w:rPr>
                   <w:rStyle w:val="Hyperlink"/>
@@ -2637,7 +2643,7 @@
               </w:rPr>
               <w:t>Explain how the data will be discoverable and made available for re-use, addressing the choice of repository, the persistent identifier (e.g., DOI), and the licence to use (see "</w:t>
             </w:r>
-            <w:hyperlink r:id="rId25" w:tooltip="https://www.dcc.ac.uk/sites/default/files/documents/publications/reports/guides/How_To_License_Research_Data.pdf" w:history="1">
+            <w:hyperlink r:id="rId23" w:tooltip="https://www.dcc.ac.uk/sites/default/files/documents/publications/reports/guides/How_To_License_Research_Data.pdf" w:history="1">
               <w:r>
                 <w:rPr>
                   <w:rStyle w:val="Hyperlink"/>
@@ -2656,7 +2662,7 @@
               </w:rPr>
               <w:t xml:space="preserve">"). When choosing a repository, follow the </w:t>
             </w:r>
-            <w:hyperlink r:id="rId26" w:tooltip="https://portal.fwf.ac.at/workspaces/Strateg-Dok/Dokumente/OpenAccess/05_Open_Data/Data_Policy/Update-DMP-2021/Science%20Europe%20Criteria%20for%20the%20selection%20of%20trustworthy%20repositories" w:history="1">
+            <w:hyperlink r:id="rId24" w:tooltip="https://portal.fwf.ac.at/workspaces/Strateg-Dok/Dokumente/OpenAccess/05_Open_Data/Data_Policy/Update-DMP-2021/Science%20Europe%20Criteria%20for%20the%20selection%20of%20trustworthy%20repositories" w:history="1">
               <w:r>
                 <w:rPr>
                   <w:rStyle w:val="Hyperlink"/>
@@ -2675,7 +2681,7 @@
               </w:rPr>
               <w:t xml:space="preserve"> and use </w:t>
             </w:r>
-            <w:hyperlink r:id="rId27" w:tooltip="http://www.re3data.org/" w:history="1">
+            <w:hyperlink r:id="rId25" w:tooltip="http://www.re3data.org/" w:history="1">
               <w:r>
                 <w:rPr>
                   <w:rStyle w:val="Hyperlink"/>
@@ -3182,27 +3188,7 @@
                 <w:szCs w:val="18"/>
                 <w:lang w:val="en-US"/>
               </w:rPr>
-              <w:t xml:space="preserve">What ethical issues and codes of conduct are there, and how will they be </w:t>
-            </w:r>
-            <w:proofErr w:type="gramStart"/>
-            <w:r>
-              <w:rPr>
-                <w:rFonts w:ascii="Arial" w:hAnsi="Arial" w:cs="Arial"/>
-                <w:sz w:val="18"/>
-                <w:szCs w:val="18"/>
-                <w:lang w:val="en-US"/>
-              </w:rPr>
-              <w:t>taken into account</w:t>
-            </w:r>
-            <w:proofErr w:type="gramEnd"/>
-            <w:r>
-              <w:rPr>
-                <w:rFonts w:ascii="Arial" w:hAnsi="Arial" w:cs="Arial"/>
-                <w:sz w:val="18"/>
-                <w:szCs w:val="18"/>
-                <w:lang w:val="en-US"/>
-              </w:rPr>
-              <w:t>?</w:t>
+              <w:t>What ethical issues and codes of conduct are there, and how will they be taken into account?</w:t>
             </w:r>
           </w:p>
         </w:tc>
@@ -3263,27 +3249,7 @@
                 <w:lang w:val="en-US"/>
               </w:rPr>
               <w:lastRenderedPageBreak/>
-              <w:t xml:space="preserve">Follow the national and international codes of </w:t>
-            </w:r>
-            <w:proofErr w:type="gramStart"/>
-            <w:r>
-              <w:rPr>
-                <w:rFonts w:ascii="Arial" w:hAnsi="Arial" w:cs="Arial"/>
-                <w:sz w:val="18"/>
-                <w:szCs w:val="18"/>
-                <w:lang w:val="en-US"/>
-              </w:rPr>
-              <w:t>conducts</w:t>
-            </w:r>
-            <w:proofErr w:type="gramEnd"/>
-            <w:r>
-              <w:rPr>
-                <w:rFonts w:ascii="Arial" w:hAnsi="Arial" w:cs="Arial"/>
-                <w:sz w:val="18"/>
-                <w:szCs w:val="18"/>
-                <w:lang w:val="en-US"/>
-              </w:rPr>
-              <w:t xml:space="preserve"> and institutional ethical guidelines, and check if ethical review (for example, by an ethics committee) is required for data collection in the research project.</w:t>
+              <w:t>Follow the national and international codes of conducts and institutional ethical guidelines, and check if ethical review (for example, by an ethics committee) is required for data collection in the research project.</w:t>
             </w:r>
             <w:r>
               <w:rPr>
@@ -3317,7 +3283,7 @@
               </w:rPr>
               <w:t>Consider “</w:t>
             </w:r>
-            <w:hyperlink r:id="rId28" w:tooltip="http://ec.europa.eu/research/participants/data/ref/fp7/89888/ethics-for-researchers_en.pdf" w:history="1">
+            <w:hyperlink r:id="rId26" w:tooltip="http://ec.europa.eu/research/participants/data/ref/fp7/89888/ethics-for-researchers_en.pdf" w:history="1">
               <w:r>
                 <w:rPr>
                   <w:rStyle w:val="Hyperlink"/>
@@ -3336,7 +3302,7 @@
               </w:rPr>
               <w:t>” published by the European Commission or “</w:t>
             </w:r>
-            <w:hyperlink r:id="rId29" w:tooltip="https://ec.europa.eu/info/funding-tenders/opportunities/docs/2021-2027/horizon/guidance/european-code-of-conduct-for-research-integrity_horizon_en.pdf" w:history="1">
+            <w:hyperlink r:id="rId27" w:tooltip="https://ec.europa.eu/info/funding-tenders/opportunities/docs/2021-2027/horizon/guidance/european-code-of-conduct-for-research-integrity_horizon_en.pdf" w:history="1">
               <w:r>
                 <w:rPr>
                   <w:rStyle w:val="Hyperlink"/>
@@ -3503,7 +3469,7 @@
                 <w:szCs w:val="18"/>
                 <w:lang w:val="en-GB"/>
               </w:rPr>
-              <w:t xml:space="preserve">I.1 Administrative information  </w:t>
+              <w:t>I.1 Administrative information</w:t>
             </w:r>
           </w:p>
         </w:tc>
@@ -3525,7 +3491,7 @@
               <w:spacing w:before="120" w:after="120" w:line="276" w:lineRule="auto"/>
               <w:rPr>
                 <w:rFonts w:ascii="Arial" w:hAnsi="Arial" w:cs="Arial"/>
-                <w:color w:val="92D050"/>
+                <w:color w:val="000000" w:themeColor="text1"/>
                 <w:sz w:val="18"/>
                 <w:szCs w:val="18"/>
                 <w:lang w:val="en-GB"/>
@@ -3592,7 +3558,7 @@
               <w:spacing w:before="120" w:after="120" w:line="276" w:lineRule="auto"/>
               <w:rPr>
                 <w:rFonts w:ascii="Arial" w:hAnsi="Arial" w:cs="Arial"/>
-                <w:color w:val="92D050"/>
+                <w:color w:val="000000" w:themeColor="text1"/>
                 <w:sz w:val="18"/>
                 <w:szCs w:val="18"/>
                 <w:lang w:val="en-GB"/>
@@ -3734,7 +3700,6 @@
               <w:t>[Nr.], [</w:t>
             </w:r>
             <w:proofErr w:type="spellStart"/>
-            <w:proofErr w:type="gramStart"/>
             <w:r>
               <w:rPr>
                 <w:rFonts w:ascii="Arial" w:hAnsi="Arial" w:cs="Arial"/>
@@ -3747,7 +3712,6 @@
               <w:t>dd.mm.yyyy</w:t>
             </w:r>
             <w:proofErr w:type="spellEnd"/>
-            <w:proofErr w:type="gramEnd"/>
             <w:r>
               <w:rPr>
                 <w:rFonts w:ascii="Arial" w:hAnsi="Arial" w:cs="Arial"/>
@@ -3798,7 +3762,7 @@
                 <w:szCs w:val="18"/>
                 <w:lang w:val="en-GB"/>
               </w:rPr>
-              <w:t xml:space="preserve">I.2 Data management responsibilities and resources </w:t>
+              <w:t>I.2 Data management responsibilities and resources</w:t>
             </w:r>
           </w:p>
         </w:tc>
@@ -3820,7 +3784,7 @@
               <w:spacing w:before="120" w:after="120" w:line="276" w:lineRule="auto"/>
               <w:rPr>
                 <w:rFonts w:ascii="Arial" w:hAnsi="Arial" w:cs="Arial"/>
-                <w:color w:val="92D050"/>
+                <w:color w:val="000000" w:themeColor="text1"/>
                 <w:sz w:val="18"/>
                 <w:szCs w:val="18"/>
                 <w:lang w:val="en-GB"/>
@@ -3917,7 +3881,7 @@
               <w:spacing w:before="120" w:after="120"/>
               <w:rPr>
                 <w:rFonts w:ascii="Arial" w:hAnsi="Arial" w:cs="Arial"/>
-                <w:color w:val="FF0000"/>
+                <w:color w:val="000000" w:themeColor="text1"/>
                 <w:sz w:val="18"/>
                 <w:szCs w:val="18"/>
                 <w:lang w:val="en-GB"/>
@@ -4160,7 +4124,7 @@
                     <w:rPr>
                       <w:rFonts w:cs="Arial"/>
                       <w:bCs/>
-                      <w:color w:val="92D050"/>
+                      <w:color w:val="000000" w:themeColor="text1"/>
                       <w:sz w:val="18"/>
                       <w:szCs w:val="18"/>
                     </w:rPr>
@@ -4205,7 +4169,7 @@
                     <w:jc w:val="left"/>
                     <w:rPr>
                       <w:rFonts w:cs="Arial"/>
-                      <w:color w:val="92D050"/>
+                      <w:color w:val="000000" w:themeColor="text1"/>
                       <w:sz w:val="18"/>
                       <w:szCs w:val="18"/>
                     </w:rPr>
@@ -4250,7 +4214,7 @@
                     <w:jc w:val="left"/>
                     <w:rPr>
                       <w:rFonts w:cs="Arial"/>
-                      <w:color w:val="92D050"/>
+                      <w:color w:val="000000" w:themeColor="text1"/>
                       <w:sz w:val="18"/>
                       <w:szCs w:val="18"/>
                     </w:rPr>
@@ -4269,7 +4233,7 @@
                     <w:jc w:val="center"/>
                     <w:rPr>
                       <w:rFonts w:cs="Arial"/>
-                      <w:color w:val="92D050"/>
+                      <w:color w:val="000000" w:themeColor="text1"/>
                       <w:sz w:val="18"/>
                       <w:szCs w:val="18"/>
                     </w:rPr>
@@ -4288,7 +4252,7 @@
                     <w:jc w:val="right"/>
                     <w:rPr>
                       <w:rFonts w:cs="Arial"/>
-                      <w:color w:val="92D050"/>
+                      <w:color w:val="000000" w:themeColor="text1"/>
                       <w:sz w:val="18"/>
                       <w:szCs w:val="18"/>
                     </w:rPr>
@@ -4307,7 +4271,7 @@
                     <w:rPr>
                       <w:rFonts w:cs="Arial"/>
                       <w:bCs/>
-                      <w:color w:val="92D050"/>
+                      <w:color w:val="000000" w:themeColor="text1"/>
                       <w:sz w:val="18"/>
                       <w:szCs w:val="18"/>
                     </w:rPr>
@@ -4331,7 +4295,7 @@
                     <w:jc w:val="left"/>
                     <w:rPr>
                       <w:rFonts w:cs="Arial"/>
-                      <w:color w:val="92D050"/>
+                      <w:color w:val="000000" w:themeColor="text1"/>
                       <w:sz w:val="18"/>
                       <w:szCs w:val="18"/>
                     </w:rPr>
@@ -4354,7 +4318,7 @@
                     <w:jc w:val="left"/>
                     <w:rPr>
                       <w:rFonts w:cs="Arial"/>
-                      <w:color w:val="92D050"/>
+                      <w:color w:val="000000" w:themeColor="text1"/>
                       <w:sz w:val="18"/>
                       <w:szCs w:val="18"/>
                     </w:rPr>
@@ -4377,7 +4341,7 @@
                     <w:jc w:val="center"/>
                     <w:rPr>
                       <w:rFonts w:cs="Arial"/>
-                      <w:color w:val="92D050"/>
+                      <w:color w:val="000000" w:themeColor="text1"/>
                       <w:sz w:val="18"/>
                       <w:szCs w:val="18"/>
                     </w:rPr>
@@ -4400,7 +4364,7 @@
                     <w:jc w:val="right"/>
                     <w:rPr>
                       <w:rFonts w:cs="Arial"/>
-                      <w:color w:val="92D050"/>
+                      <w:color w:val="000000" w:themeColor="text1"/>
                       <w:sz w:val="18"/>
                       <w:szCs w:val="18"/>
                     </w:rPr>
@@ -4502,7 +4466,7 @@
                     <w:rPr>
                       <w:rFonts w:cs="Arial"/>
                       <w:b/>
-                      <w:color w:val="92D050"/>
+                      <w:color w:val="000000" w:themeColor="text1"/>
                       <w:sz w:val="18"/>
                       <w:szCs w:val="18"/>
                     </w:rPr>
@@ -4549,7 +4513,7 @@
                     <w:rPr>
                       <w:rFonts w:cs="Arial"/>
                       <w:b/>
-                      <w:color w:val="92D050"/>
+                      <w:color w:val="000000" w:themeColor="text1"/>
                       <w:sz w:val="18"/>
                       <w:szCs w:val="18"/>
                     </w:rPr>
@@ -4589,7 +4553,7 @@
               <w:spacing w:before="120" w:after="120"/>
               <w:rPr>
                 <w:rFonts w:ascii="Arial" w:hAnsi="Arial" w:cs="Arial"/>
-                <w:color w:val="92D050"/>
+                <w:color w:val="000000" w:themeColor="text1"/>
                 <w:sz w:val="18"/>
                 <w:szCs w:val="18"/>
                 <w:lang w:val="en-GB"/>
@@ -4995,7 +4959,7 @@
                     <w:jc w:val="left"/>
                     <w:rPr>
                       <w:rFonts w:cs="Arial"/>
-                      <w:color w:val="92D050"/>
+                      <w:color w:val="000000" w:themeColor="text1"/>
                       <w:sz w:val="18"/>
                       <w:szCs w:val="18"/>
                     </w:rPr>
@@ -5037,7 +5001,7 @@
                     <w:jc w:val="left"/>
                     <w:rPr>
                       <w:rFonts w:cs="Arial"/>
-                      <w:color w:val="92D050"/>
+                      <w:color w:val="000000" w:themeColor="text1"/>
                       <w:sz w:val="18"/>
                       <w:szCs w:val="18"/>
                     </w:rPr>
@@ -5063,7 +5027,7 @@
                     <w:jc w:val="left"/>
                     <w:rPr>
                       <w:rFonts w:cs="Arial"/>
-                      <w:color w:val="92D050"/>
+                      <w:color w:val="000000" w:themeColor="text1"/>
                       <w:sz w:val="18"/>
                       <w:szCs w:val="18"/>
                     </w:rPr>
@@ -5086,10 +5050,10 @@
                 </w:tcPr>
                 <w:p>
                   <w:pPr>
-                    <w:jc w:val="right"/>
+                    <w:jc w:val="left"/>
                     <w:rPr>
                       <w:rFonts w:cs="Arial"/>
-                      <w:color w:val="92D050"/>
+                      <w:color w:val="000000" w:themeColor="text1"/>
                       <w:sz w:val="18"/>
                       <w:szCs w:val="18"/>
                     </w:rPr>
@@ -5115,7 +5079,7 @@
                     <w:jc w:val="center"/>
                     <w:rPr>
                       <w:rFonts w:cs="Arial"/>
-                      <w:color w:val="92D050"/>
+                      <w:color w:val="000000" w:themeColor="text1"/>
                       <w:sz w:val="18"/>
                       <w:szCs w:val="18"/>
                     </w:rPr>
@@ -5164,7 +5128,7 @@
                     <w:jc w:val="left"/>
                     <w:rPr>
                       <w:rFonts w:cs="Arial"/>
-                      <w:color w:val="92D050"/>
+                      <w:color w:val="000000" w:themeColor="text1"/>
                       <w:sz w:val="18"/>
                       <w:szCs w:val="18"/>
                     </w:rPr>
@@ -5187,7 +5151,7 @@
                     <w:jc w:val="left"/>
                     <w:rPr>
                       <w:rFonts w:cs="Arial"/>
-                      <w:color w:val="92D050"/>
+                      <w:color w:val="000000" w:themeColor="text1"/>
                       <w:sz w:val="18"/>
                       <w:szCs w:val="18"/>
                     </w:rPr>
@@ -5210,7 +5174,7 @@
                     <w:jc w:val="left"/>
                     <w:rPr>
                       <w:rFonts w:cs="Arial"/>
-                      <w:color w:val="92D050"/>
+                      <w:color w:val="000000" w:themeColor="text1"/>
                       <w:sz w:val="18"/>
                       <w:szCs w:val="18"/>
                     </w:rPr>
@@ -5230,10 +5194,10 @@
                 </w:tcPr>
                 <w:p>
                   <w:pPr>
-                    <w:jc w:val="right"/>
+                    <w:jc w:val="left"/>
                     <w:rPr>
                       <w:rFonts w:cs="Arial"/>
-                      <w:color w:val="92D050"/>
+                      <w:color w:val="000000" w:themeColor="text1"/>
                       <w:sz w:val="18"/>
                       <w:szCs w:val="18"/>
                     </w:rPr>
@@ -5256,7 +5220,7 @@
                     <w:jc w:val="center"/>
                     <w:rPr>
                       <w:rFonts w:cs="Arial"/>
-                      <w:color w:val="92D050"/>
+                      <w:color w:val="000000" w:themeColor="text1"/>
                       <w:sz w:val="18"/>
                       <w:szCs w:val="18"/>
                     </w:rPr>
@@ -5532,7 +5496,7 @@
                   <w:pPr>
                     <w:rPr>
                       <w:rFonts w:cs="Arial"/>
-                      <w:color w:val="92D050"/>
+                      <w:color w:val="000000" w:themeColor="text1"/>
                       <w:sz w:val="18"/>
                       <w:szCs w:val="18"/>
                     </w:rPr>
@@ -5575,7 +5539,7 @@
                     <w:jc w:val="left"/>
                     <w:rPr>
                       <w:rFonts w:cs="Arial"/>
-                      <w:color w:val="92D050"/>
+                      <w:color w:val="000000" w:themeColor="text1"/>
                       <w:sz w:val="18"/>
                       <w:szCs w:val="18"/>
                     </w:rPr>
@@ -5599,7 +5563,7 @@
                 </w:tcPr>
                 <w:p>
                   <w:pPr>
-                    <w:jc w:val="center"/>
+                    <w:jc w:val="left"/>
                     <w:rPr>
                       <w:sz w:val="18"/>
                       <w:szCs w:val="18"/>
@@ -5627,7 +5591,7 @@
                     <w:jc w:val="center"/>
                     <w:rPr>
                       <w:rFonts w:cs="Arial"/>
-                      <w:color w:val="92D050"/>
+                      <w:color w:val="000000" w:themeColor="text1"/>
                       <w:sz w:val="18"/>
                       <w:szCs w:val="18"/>
                     </w:rPr>
@@ -5747,7 +5711,7 @@
                 </w:tcPr>
                 <w:p>
                   <w:pPr>
-                    <w:jc w:val="center"/>
+                    <w:jc w:val="left"/>
                     <w:rPr>
                       <w:sz w:val="18"/>
                       <w:szCs w:val="18"/>
@@ -5834,7 +5798,7 @@
               <w:spacing w:before="120" w:after="120"/>
               <w:rPr>
                 <w:rFonts w:ascii="Arial" w:hAnsi="Arial" w:cs="Arial"/>
-                <w:color w:val="92D050"/>
+                <w:color w:val="000000" w:themeColor="text1"/>
                 <w:sz w:val="18"/>
                 <w:szCs w:val="18"/>
                 <w:lang w:val="en-GB"/>
@@ -5941,7 +5905,7 @@
                 <w:szCs w:val="18"/>
                 <w:lang w:val="en-GB"/>
               </w:rPr>
-              <w:t xml:space="preserve">III.1 Metadata and documentation </w:t>
+              <w:t>III.1 Metadata and documentation</w:t>
             </w:r>
           </w:p>
         </w:tc>
@@ -5962,7 +5926,7 @@
               <w:ind w:left="227" w:hanging="227"/>
               <w:rPr>
                 <w:rFonts w:ascii="Arial" w:hAnsi="Arial" w:cs="Arial"/>
-                <w:color w:val="FF0000"/>
+                <w:color w:val="000000" w:themeColor="text1"/>
                 <w:sz w:val="18"/>
                 <w:szCs w:val="18"/>
               </w:rPr>
@@ -6492,7 +6456,7 @@
                 <w:szCs w:val="18"/>
                 <w:lang w:val="en-GB"/>
               </w:rPr>
-              <w:t xml:space="preserve">Access to data during research: </w:t>
+              <w:t>Access to data during research:</w:t>
             </w:r>
           </w:p>
           <w:tbl>
@@ -6686,7 +6650,7 @@
                   <w:pPr>
                     <w:rPr>
                       <w:rFonts w:cs="Arial"/>
-                      <w:color w:val="92D050"/>
+                      <w:color w:val="000000" w:themeColor="text1"/>
                       <w:sz w:val="18"/>
                       <w:szCs w:val="18"/>
                     </w:rPr>
@@ -6727,7 +6691,7 @@
                   <w:pPr>
                     <w:rPr>
                       <w:rFonts w:cs="Arial"/>
-                      <w:color w:val="92D050"/>
+                      <w:color w:val="000000" w:themeColor="text1"/>
                       <w:sz w:val="18"/>
                       <w:szCs w:val="18"/>
                     </w:rPr>
@@ -6752,7 +6716,7 @@
                   <w:pPr>
                     <w:rPr>
                       <w:rFonts w:cs="Arial"/>
-                      <w:color w:val="92D050"/>
+                      <w:color w:val="000000" w:themeColor="text1"/>
                       <w:sz w:val="18"/>
                       <w:szCs w:val="18"/>
                     </w:rPr>
@@ -6800,7 +6764,7 @@
                   <w:pPr>
                     <w:rPr>
                       <w:rFonts w:cs="Arial"/>
-                      <w:color w:val="92D050"/>
+                      <w:color w:val="000000" w:themeColor="text1"/>
                       <w:sz w:val="18"/>
                       <w:szCs w:val="18"/>
                     </w:rPr>
@@ -6822,7 +6786,7 @@
                   <w:pPr>
                     <w:rPr>
                       <w:rFonts w:cs="Arial"/>
-                      <w:color w:val="92D050"/>
+                      <w:color w:val="000000" w:themeColor="text1"/>
                       <w:sz w:val="18"/>
                       <w:szCs w:val="18"/>
                     </w:rPr>
@@ -6844,7 +6808,7 @@
                   <w:pPr>
                     <w:rPr>
                       <w:rFonts w:cs="Arial"/>
-                      <w:color w:val="92D050"/>
+                      <w:color w:val="000000" w:themeColor="text1"/>
                       <w:sz w:val="18"/>
                       <w:szCs w:val="18"/>
                     </w:rPr>
@@ -6921,7 +6885,7 @@
                 <w:lang w:val="en-GB"/>
               </w:rPr>
               <w:lastRenderedPageBreak/>
-              <w:t xml:space="preserve">IV.2 Data sharing and long-term preservation  </w:t>
+              <w:t>IV.2 Data sharing and long-term preservation</w:t>
             </w:r>
           </w:p>
         </w:tc>
@@ -6975,7 +6939,7 @@
               <w:spacing w:before="120" w:after="120"/>
               <w:rPr>
                 <w:rFonts w:ascii="Arial" w:hAnsi="Arial" w:cs="Arial"/>
-                <w:color w:val="FF0000"/>
+                <w:color w:val="000000" w:themeColor="text1"/>
                 <w:sz w:val="18"/>
                 <w:szCs w:val="18"/>
                 <w:lang w:val="en-GB"/>
@@ -6989,15 +6953,6 @@
                 <w:lang w:val="en-GB"/>
               </w:rPr>
               <w:t>As far as possible, obtained datasets will be published in repositories. Details on access conditions, reuse licenses, reasons for restrictions, etc. are collected in the table below.</w:t>
-            </w:r>
-            <w:r>
-              <w:rPr>
-                <w:rFonts w:ascii="Arial" w:hAnsi="Arial" w:cs="Arial"/>
-                <w:sz w:val="18"/>
-                <w:szCs w:val="18"/>
-                <w:lang w:val="en-GB"/>
-              </w:rPr>
-              <w:t xml:space="preserve"> </w:t>
             </w:r>
           </w:p>
           <w:tbl>
@@ -7285,7 +7240,7 @@
                     <w:jc w:val="left"/>
                     <w:rPr>
                       <w:rFonts w:cs="Arial"/>
-                      <w:color w:val="92D050"/>
+                      <w:color w:val="000000" w:themeColor="text1"/>
                       <w:sz w:val="18"/>
                       <w:szCs w:val="18"/>
                     </w:rPr>
@@ -7327,7 +7282,7 @@
                     <w:jc w:val="left"/>
                     <w:rPr>
                       <w:rFonts w:cs="Arial"/>
-                      <w:color w:val="92D050"/>
+                      <w:color w:val="000000" w:themeColor="text1"/>
                       <w:sz w:val="18"/>
                       <w:szCs w:val="18"/>
                     </w:rPr>
@@ -7346,7 +7301,7 @@
                     <w:jc w:val="left"/>
                     <w:rPr>
                       <w:rFonts w:cs="Arial"/>
-                      <w:color w:val="92D050"/>
+                      <w:color w:val="000000" w:themeColor="text1"/>
                       <w:sz w:val="18"/>
                       <w:szCs w:val="18"/>
                     </w:rPr>
@@ -7365,7 +7320,7 @@
                     <w:jc w:val="left"/>
                     <w:rPr>
                       <w:rFonts w:cs="Arial"/>
-                      <w:color w:val="92D050"/>
+                      <w:color w:val="000000" w:themeColor="text1"/>
                       <w:sz w:val="18"/>
                       <w:szCs w:val="18"/>
                     </w:rPr>
@@ -7384,7 +7339,7 @@
                     <w:jc w:val="left"/>
                     <w:rPr>
                       <w:rFonts w:cs="Arial"/>
-                      <w:color w:val="92D050"/>
+                      <w:color w:val="000000" w:themeColor="text1"/>
                       <w:sz w:val="18"/>
                       <w:szCs w:val="18"/>
                     </w:rPr>
@@ -7444,7 +7399,7 @@
                     <w:jc w:val="left"/>
                     <w:rPr>
                       <w:rFonts w:cs="Arial"/>
-                      <w:color w:val="92D050"/>
+                      <w:color w:val="000000" w:themeColor="text1"/>
                       <w:sz w:val="18"/>
                       <w:szCs w:val="18"/>
                     </w:rPr>
@@ -7467,7 +7422,7 @@
                     <w:jc w:val="left"/>
                     <w:rPr>
                       <w:rFonts w:cs="Arial"/>
-                      <w:color w:val="92D050"/>
+                      <w:color w:val="000000" w:themeColor="text1"/>
                       <w:sz w:val="18"/>
                       <w:szCs w:val="18"/>
                     </w:rPr>
@@ -7490,7 +7445,7 @@
                     <w:jc w:val="left"/>
                     <w:rPr>
                       <w:rFonts w:cs="Arial"/>
-                      <w:color w:val="92D050"/>
+                      <w:color w:val="000000" w:themeColor="text1"/>
                       <w:sz w:val="18"/>
                       <w:szCs w:val="18"/>
                     </w:rPr>
@@ -7513,7 +7468,7 @@
                     <w:jc w:val="left"/>
                     <w:rPr>
                       <w:rFonts w:cs="Arial"/>
-                      <w:color w:val="92D050"/>
+                      <w:color w:val="000000" w:themeColor="text1"/>
                       <w:sz w:val="18"/>
                       <w:szCs w:val="18"/>
                     </w:rPr>
@@ -7536,7 +7491,7 @@
                     <w:jc w:val="left"/>
                     <w:rPr>
                       <w:rFonts w:cs="Arial"/>
-                      <w:color w:val="92D050"/>
+                      <w:color w:val="000000" w:themeColor="text1"/>
                       <w:sz w:val="18"/>
                       <w:szCs w:val="18"/>
                     </w:rPr>
@@ -7559,7 +7514,7 @@
                     <w:jc w:val="left"/>
                     <w:rPr>
                       <w:rFonts w:cs="Arial"/>
-                      <w:color w:val="92D050"/>
+                      <w:color w:val="000000" w:themeColor="text1"/>
                       <w:sz w:val="18"/>
                       <w:szCs w:val="18"/>
                     </w:rPr>
@@ -7904,7 +7859,7 @@
                     <w:jc w:val="left"/>
                     <w:rPr>
                       <w:rFonts w:cs="Arial"/>
-                      <w:color w:val="92D050"/>
+                      <w:color w:val="000000" w:themeColor="text1"/>
                       <w:sz w:val="18"/>
                       <w:szCs w:val="18"/>
                     </w:rPr>
@@ -7946,7 +7901,7 @@
                     <w:jc w:val="left"/>
                     <w:rPr>
                       <w:rFonts w:cs="Arial"/>
-                      <w:color w:val="92D050"/>
+                      <w:color w:val="000000" w:themeColor="text1"/>
                       <w:sz w:val="18"/>
                       <w:szCs w:val="18"/>
                     </w:rPr>
@@ -7965,7 +7920,7 @@
                     <w:jc w:val="left"/>
                     <w:rPr>
                       <w:rFonts w:cs="Arial"/>
-                      <w:color w:val="92D050"/>
+                      <w:color w:val="000000" w:themeColor="text1"/>
                       <w:sz w:val="18"/>
                       <w:szCs w:val="18"/>
                     </w:rPr>
@@ -8007,7 +7962,7 @@
                     <w:jc w:val="left"/>
                     <w:rPr>
                       <w:rFonts w:cs="Arial"/>
-                      <w:color w:val="92D050"/>
+                      <w:color w:val="000000" w:themeColor="text1"/>
                       <w:sz w:val="18"/>
                       <w:szCs w:val="18"/>
                     </w:rPr>
@@ -8030,7 +7985,7 @@
                     <w:jc w:val="left"/>
                     <w:rPr>
                       <w:rFonts w:cs="Arial"/>
-                      <w:color w:val="92D050"/>
+                      <w:color w:val="000000" w:themeColor="text1"/>
                       <w:sz w:val="18"/>
                       <w:szCs w:val="18"/>
                     </w:rPr>
@@ -8054,10 +8009,10 @@
                     <w:tabs>
                       <w:tab w:val="left" w:pos="2130"/>
                     </w:tabs>
-                    <w:jc w:val="center"/>
+                    <w:jc w:val="left"/>
                     <w:rPr>
                       <w:rFonts w:cs="Arial"/>
-                      <w:color w:val="92D050"/>
+                      <w:color w:val="000000" w:themeColor="text1"/>
                       <w:sz w:val="18"/>
                       <w:szCs w:val="18"/>
                     </w:rPr>
@@ -8321,7 +8276,7 @@
                     <w:jc w:val="left"/>
                     <w:rPr>
                       <w:rFonts w:cs="Arial"/>
-                      <w:color w:val="92D050"/>
+                      <w:color w:val="000000" w:themeColor="text1"/>
                       <w:sz w:val="18"/>
                       <w:szCs w:val="18"/>
                     </w:rPr>
@@ -8363,7 +8318,7 @@
                     <w:jc w:val="left"/>
                     <w:rPr>
                       <w:rFonts w:cs="Arial"/>
-                      <w:color w:val="92D050"/>
+                      <w:color w:val="000000" w:themeColor="text1"/>
                       <w:sz w:val="18"/>
                       <w:szCs w:val="18"/>
                     </w:rPr>
@@ -8405,7 +8360,7 @@
                     <w:jc w:val="left"/>
                     <w:rPr>
                       <w:rFonts w:cs="Arial"/>
-                      <w:color w:val="92D050"/>
+                      <w:color w:val="000000" w:themeColor="text1"/>
                       <w:sz w:val="18"/>
                       <w:szCs w:val="18"/>
                     </w:rPr>
@@ -8424,7 +8379,7 @@
                     <w:jc w:val="left"/>
                     <w:rPr>
                       <w:rFonts w:cs="Arial"/>
-                      <w:color w:val="92D050"/>
+                      <w:color w:val="000000" w:themeColor="text1"/>
                       <w:sz w:val="18"/>
                       <w:szCs w:val="18"/>
                     </w:rPr>
@@ -8466,7 +8421,7 @@
                     <w:jc w:val="left"/>
                     <w:rPr>
                       <w:rFonts w:cs="Arial"/>
-                      <w:color w:val="92D050"/>
+                      <w:color w:val="000000" w:themeColor="text1"/>
                       <w:sz w:val="18"/>
                       <w:szCs w:val="18"/>
                     </w:rPr>
@@ -8489,7 +8444,7 @@
                     <w:jc w:val="left"/>
                     <w:rPr>
                       <w:rFonts w:cs="Arial"/>
-                      <w:color w:val="92D050"/>
+                      <w:color w:val="000000" w:themeColor="text1"/>
                       <w:sz w:val="18"/>
                       <w:szCs w:val="18"/>
                     </w:rPr>
@@ -8512,7 +8467,7 @@
                     <w:jc w:val="left"/>
                     <w:rPr>
                       <w:rFonts w:cs="Arial"/>
-                      <w:color w:val="92D050"/>
+                      <w:color w:val="000000" w:themeColor="text1"/>
                       <w:sz w:val="18"/>
                       <w:szCs w:val="18"/>
                     </w:rPr>
@@ -8535,7 +8490,7 @@
                     <w:jc w:val="left"/>
                     <w:rPr>
                       <w:rFonts w:cs="Arial"/>
-                      <w:color w:val="92D050"/>
+                      <w:color w:val="000000" w:themeColor="text1"/>
                       <w:sz w:val="18"/>
                       <w:szCs w:val="18"/>
                     </w:rPr>
@@ -8805,15 +8760,6 @@
                 <w:lang w:val="en-GB"/>
               </w:rPr>
               <w:t>]</w:t>
-            </w:r>
-            <w:r>
-              <w:rPr>
-                <w:rFonts w:ascii="Arial" w:hAnsi="Arial" w:cs="Arial"/>
-                <w:sz w:val="18"/>
-                <w:szCs w:val="18"/>
-                <w:lang w:val="en-GB"/>
-              </w:rPr>
-              <w:t xml:space="preserve">. </w:t>
             </w:r>
           </w:p>
         </w:tc>
@@ -8948,7 +8894,7 @@
       </w:pPr>
     </w:p>
     <w:sectPr>
-      <w:footerReference w:type="default" r:id="rId30"/>
+      <w:footerReference w:type="default" r:id="rId28"/>
       <w:pgSz w:w="16838" w:h="11906" w:orient="landscape"/>
       <w:pgMar w:top="1134" w:right="1417" w:bottom="1417" w:left="1134" w:header="708" w:footer="708" w:gutter="0"/>
       <w:cols w:space="708"/>
@@ -9065,7 +9011,7 @@
                 </wp:inline>
               </w:drawing>
             </mc:Choice>
-            <mc:Fallback xmlns:pic="http://schemas.openxmlformats.org/drawingml/2006/picture" xmlns:wp14="http://schemas.microsoft.com/office/word/2010/wordml" xmlns:a="http://schemas.openxmlformats.org/drawingml/2006/main">
+            <mc:Fallback xmlns:a="http://schemas.openxmlformats.org/drawingml/2006/main" xmlns:wp14="http://schemas.microsoft.com/office/word/2010/wordml" xmlns:pic="http://schemas.openxmlformats.org/drawingml/2006/picture">
               <w:pict w14:anchorId="5B1651CD">
                 <v:shapetype coordsize="21600,21600" o:spt="75" o:preferrelative="t" path="m@4@5l@4@11@9@11@9@5xe" type="#_x0000_t75">
                   <v:formulas>
@@ -9249,7 +9195,7 @@
                 </wp:inline>
               </w:drawing>
             </mc:Choice>
-            <mc:Fallback xmlns:pic="http://schemas.openxmlformats.org/drawingml/2006/picture" xmlns:wp14="http://schemas.microsoft.com/office/word/2010/wordml" xmlns:a="http://schemas.openxmlformats.org/drawingml/2006/main">
+            <mc:Fallback xmlns:a="http://schemas.openxmlformats.org/drawingml/2006/main" xmlns:wp14="http://schemas.microsoft.com/office/word/2010/wordml" xmlns:pic="http://schemas.openxmlformats.org/drawingml/2006/picture">
               <w:pict w14:anchorId="1521B567">
                 <v:shapetype coordsize="21600,21600" o:spt="75" o:preferrelative="t" path="m@4@5l@4@11@9@11@9@5xe" type="#_x0000_t75">
                   <v:formulas>
@@ -24382,6 +24328,12 @@
 </file>
 
 <file path=customXml/item1.xml><?xml version="1.0" encoding="utf-8"?>
+<w:settings xmlns:w="http://schemas.openxmlformats.org/wordprocessingml/2006/main">
+  <w:SpecialFormsHighlight w:val="c9c8ff"/>
+</w:settings>
+</file>
+
+<file path=customXml/item2.xml><?xml version="1.0" encoding="utf-8"?>
 <?mso-contentType ?>
 <spe:Receivers xmlns:spe="http://schemas.microsoft.com/sharepoint/events">
   <Receiver>
@@ -24431,13 +24383,36 @@
 </spe:Receivers>
 </file>
 
-<file path=customXml/item2.xml><?xml version="1.0" encoding="utf-8"?>
-<w:settings xmlns:w="http://schemas.openxmlformats.org/wordprocessingml/2006/main">
-  <w:SpecialFormsHighlight w:val="c9c8ff"/>
-</w:settings>
+<file path=customXml/item3.xml><?xml version="1.0" encoding="utf-8"?>
+<b:Sources xmlns:b="http://schemas.openxmlformats.org/officeDocument/2006/bibliography" xmlns="http://schemas.openxmlformats.org/officeDocument/2006/bibliography" SelectedStyle="\APASixthEditionOfficeOnline.xsl" StyleName="APA" Version="6"/>
 </file>
 
-<file path=customXml/item3.xml><?xml version="1.0" encoding="utf-8"?>
+<file path=customXml/item4.xml><?xml version="1.0" encoding="utf-8"?>
+<?mso-contentType ?>
+<FormTemplates xmlns="http://schemas.microsoft.com/sharepoint/v3/contenttype/forms">
+  <Display>DocumentLibraryForm</Display>
+  <Edit>DocumentLibraryForm</Edit>
+  <New>DocumentLibraryForm</New>
+</FormTemplates>
+</file>
+
+<file path=customXml/item5.xml><?xml version="1.0" encoding="utf-8"?>
+<p:properties xmlns:p="http://schemas.microsoft.com/office/2006/metadata/properties" xmlns:xsi="http://www.w3.org/2001/XMLSchema-instance" xmlns:pc="http://schemas.microsoft.com/office/infopath/2007/PartnerControls">
+  <documentManagement>
+    <_DCDateModified xmlns="http://schemas.microsoft.com/sharepoint/v3/fields" xsi:nil="true"/>
+    <IconOverlay xmlns="http://schemas.microsoft.com/sharepoint/v4" xsi:nil="true"/>
+    <PublishingExpirationDate xmlns="http://schemas.microsoft.com/sharepoint/v3" xsi:nil="true"/>
+    <PublishingStartDate xmlns="http://schemas.microsoft.com/sharepoint/v3" xsi:nil="true"/>
+    <_dlc_DocId xmlns="afee9e21-8e0c-452e-93ec-a70efb6b23ab">DAMK26V7PEQZ-1320525258-73877</_dlc_DocId>
+    <_dlc_DocIdUrl xmlns="afee9e21-8e0c-452e-93ec-a70efb6b23ab">
+      <Url>https://portal.fwf.ac.at/workspaces/Strateg-Dok/_layouts/15/DocIdRedir.aspx?ID=DAMK26V7PEQZ-1320525258-73877</Url>
+      <Description>DAMK26V7PEQZ-1320525258-73877</Description>
+    </_dlc_DocIdUrl>
+  </documentManagement>
+</p:properties>
+</file>
+
+<file path=customXml/item6.xml><?xml version="1.0" encoding="utf-8"?>
 <ct:contentTypeSchema xmlns:ct="http://schemas.microsoft.com/office/2006/metadata/contentType" xmlns:ma="http://schemas.microsoft.com/office/2006/metadata/properties/metaAttributes" ct:_="" ma:_="" ma:contentTypeName="Dokument" ma:contentTypeID="0x010100464D6544A015444385B10BEB1E534503" ma:contentTypeVersion="3" ma:contentTypeDescription="Ein neues Dokument erstellen." ma:contentTypeScope="" ma:versionID="97182bbd3e9b32d05dd5555f7c2bd814">
   <xsd:schema xmlns:xsd="http://www.w3.org/2001/XMLSchema" xmlns:xs="http://www.w3.org/2001/XMLSchema" xmlns:p="http://schemas.microsoft.com/office/2006/metadata/properties" xmlns:ns1="http://schemas.microsoft.com/sharepoint/v3" xmlns:ns2="http://schemas.microsoft.com/sharepoint/v3/fields" xmlns:ns3="http://schemas.microsoft.com/sharepoint/v4" xmlns:ns4="afee9e21-8e0c-452e-93ec-a70efb6b23ab" targetNamespace="http://schemas.microsoft.com/office/2006/metadata/properties" ma:root="true" ma:fieldsID="7bd051767b3e235ef3b7c10b4a85711f" ns1:_="" ns2:_="" ns3:_="" ns4:_="">
     <xsd:import namespace="http://schemas.microsoft.com/sharepoint/v3"/>
@@ -24621,36 +24596,15 @@
 </ct:contentTypeSchema>
 </file>
 
-<file path=customXml/item4.xml><?xml version="1.0" encoding="utf-8"?>
-<p:properties xmlns:p="http://schemas.microsoft.com/office/2006/metadata/properties" xmlns:xsi="http://www.w3.org/2001/XMLSchema-instance" xmlns:pc="http://schemas.microsoft.com/office/infopath/2007/PartnerControls">
-  <documentManagement>
-    <_DCDateModified xmlns="http://schemas.microsoft.com/sharepoint/v3/fields" xsi:nil="true"/>
-    <IconOverlay xmlns="http://schemas.microsoft.com/sharepoint/v4" xsi:nil="true"/>
-    <PublishingExpirationDate xmlns="http://schemas.microsoft.com/sharepoint/v3" xsi:nil="true"/>
-    <PublishingStartDate xmlns="http://schemas.microsoft.com/sharepoint/v3" xsi:nil="true"/>
-    <_dlc_DocId xmlns="afee9e21-8e0c-452e-93ec-a70efb6b23ab">DAMK26V7PEQZ-1320525258-73877</_dlc_DocId>
-    <_dlc_DocIdUrl xmlns="afee9e21-8e0c-452e-93ec-a70efb6b23ab">
-      <Url>https://portal.fwf.ac.at/workspaces/Strateg-Dok/_layouts/15/DocIdRedir.aspx?ID=DAMK26V7PEQZ-1320525258-73877</Url>
-      <Description>DAMK26V7PEQZ-1320525258-73877</Description>
-    </_dlc_DocIdUrl>
-  </documentManagement>
-</p:properties>
+<file path=customXml/itemProps1.xml><?xml version="1.0" encoding="utf-8"?>
+<ds:datastoreItem xmlns:ds="http://schemas.openxmlformats.org/officeDocument/2006/customXml" ds:itemID="{5D0AEA6B-E499-4EEF-98A3-AFBB261C493E}">
+  <ds:schemaRefs>
+    <ds:schemaRef ds:uri="http://schemas.openxmlformats.org/wordprocessingml/2006/main"/>
+  </ds:schemaRefs>
+</ds:datastoreItem>
 </file>
 
-<file path=customXml/item5.xml><?xml version="1.0" encoding="utf-8"?>
-<?mso-contentType ?>
-<FormTemplates xmlns="http://schemas.microsoft.com/sharepoint/v3/contenttype/forms">
-  <Display>DocumentLibraryForm</Display>
-  <Edit>DocumentLibraryForm</Edit>
-  <New>DocumentLibraryForm</New>
-</FormTemplates>
-</file>
-
-<file path=customXml/item6.xml><?xml version="1.0" encoding="utf-8"?>
-<b:Sources xmlns:b="http://schemas.openxmlformats.org/officeDocument/2006/bibliography" xmlns="http://schemas.openxmlformats.org/officeDocument/2006/bibliography" SelectedStyle="\APASixthEditionOfficeOnline.xsl" StyleName="APA" Version="6"/>
-</file>
-
-<file path=customXml/itemProps1.xml><?xml version="1.0" encoding="utf-8"?>
+<file path=customXml/itemProps2.xml><?xml version="1.0" encoding="utf-8"?>
 <ds:datastoreItem xmlns:ds="http://schemas.openxmlformats.org/officeDocument/2006/customXml" ds:itemID="{924007F5-9277-4670-9FE6-06782C7296A1}">
   <ds:schemaRefs>
     <ds:schemaRef ds:uri="http://schemas.microsoft.com/sharepoint/events"/>
@@ -24658,15 +24612,36 @@
 </ds:datastoreItem>
 </file>
 
-<file path=customXml/itemProps2.xml><?xml version="1.0" encoding="utf-8"?>
-<ds:datastoreItem xmlns:ds="http://schemas.openxmlformats.org/officeDocument/2006/customXml" ds:itemID="{5D0AEA6B-E499-4EEF-98A3-AFBB261C493E}">
+<file path=customXml/itemProps3.xml><?xml version="1.0" encoding="utf-8"?>
+<ds:datastoreItem xmlns:ds="http://schemas.openxmlformats.org/officeDocument/2006/customXml" ds:itemID="{6685E73F-2677-4B89-8508-7813A036A081}">
   <ds:schemaRefs>
-    <ds:schemaRef ds:uri="http://schemas.openxmlformats.org/wordprocessingml/2006/main"/>
+    <ds:schemaRef ds:uri="http://schemas.openxmlformats.org/officeDocument/2006/bibliography"/>
   </ds:schemaRefs>
 </ds:datastoreItem>
 </file>
 
-<file path=customXml/itemProps3.xml><?xml version="1.0" encoding="utf-8"?>
+<file path=customXml/itemProps4.xml><?xml version="1.0" encoding="utf-8"?>
+<ds:datastoreItem xmlns:ds="http://schemas.openxmlformats.org/officeDocument/2006/customXml" ds:itemID="{76E5CD1D-9176-4FA7-9A9A-698AC52D8E9F}">
+  <ds:schemaRefs>
+    <ds:schemaRef ds:uri="http://schemas.microsoft.com/sharepoint/v3/contenttype/forms"/>
+  </ds:schemaRefs>
+</ds:datastoreItem>
+</file>
+
+<file path=customXml/itemProps5.xml><?xml version="1.0" encoding="utf-8"?>
+<ds:datastoreItem xmlns:ds="http://schemas.openxmlformats.org/officeDocument/2006/customXml" ds:itemID="{80DCD561-5D0E-41FB-A5B2-A60CACB93746}">
+  <ds:schemaRefs>
+    <ds:schemaRef ds:uri="http://schemas.microsoft.com/office/2006/metadata/properties"/>
+    <ds:schemaRef ds:uri="http://schemas.microsoft.com/office/infopath/2007/PartnerControls"/>
+    <ds:schemaRef ds:uri="http://schemas.microsoft.com/sharepoint/v3/fields"/>
+    <ds:schemaRef ds:uri="http://schemas.microsoft.com/sharepoint/v4"/>
+    <ds:schemaRef ds:uri="http://schemas.microsoft.com/sharepoint/v3"/>
+    <ds:schemaRef ds:uri="afee9e21-8e0c-452e-93ec-a70efb6b23ab"/>
+  </ds:schemaRefs>
+</ds:datastoreItem>
+</file>
+
+<file path=customXml/itemProps6.xml><?xml version="1.0" encoding="utf-8"?>
 <ds:datastoreItem xmlns:ds="http://schemas.openxmlformats.org/officeDocument/2006/customXml" ds:itemID="{AF3DCB32-2405-4B27-9ABA-B6FBCC24494E}">
   <ds:schemaRefs>
     <ds:schemaRef ds:uri="http://schemas.microsoft.com/office/2006/metadata/contentType"/>
@@ -24685,33 +24660,4 @@
     <ds:schemaRef ds:uri="http://schemas.microsoft.com/internal/obd"/>
   </ds:schemaRefs>
 </ds:datastoreItem>
-</file>
-
-<file path=customXml/itemProps4.xml><?xml version="1.0" encoding="utf-8"?>
-<ds:datastoreItem xmlns:ds="http://schemas.openxmlformats.org/officeDocument/2006/customXml" ds:itemID="{80DCD561-5D0E-41FB-A5B2-A60CACB93746}">
-  <ds:schemaRefs>
-    <ds:schemaRef ds:uri="http://schemas.microsoft.com/office/2006/metadata/properties"/>
-    <ds:schemaRef ds:uri="http://schemas.microsoft.com/office/infopath/2007/PartnerControls"/>
-    <ds:schemaRef ds:uri="http://schemas.microsoft.com/sharepoint/v3/fields"/>
-    <ds:schemaRef ds:uri="http://schemas.microsoft.com/sharepoint/v4"/>
-    <ds:schemaRef ds:uri="http://schemas.microsoft.com/sharepoint/v3"/>
-    <ds:schemaRef ds:uri="afee9e21-8e0c-452e-93ec-a70efb6b23ab"/>
-  </ds:schemaRefs>
-</ds:datastoreItem>
-</file>
-
-<file path=customXml/itemProps5.xml><?xml version="1.0" encoding="utf-8"?>
-<ds:datastoreItem xmlns:ds="http://schemas.openxmlformats.org/officeDocument/2006/customXml" ds:itemID="{76E5CD1D-9176-4FA7-9A9A-698AC52D8E9F}">
-  <ds:schemaRefs>
-    <ds:schemaRef ds:uri="http://schemas.microsoft.com/sharepoint/v3/contenttype/forms"/>
-  </ds:schemaRefs>
-</ds:datastoreItem>
-</file>
-
-<file path=customXml/itemProps6.xml><?xml version="1.0" encoding="utf-8"?>
-<ds:datastoreItem xmlns:ds="http://schemas.openxmlformats.org/officeDocument/2006/customXml" ds:itemID="{6685E73F-2677-4B89-8508-7813A036A081}">
-  <ds:schemaRefs>
-    <ds:schemaRef ds:uri="http://schemas.openxmlformats.org/officeDocument/2006/bibliography"/>
-  </ds:schemaRefs>
-</ds:datastoreItem>
 </file>
</xml_diff>

<commit_message>
Export: Rename sources column (reused datasets)
</commit_message>
<xml_diff>
--- a/src/main/resources/at/ac/tuwien/damap/template/FWFTemplate.docx
+++ b/src/main/resources/at/ac/tuwien/damap/template/FWFTemplate.docx
@@ -1,6 +1,6 @@
 
 <file path=word/document.xml><?xml version="1.0" encoding="utf-8"?>
-<w:document xmlns:wpc="http://schemas.microsoft.com/office/word/2010/wordprocessingCanvas" xmlns:cx="http://schemas.microsoft.com/office/drawing/2014/chartex" xmlns:cx1="http://schemas.microsoft.com/office/drawing/2015/9/8/chartex" xmlns:cx2="http://schemas.microsoft.com/office/drawing/2015/10/21/chartex" xmlns:cx3="http://schemas.microsoft.com/office/drawing/2016/5/9/chartex" xmlns:cx4="http://schemas.microsoft.com/office/drawing/2016/5/10/chartex" xmlns:cx5="http://schemas.microsoft.com/office/drawing/2016/5/11/chartex" xmlns:cx6="http://schemas.microsoft.com/office/drawing/2016/5/12/chartex" xmlns:cx7="http://schemas.microsoft.com/office/drawing/2016/5/13/chartex" xmlns:cx8="http://schemas.microsoft.com/office/drawing/2016/5/14/chartex" xmlns:mc="http://schemas.openxmlformats.org/markup-compatibility/2006" xmlns:aink="http://schemas.microsoft.com/office/drawing/2016/ink" xmlns:am3d="http://schemas.microsoft.com/office/drawing/2017/model3d" xmlns:o="urn:schemas-microsoft-com:office:office" xmlns:oel="http://schemas.microsoft.com/office/2019/extlst" xmlns:r="http://schemas.openxmlformats.org/officeDocument/2006/relationships" xmlns:m="http://schemas.openxmlformats.org/officeDocument/2006/math" xmlns:v="urn:schemas-microsoft-com:vml" xmlns:wp14="http://schemas.microsoft.com/office/word/2010/wordprocessingDrawing" xmlns:wp="http://schemas.openxmlformats.org/drawingml/2006/wordprocessingDrawing" xmlns:w10="urn:schemas-microsoft-com:office:word" xmlns:w="http://schemas.openxmlformats.org/wordprocessingml/2006/main" xmlns:w14="http://schemas.microsoft.com/office/word/2010/wordml" xmlns:w15="http://schemas.microsoft.com/office/word/2012/wordml" xmlns:w16cex="http://schemas.microsoft.com/office/word/2018/wordml/cex" xmlns:w16cid="http://schemas.microsoft.com/office/word/2016/wordml/cid" xmlns:w16="http://schemas.microsoft.com/office/word/2018/wordml" xmlns:w16sdtdh="http://schemas.microsoft.com/office/word/2020/wordml/sdtdatahash" xmlns:w16se="http://schemas.microsoft.com/office/word/2015/wordml/symex" xmlns:wpg="http://schemas.microsoft.com/office/word/2010/wordprocessingGroup" xmlns:wpi="http://schemas.microsoft.com/office/word/2010/wordprocessingInk" xmlns:wne="http://schemas.microsoft.com/office/word/2006/wordml" xmlns:wps="http://schemas.microsoft.com/office/word/2010/wordprocessingShape" mc:Ignorable="w14 w15 w16se w16cid w16 w16cex w16sdtdh wp14">
+<w:document xmlns:wpc="http://schemas.microsoft.com/office/word/2010/wordprocessingCanvas" xmlns:cx="http://schemas.microsoft.com/office/drawing/2014/chartex" xmlns:cx1="http://schemas.microsoft.com/office/drawing/2015/9/8/chartex" xmlns:cx2="http://schemas.microsoft.com/office/drawing/2015/10/21/chartex" xmlns:cx3="http://schemas.microsoft.com/office/drawing/2016/5/9/chartex" xmlns:cx4="http://schemas.microsoft.com/office/drawing/2016/5/10/chartex" xmlns:cx5="http://schemas.microsoft.com/office/drawing/2016/5/11/chartex" xmlns:cx6="http://schemas.microsoft.com/office/drawing/2016/5/12/chartex" xmlns:cx7="http://schemas.microsoft.com/office/drawing/2016/5/13/chartex" xmlns:cx8="http://schemas.microsoft.com/office/drawing/2016/5/14/chartex" xmlns:mc="http://schemas.openxmlformats.org/markup-compatibility/2006" xmlns:aink="http://schemas.microsoft.com/office/drawing/2016/ink" xmlns:am3d="http://schemas.microsoft.com/office/drawing/2017/model3d" xmlns:o="urn:schemas-microsoft-com:office:office" xmlns:oel="http://schemas.microsoft.com/office/2019/extlst" xmlns:r="http://schemas.openxmlformats.org/officeDocument/2006/relationships" xmlns:m="http://schemas.openxmlformats.org/officeDocument/2006/math" xmlns:v="urn:schemas-microsoft-com:vml" xmlns:wp14="http://schemas.microsoft.com/office/word/2010/wordprocessingDrawing" xmlns:wp="http://schemas.openxmlformats.org/drawingml/2006/wordprocessingDrawing" xmlns:w10="urn:schemas-microsoft-com:office:word" xmlns:w="http://schemas.openxmlformats.org/wordprocessingml/2006/main" xmlns:w14="http://schemas.microsoft.com/office/word/2010/wordml" xmlns:w15="http://schemas.microsoft.com/office/word/2012/wordml" xmlns:w16cex="http://schemas.microsoft.com/office/word/2018/wordml/cex" xmlns:w16cid="http://schemas.microsoft.com/office/word/2016/wordml/cid" xmlns:w16="http://schemas.microsoft.com/office/word/2018/wordml" xmlns:w16du="http://schemas.microsoft.com/office/word/2023/wordml/word16du" xmlns:w16sdtdh="http://schemas.microsoft.com/office/word/2020/wordml/sdtdatahash" xmlns:w16se="http://schemas.microsoft.com/office/word/2015/wordml/symex" xmlns:wpg="http://schemas.microsoft.com/office/word/2010/wordprocessingGroup" xmlns:wpi="http://schemas.microsoft.com/office/word/2010/wordprocessingInk" xmlns:wne="http://schemas.microsoft.com/office/word/2006/wordml" xmlns:wps="http://schemas.microsoft.com/office/word/2010/wordprocessingShape" mc:Ignorable="w14 w15 w16se w16cid w16 w16cex w16sdtdh w16du wp14">
   <w:body>
     <w:p>
       <w:pPr>
@@ -629,7 +629,7 @@
                     </wp:anchor>
                   </w:drawing>
                 </mc:Choice>
-                <mc:Fallback xmlns:a="http://schemas.openxmlformats.org/drawingml/2006/main" xmlns:wp14="http://schemas.microsoft.com/office/word/2010/wordml" xmlns:pic="http://schemas.openxmlformats.org/drawingml/2006/picture">
+                <mc:Fallback xmlns:pic="http://schemas.openxmlformats.org/drawingml/2006/picture" xmlns:wp14="http://schemas.microsoft.com/office/word/2010/wordml" xmlns:a="http://schemas.openxmlformats.org/drawingml/2006/main">
                   <w:pict w14:anchorId="7AAC8864">
                     <v:shapetype coordsize="21600,21600" o:spt="75" o:preferrelative="t" path="m@4@5l@4@11@9@11@9@5xe" type="#_x0000_t75">
                       <v:formulas>
@@ -680,17 +680,36 @@
               </w:rPr>
               <w:t xml:space="preserve">This DMP is licensed under a </w:t>
             </w:r>
-            <w:hyperlink r:id="rId18" w:tooltip="https://creativecommons.org/licenses/by/4.0/legalcode" w:history="1">
-              <w:r>
-                <w:rPr>
-                  <w:sz w:val="20"/>
-                  <w:szCs w:val="20"/>
-                  <w:u w:val="single"/>
-                  <w:lang w:val="en-GB"/>
-                </w:rPr>
-                <w:t>Creative Commons Attribution 4.0 International License</w:t>
-              </w:r>
-            </w:hyperlink>
+            <w:r>
+              <w:fldChar w:fldCharType="begin"/>
+            </w:r>
+            <w:r>
+              <w:rPr>
+                <w:lang w:val="en-US"/>
+              </w:rPr>
+              <w:instrText>HYPERLINK "https://creativecommons.org/licenses/by/4.0/legalcode" \o "https://creativecommons.org/licenses/by/4.0/legalcode"</w:instrText>
+            </w:r>
+            <w:r>
+              <w:fldChar w:fldCharType="separate"/>
+            </w:r>
+            <w:r>
+              <w:rPr>
+                <w:sz w:val="20"/>
+                <w:szCs w:val="20"/>
+                <w:u w:val="single"/>
+                <w:lang w:val="en-GB"/>
+              </w:rPr>
+              <w:t>Creative Commons Attribution 4.0 International License</w:t>
+            </w:r>
+            <w:r>
+              <w:rPr>
+                <w:sz w:val="20"/>
+                <w:szCs w:val="20"/>
+                <w:u w:val="single"/>
+                <w:lang w:val="en-GB"/>
+              </w:rPr>
+              <w:fldChar w:fldCharType="end"/>
+            </w:r>
             <w:r>
               <w:rPr>
                 <w:sz w:val="20"/>
@@ -784,7 +803,7 @@
           <w:lang w:val="en-GB"/>
         </w:rPr>
         <w:sectPr>
-          <w:footerReference w:type="default" r:id="rId19"/>
+          <w:footerReference w:type="default" r:id="rId18"/>
           <w:pgSz w:w="16838" w:h="11906" w:orient="landscape"/>
           <w:pgMar w:top="851" w:right="820" w:bottom="1417" w:left="1134" w:header="708" w:footer="708" w:gutter="0"/>
           <w:cols w:space="708"/>
@@ -1857,7 +1876,7 @@
               </w:rPr>
               <w:t xml:space="preserve">Use community metadata standards where these are in place (see </w:t>
             </w:r>
-            <w:hyperlink r:id="rId20" w:tooltip="http://www.dcc.ac.uk/resources/metadata-standards/list" w:history="1">
+            <w:hyperlink r:id="rId19" w:tooltip="http://www.dcc.ac.uk/resources/metadata-standards/list" w:history="1">
               <w:r>
                 <w:rPr>
                   <w:rStyle w:val="Hyperlink"/>
@@ -1887,7 +1906,7 @@
               </w:rPr>
               <w:t xml:space="preserve"> or </w:t>
             </w:r>
-            <w:hyperlink r:id="rId21" w:tooltip="http://rd-alliance.github.io/metadata-directory/standards/" w:history="1">
+            <w:hyperlink r:id="rId20" w:tooltip="http://rd-alliance.github.io/metadata-directory/standards/" w:history="1">
               <w:r>
                 <w:rPr>
                   <w:rStyle w:val="Hyperlink"/>
@@ -2567,7 +2586,7 @@
               </w:rPr>
               <w:t xml:space="preserve">Explain how and when the data will be shared. Consider the </w:t>
             </w:r>
-            <w:hyperlink r:id="rId22" w:tooltip="https://www.fwf.ac.at/en/research-funding/open-access-policy/open-access-to-research-data" w:history="1">
+            <w:hyperlink r:id="rId21" w:tooltip="https://www.fwf.ac.at/en/research-funding/open-access-policy/open-access-to-research-data" w:history="1">
               <w:r>
                 <w:rPr>
                   <w:rStyle w:val="Hyperlink"/>
@@ -2643,7 +2662,7 @@
               </w:rPr>
               <w:t>Explain how the data will be discoverable and made available for re-use, addressing the choice of repository, the persistent identifier (e.g., DOI), and the licence to use (see "</w:t>
             </w:r>
-            <w:hyperlink r:id="rId23" w:tooltip="https://www.dcc.ac.uk/sites/default/files/documents/publications/reports/guides/How_To_License_Research_Data.pdf" w:history="1">
+            <w:hyperlink r:id="rId22" w:tooltip="https://www.dcc.ac.uk/sites/default/files/documents/publications/reports/guides/How_To_License_Research_Data.pdf" w:history="1">
               <w:r>
                 <w:rPr>
                   <w:rStyle w:val="Hyperlink"/>
@@ -2662,7 +2681,7 @@
               </w:rPr>
               <w:t xml:space="preserve">"). When choosing a repository, follow the </w:t>
             </w:r>
-            <w:hyperlink r:id="rId24" w:tooltip="https://portal.fwf.ac.at/workspaces/Strateg-Dok/Dokumente/OpenAccess/05_Open_Data/Data_Policy/Update-DMP-2021/Science%20Europe%20Criteria%20for%20the%20selection%20of%20trustworthy%20repositories" w:history="1">
+            <w:hyperlink r:id="rId23" w:tooltip="https://portal.fwf.ac.at/workspaces/Strateg-Dok/Dokumente/OpenAccess/05_Open_Data/Data_Policy/Update-DMP-2021/Science%20Europe%20Criteria%20for%20the%20selection%20of%20trustworthy%20repositories" w:history="1">
               <w:r>
                 <w:rPr>
                   <w:rStyle w:val="Hyperlink"/>
@@ -2681,7 +2700,7 @@
               </w:rPr>
               <w:t xml:space="preserve"> and use </w:t>
             </w:r>
-            <w:hyperlink r:id="rId25" w:tooltip="http://www.re3data.org/" w:history="1">
+            <w:hyperlink r:id="rId24" w:tooltip="http://www.re3data.org/" w:history="1">
               <w:r>
                 <w:rPr>
                   <w:rStyle w:val="Hyperlink"/>
@@ -3283,7 +3302,7 @@
               </w:rPr>
               <w:t>Consider “</w:t>
             </w:r>
-            <w:hyperlink r:id="rId26" w:tooltip="http://ec.europa.eu/research/participants/data/ref/fp7/89888/ethics-for-researchers_en.pdf" w:history="1">
+            <w:hyperlink r:id="rId25" w:tooltip="http://ec.europa.eu/research/participants/data/ref/fp7/89888/ethics-for-researchers_en.pdf" w:history="1">
               <w:r>
                 <w:rPr>
                   <w:rStyle w:val="Hyperlink"/>
@@ -3302,7 +3321,7 @@
               </w:rPr>
               <w:t>” published by the European Commission or “</w:t>
             </w:r>
-            <w:hyperlink r:id="rId27" w:tooltip="https://ec.europa.eu/info/funding-tenders/opportunities/docs/2021-2027/horizon/guidance/european-code-of-conduct-for-research-integrity_horizon_en.pdf" w:history="1">
+            <w:hyperlink r:id="rId26" w:tooltip="https://ec.europa.eu/info/funding-tenders/opportunities/docs/2021-2027/horizon/guidance/european-code-of-conduct-for-research-integrity_horizon_en.pdf" w:history="1">
               <w:r>
                 <w:rPr>
                   <w:rStyle w:val="Hyperlink"/>
@@ -5275,11 +5294,11 @@
               <w:tblLook w:val="04A0" w:firstRow="1" w:lastRow="0" w:firstColumn="1" w:lastColumn="0" w:noHBand="0" w:noVBand="1"/>
             </w:tblPr>
             <w:tblGrid>
-              <w:gridCol w:w="808"/>
+              <w:gridCol w:w="807"/>
               <w:gridCol w:w="1961"/>
               <w:gridCol w:w="2821"/>
               <w:gridCol w:w="2838"/>
-              <w:gridCol w:w="1267"/>
+              <w:gridCol w:w="1268"/>
             </w:tblGrid>
             <w:tr>
               <w:trPr>
@@ -5354,6 +5373,7 @@
                   <w:tcBorders>
                     <w:bottom w:val="single" w:sz="12" w:space="0" w:color="006AAB"/>
                   </w:tcBorders>
+                  <w:vAlign w:val="center"/>
                 </w:tcPr>
                 <w:p>
                   <w:pPr>
@@ -5372,25 +5392,7 @@
                       <w:sz w:val="18"/>
                       <w:szCs w:val="18"/>
                     </w:rPr>
-                    <w:t xml:space="preserve">PID (e.g. DOI) </w:t>
-                  </w:r>
-                  <w:r>
-                    <w:rPr>
-                      <w:rFonts w:cs="Arial"/>
-                      <w:color w:val="006AAB"/>
-                      <w:sz w:val="18"/>
-                      <w:szCs w:val="18"/>
-                    </w:rPr>
-                    <w:t xml:space="preserve">or </w:t>
-                  </w:r>
-                  <w:r>
-                    <w:rPr>
-                      <w:rFonts w:cs="Arial"/>
-                      <w:color w:val="006AAB"/>
-                      <w:sz w:val="18"/>
-                      <w:szCs w:val="18"/>
-                    </w:rPr>
-                    <w:t xml:space="preserve">source </w:t>
+                    <w:t>source</w:t>
                   </w:r>
                 </w:p>
               </w:tc>
@@ -5400,6 +5402,7 @@
                   <w:tcBorders>
                     <w:bottom w:val="single" w:sz="12" w:space="0" w:color="006AAB"/>
                   </w:tcBorders>
+                  <w:vAlign w:val="center"/>
                 </w:tcPr>
                 <w:p>
                   <w:pPr>
@@ -5408,16 +5411,16 @@
                     <w:rPr>
                       <w:rFonts w:cs="Arial"/>
                       <w:color w:val="006AAB"/>
-                      <w:sz w:val="20"/>
-                      <w:szCs w:val="20"/>
+                      <w:sz w:val="18"/>
+                      <w:szCs w:val="18"/>
                     </w:rPr>
                   </w:pPr>
                   <w:r>
                     <w:rPr>
                       <w:rFonts w:cs="Arial"/>
                       <w:color w:val="006AAB"/>
-                      <w:sz w:val="20"/>
-                      <w:szCs w:val="20"/>
+                      <w:sz w:val="18"/>
+                      <w:szCs w:val="18"/>
                     </w:rPr>
                     <w:t>rights (e.g. license)</w:t>
                   </w:r>
@@ -5429,6 +5432,7 @@
                   <w:tcBorders>
                     <w:bottom w:val="single" w:sz="12" w:space="0" w:color="006AAB"/>
                   </w:tcBorders>
+                  <w:vAlign w:val="center"/>
                 </w:tcPr>
                 <w:p>
                   <w:pPr>
@@ -5776,22 +5780,8 @@
                 <w:szCs w:val="18"/>
                 <w:lang w:val="en-GB"/>
               </w:rPr>
-              <w:t xml:space="preserve">Methods and software used for data generation and </w:t>
+              <w:t>Methods and software used for data generation and reuse</w:t>
             </w:r>
-            <w:proofErr w:type="gramStart"/>
-            <w:r>
-              <w:rPr>
-                <w:rFonts w:ascii="Arial" w:eastAsia="Arial" w:hAnsi="Arial" w:cs="Arial"/>
-                <w:b/>
-                <w:bCs/>
-                <w:color w:val="000000" w:themeColor="text1"/>
-                <w:sz w:val="18"/>
-                <w:szCs w:val="18"/>
-                <w:lang w:val="en-GB"/>
-              </w:rPr>
-              <w:t>reuse</w:t>
-            </w:r>
-            <w:proofErr w:type="gramEnd"/>
           </w:p>
           <w:p>
             <w:pPr>
@@ -8894,7 +8884,7 @@
       </w:pPr>
     </w:p>
     <w:sectPr>
-      <w:footerReference w:type="default" r:id="rId28"/>
+      <w:footerReference w:type="default" r:id="rId27"/>
       <w:pgSz w:w="16838" w:h="11906" w:orient="landscape"/>
       <w:pgMar w:top="1134" w:right="1417" w:bottom="1417" w:left="1134" w:header="708" w:footer="708" w:gutter="0"/>
       <w:cols w:space="708"/>
@@ -8905,7 +8895,7 @@
 </file>
 
 <file path=word/endnotes.xml><?xml version="1.0" encoding="utf-8"?>
-<w:endnotes xmlns:wpc="http://schemas.microsoft.com/office/word/2010/wordprocessingCanvas" xmlns:cx="http://schemas.microsoft.com/office/drawing/2014/chartex" xmlns:cx1="http://schemas.microsoft.com/office/drawing/2015/9/8/chartex" xmlns:cx2="http://schemas.microsoft.com/office/drawing/2015/10/21/chartex" xmlns:cx3="http://schemas.microsoft.com/office/drawing/2016/5/9/chartex" xmlns:cx4="http://schemas.microsoft.com/office/drawing/2016/5/10/chartex" xmlns:cx5="http://schemas.microsoft.com/office/drawing/2016/5/11/chartex" xmlns:cx6="http://schemas.microsoft.com/office/drawing/2016/5/12/chartex" xmlns:cx7="http://schemas.microsoft.com/office/drawing/2016/5/13/chartex" xmlns:cx8="http://schemas.microsoft.com/office/drawing/2016/5/14/chartex" xmlns:mc="http://schemas.openxmlformats.org/markup-compatibility/2006" xmlns:aink="http://schemas.microsoft.com/office/drawing/2016/ink" xmlns:am3d="http://schemas.microsoft.com/office/drawing/2017/model3d" xmlns:o="urn:schemas-microsoft-com:office:office" xmlns:oel="http://schemas.microsoft.com/office/2019/extlst" xmlns:r="http://schemas.openxmlformats.org/officeDocument/2006/relationships" xmlns:m="http://schemas.openxmlformats.org/officeDocument/2006/math" xmlns:v="urn:schemas-microsoft-com:vml" xmlns:wp14="http://schemas.microsoft.com/office/word/2010/wordprocessingDrawing" xmlns:wp="http://schemas.openxmlformats.org/drawingml/2006/wordprocessingDrawing" xmlns:w10="urn:schemas-microsoft-com:office:word" xmlns:w="http://schemas.openxmlformats.org/wordprocessingml/2006/main" xmlns:w14="http://schemas.microsoft.com/office/word/2010/wordml" xmlns:w15="http://schemas.microsoft.com/office/word/2012/wordml" xmlns:w16cex="http://schemas.microsoft.com/office/word/2018/wordml/cex" xmlns:w16cid="http://schemas.microsoft.com/office/word/2016/wordml/cid" xmlns:w16="http://schemas.microsoft.com/office/word/2018/wordml" xmlns:w16sdtdh="http://schemas.microsoft.com/office/word/2020/wordml/sdtdatahash" xmlns:w16se="http://schemas.microsoft.com/office/word/2015/wordml/symex" xmlns:wpg="http://schemas.microsoft.com/office/word/2010/wordprocessingGroup" xmlns:wpi="http://schemas.microsoft.com/office/word/2010/wordprocessingInk" xmlns:wne="http://schemas.microsoft.com/office/word/2006/wordml" xmlns:wps="http://schemas.microsoft.com/office/word/2010/wordprocessingShape" mc:Ignorable="w14 w15 w16se w16cid w16 w16cex w16sdtdh wp14">
+<w:endnotes xmlns:wpc="http://schemas.microsoft.com/office/word/2010/wordprocessingCanvas" xmlns:cx="http://schemas.microsoft.com/office/drawing/2014/chartex" xmlns:cx1="http://schemas.microsoft.com/office/drawing/2015/9/8/chartex" xmlns:cx2="http://schemas.microsoft.com/office/drawing/2015/10/21/chartex" xmlns:cx3="http://schemas.microsoft.com/office/drawing/2016/5/9/chartex" xmlns:cx4="http://schemas.microsoft.com/office/drawing/2016/5/10/chartex" xmlns:cx5="http://schemas.microsoft.com/office/drawing/2016/5/11/chartex" xmlns:cx6="http://schemas.microsoft.com/office/drawing/2016/5/12/chartex" xmlns:cx7="http://schemas.microsoft.com/office/drawing/2016/5/13/chartex" xmlns:cx8="http://schemas.microsoft.com/office/drawing/2016/5/14/chartex" xmlns:mc="http://schemas.openxmlformats.org/markup-compatibility/2006" xmlns:aink="http://schemas.microsoft.com/office/drawing/2016/ink" xmlns:am3d="http://schemas.microsoft.com/office/drawing/2017/model3d" xmlns:o="urn:schemas-microsoft-com:office:office" xmlns:oel="http://schemas.microsoft.com/office/2019/extlst" xmlns:r="http://schemas.openxmlformats.org/officeDocument/2006/relationships" xmlns:m="http://schemas.openxmlformats.org/officeDocument/2006/math" xmlns:v="urn:schemas-microsoft-com:vml" xmlns:wp14="http://schemas.microsoft.com/office/word/2010/wordprocessingDrawing" xmlns:wp="http://schemas.openxmlformats.org/drawingml/2006/wordprocessingDrawing" xmlns:w10="urn:schemas-microsoft-com:office:word" xmlns:w="http://schemas.openxmlformats.org/wordprocessingml/2006/main" xmlns:w14="http://schemas.microsoft.com/office/word/2010/wordml" xmlns:w15="http://schemas.microsoft.com/office/word/2012/wordml" xmlns:w16cex="http://schemas.microsoft.com/office/word/2018/wordml/cex" xmlns:w16cid="http://schemas.microsoft.com/office/word/2016/wordml/cid" xmlns:w16="http://schemas.microsoft.com/office/word/2018/wordml" xmlns:w16du="http://schemas.microsoft.com/office/word/2023/wordml/word16du" xmlns:w16sdtdh="http://schemas.microsoft.com/office/word/2020/wordml/sdtdatahash" xmlns:w16se="http://schemas.microsoft.com/office/word/2015/wordml/symex" xmlns:wpg="http://schemas.microsoft.com/office/word/2010/wordprocessingGroup" xmlns:wpi="http://schemas.microsoft.com/office/word/2010/wordprocessingInk" xmlns:wne="http://schemas.microsoft.com/office/word/2006/wordml" xmlns:wps="http://schemas.microsoft.com/office/word/2010/wordprocessingShape" mc:Ignorable="w14 w15 w16se w16cid w16 w16cex w16sdtdh w16du wp14">
   <w:endnote w:type="separator" w:id="-1">
     <w:p>
       <w:pPr>
@@ -8930,7 +8920,7 @@
 </file>
 
 <file path=word/footer1.xml><?xml version="1.0" encoding="utf-8"?>
-<w:ftr xmlns:wpc="http://schemas.microsoft.com/office/word/2010/wordprocessingCanvas" xmlns:cx="http://schemas.microsoft.com/office/drawing/2014/chartex" xmlns:cx1="http://schemas.microsoft.com/office/drawing/2015/9/8/chartex" xmlns:cx2="http://schemas.microsoft.com/office/drawing/2015/10/21/chartex" xmlns:cx3="http://schemas.microsoft.com/office/drawing/2016/5/9/chartex" xmlns:cx4="http://schemas.microsoft.com/office/drawing/2016/5/10/chartex" xmlns:cx5="http://schemas.microsoft.com/office/drawing/2016/5/11/chartex" xmlns:cx6="http://schemas.microsoft.com/office/drawing/2016/5/12/chartex" xmlns:cx7="http://schemas.microsoft.com/office/drawing/2016/5/13/chartex" xmlns:cx8="http://schemas.microsoft.com/office/drawing/2016/5/14/chartex" xmlns:mc="http://schemas.openxmlformats.org/markup-compatibility/2006" xmlns:aink="http://schemas.microsoft.com/office/drawing/2016/ink" xmlns:am3d="http://schemas.microsoft.com/office/drawing/2017/model3d" xmlns:o="urn:schemas-microsoft-com:office:office" xmlns:oel="http://schemas.microsoft.com/office/2019/extlst" xmlns:r="http://schemas.openxmlformats.org/officeDocument/2006/relationships" xmlns:m="http://schemas.openxmlformats.org/officeDocument/2006/math" xmlns:v="urn:schemas-microsoft-com:vml" xmlns:wp14="http://schemas.microsoft.com/office/word/2010/wordprocessingDrawing" xmlns:wp="http://schemas.openxmlformats.org/drawingml/2006/wordprocessingDrawing" xmlns:w10="urn:schemas-microsoft-com:office:word" xmlns:w="http://schemas.openxmlformats.org/wordprocessingml/2006/main" xmlns:w14="http://schemas.microsoft.com/office/word/2010/wordml" xmlns:w15="http://schemas.microsoft.com/office/word/2012/wordml" xmlns:w16cex="http://schemas.microsoft.com/office/word/2018/wordml/cex" xmlns:w16cid="http://schemas.microsoft.com/office/word/2016/wordml/cid" xmlns:w16="http://schemas.microsoft.com/office/word/2018/wordml" xmlns:w16sdtdh="http://schemas.microsoft.com/office/word/2020/wordml/sdtdatahash" xmlns:w16se="http://schemas.microsoft.com/office/word/2015/wordml/symex" xmlns:wpg="http://schemas.microsoft.com/office/word/2010/wordprocessingGroup" xmlns:wpi="http://schemas.microsoft.com/office/word/2010/wordprocessingInk" xmlns:wne="http://schemas.microsoft.com/office/word/2006/wordml" xmlns:wps="http://schemas.microsoft.com/office/word/2010/wordprocessingShape" mc:Ignorable="w14 w15 w16se w16cid w16 w16cex w16sdtdh wp14">
+<w:ftr xmlns:wpc="http://schemas.microsoft.com/office/word/2010/wordprocessingCanvas" xmlns:cx="http://schemas.microsoft.com/office/drawing/2014/chartex" xmlns:cx1="http://schemas.microsoft.com/office/drawing/2015/9/8/chartex" xmlns:cx2="http://schemas.microsoft.com/office/drawing/2015/10/21/chartex" xmlns:cx3="http://schemas.microsoft.com/office/drawing/2016/5/9/chartex" xmlns:cx4="http://schemas.microsoft.com/office/drawing/2016/5/10/chartex" xmlns:cx5="http://schemas.microsoft.com/office/drawing/2016/5/11/chartex" xmlns:cx6="http://schemas.microsoft.com/office/drawing/2016/5/12/chartex" xmlns:cx7="http://schemas.microsoft.com/office/drawing/2016/5/13/chartex" xmlns:cx8="http://schemas.microsoft.com/office/drawing/2016/5/14/chartex" xmlns:mc="http://schemas.openxmlformats.org/markup-compatibility/2006" xmlns:aink="http://schemas.microsoft.com/office/drawing/2016/ink" xmlns:am3d="http://schemas.microsoft.com/office/drawing/2017/model3d" xmlns:o="urn:schemas-microsoft-com:office:office" xmlns:oel="http://schemas.microsoft.com/office/2019/extlst" xmlns:r="http://schemas.openxmlformats.org/officeDocument/2006/relationships" xmlns:m="http://schemas.openxmlformats.org/officeDocument/2006/math" xmlns:v="urn:schemas-microsoft-com:vml" xmlns:wp14="http://schemas.microsoft.com/office/word/2010/wordprocessingDrawing" xmlns:wp="http://schemas.openxmlformats.org/drawingml/2006/wordprocessingDrawing" xmlns:w10="urn:schemas-microsoft-com:office:word" xmlns:w="http://schemas.openxmlformats.org/wordprocessingml/2006/main" xmlns:w14="http://schemas.microsoft.com/office/word/2010/wordml" xmlns:w15="http://schemas.microsoft.com/office/word/2012/wordml" xmlns:w16cex="http://schemas.microsoft.com/office/word/2018/wordml/cex" xmlns:w16cid="http://schemas.microsoft.com/office/word/2016/wordml/cid" xmlns:w16="http://schemas.microsoft.com/office/word/2018/wordml" xmlns:w16du="http://schemas.microsoft.com/office/word/2023/wordml/word16du" xmlns:w16sdtdh="http://schemas.microsoft.com/office/word/2020/wordml/sdtdatahash" xmlns:w16se="http://schemas.microsoft.com/office/word/2015/wordml/symex" xmlns:wpg="http://schemas.microsoft.com/office/word/2010/wordprocessingGroup" xmlns:wpi="http://schemas.microsoft.com/office/word/2010/wordprocessingInk" xmlns:wne="http://schemas.microsoft.com/office/word/2006/wordml" xmlns:wps="http://schemas.microsoft.com/office/word/2010/wordprocessingShape" mc:Ignorable="w14 w15 w16se w16cid w16 w16cex w16sdtdh w16du wp14">
   <w:p>
     <w:pPr>
       <w:pStyle w:val="Footer"/>
@@ -9011,7 +9001,7 @@
                 </wp:inline>
               </w:drawing>
             </mc:Choice>
-            <mc:Fallback xmlns:a="http://schemas.openxmlformats.org/drawingml/2006/main" xmlns:wp14="http://schemas.microsoft.com/office/word/2010/wordml" xmlns:pic="http://schemas.openxmlformats.org/drawingml/2006/picture">
+            <mc:Fallback xmlns:pic="http://schemas.openxmlformats.org/drawingml/2006/picture" xmlns:wp14="http://schemas.microsoft.com/office/word/2010/wordml" xmlns:a="http://schemas.openxmlformats.org/drawingml/2006/main">
               <w:pict w14:anchorId="5B1651CD">
                 <v:shapetype coordsize="21600,21600" o:spt="75" o:preferrelative="t" path="m@4@5l@4@11@9@11@9@5xe" type="#_x0000_t75">
                   <v:formulas>
@@ -9122,7 +9112,7 @@
 </file>
 
 <file path=word/footer2.xml><?xml version="1.0" encoding="utf-8"?>
-<w:ftr xmlns:wpc="http://schemas.microsoft.com/office/word/2010/wordprocessingCanvas" xmlns:cx="http://schemas.microsoft.com/office/drawing/2014/chartex" xmlns:cx1="http://schemas.microsoft.com/office/drawing/2015/9/8/chartex" xmlns:cx2="http://schemas.microsoft.com/office/drawing/2015/10/21/chartex" xmlns:cx3="http://schemas.microsoft.com/office/drawing/2016/5/9/chartex" xmlns:cx4="http://schemas.microsoft.com/office/drawing/2016/5/10/chartex" xmlns:cx5="http://schemas.microsoft.com/office/drawing/2016/5/11/chartex" xmlns:cx6="http://schemas.microsoft.com/office/drawing/2016/5/12/chartex" xmlns:cx7="http://schemas.microsoft.com/office/drawing/2016/5/13/chartex" xmlns:cx8="http://schemas.microsoft.com/office/drawing/2016/5/14/chartex" xmlns:mc="http://schemas.openxmlformats.org/markup-compatibility/2006" xmlns:aink="http://schemas.microsoft.com/office/drawing/2016/ink" xmlns:am3d="http://schemas.microsoft.com/office/drawing/2017/model3d" xmlns:o="urn:schemas-microsoft-com:office:office" xmlns:oel="http://schemas.microsoft.com/office/2019/extlst" xmlns:r="http://schemas.openxmlformats.org/officeDocument/2006/relationships" xmlns:m="http://schemas.openxmlformats.org/officeDocument/2006/math" xmlns:v="urn:schemas-microsoft-com:vml" xmlns:wp14="http://schemas.microsoft.com/office/word/2010/wordprocessingDrawing" xmlns:wp="http://schemas.openxmlformats.org/drawingml/2006/wordprocessingDrawing" xmlns:w10="urn:schemas-microsoft-com:office:word" xmlns:w="http://schemas.openxmlformats.org/wordprocessingml/2006/main" xmlns:w14="http://schemas.microsoft.com/office/word/2010/wordml" xmlns:w15="http://schemas.microsoft.com/office/word/2012/wordml" xmlns:w16cex="http://schemas.microsoft.com/office/word/2018/wordml/cex" xmlns:w16cid="http://schemas.microsoft.com/office/word/2016/wordml/cid" xmlns:w16="http://schemas.microsoft.com/office/word/2018/wordml" xmlns:w16sdtdh="http://schemas.microsoft.com/office/word/2020/wordml/sdtdatahash" xmlns:w16se="http://schemas.microsoft.com/office/word/2015/wordml/symex" xmlns:wpg="http://schemas.microsoft.com/office/word/2010/wordprocessingGroup" xmlns:wpi="http://schemas.microsoft.com/office/word/2010/wordprocessingInk" xmlns:wne="http://schemas.microsoft.com/office/word/2006/wordml" xmlns:wps="http://schemas.microsoft.com/office/word/2010/wordprocessingShape" mc:Ignorable="w14 w15 w16se w16cid w16 w16cex w16sdtdh wp14">
+<w:ftr xmlns:wpc="http://schemas.microsoft.com/office/word/2010/wordprocessingCanvas" xmlns:cx="http://schemas.microsoft.com/office/drawing/2014/chartex" xmlns:cx1="http://schemas.microsoft.com/office/drawing/2015/9/8/chartex" xmlns:cx2="http://schemas.microsoft.com/office/drawing/2015/10/21/chartex" xmlns:cx3="http://schemas.microsoft.com/office/drawing/2016/5/9/chartex" xmlns:cx4="http://schemas.microsoft.com/office/drawing/2016/5/10/chartex" xmlns:cx5="http://schemas.microsoft.com/office/drawing/2016/5/11/chartex" xmlns:cx6="http://schemas.microsoft.com/office/drawing/2016/5/12/chartex" xmlns:cx7="http://schemas.microsoft.com/office/drawing/2016/5/13/chartex" xmlns:cx8="http://schemas.microsoft.com/office/drawing/2016/5/14/chartex" xmlns:mc="http://schemas.openxmlformats.org/markup-compatibility/2006" xmlns:aink="http://schemas.microsoft.com/office/drawing/2016/ink" xmlns:am3d="http://schemas.microsoft.com/office/drawing/2017/model3d" xmlns:o="urn:schemas-microsoft-com:office:office" xmlns:oel="http://schemas.microsoft.com/office/2019/extlst" xmlns:r="http://schemas.openxmlformats.org/officeDocument/2006/relationships" xmlns:m="http://schemas.openxmlformats.org/officeDocument/2006/math" xmlns:v="urn:schemas-microsoft-com:vml" xmlns:wp14="http://schemas.microsoft.com/office/word/2010/wordprocessingDrawing" xmlns:wp="http://schemas.openxmlformats.org/drawingml/2006/wordprocessingDrawing" xmlns:w10="urn:schemas-microsoft-com:office:word" xmlns:w="http://schemas.openxmlformats.org/wordprocessingml/2006/main" xmlns:w14="http://schemas.microsoft.com/office/word/2010/wordml" xmlns:w15="http://schemas.microsoft.com/office/word/2012/wordml" xmlns:w16cex="http://schemas.microsoft.com/office/word/2018/wordml/cex" xmlns:w16cid="http://schemas.microsoft.com/office/word/2016/wordml/cid" xmlns:w16="http://schemas.microsoft.com/office/word/2018/wordml" xmlns:w16du="http://schemas.microsoft.com/office/word/2023/wordml/word16du" xmlns:w16sdtdh="http://schemas.microsoft.com/office/word/2020/wordml/sdtdatahash" xmlns:w16se="http://schemas.microsoft.com/office/word/2015/wordml/symex" xmlns:wpg="http://schemas.microsoft.com/office/word/2010/wordprocessingGroup" xmlns:wpi="http://schemas.microsoft.com/office/word/2010/wordprocessingInk" xmlns:wne="http://schemas.microsoft.com/office/word/2006/wordml" xmlns:wps="http://schemas.microsoft.com/office/word/2010/wordprocessingShape" mc:Ignorable="w14 w15 w16se w16cid w16 w16cex w16sdtdh w16du wp14">
   <w:sdt>
     <w:sdtPr>
       <w:id w:val="1865711266"/>
@@ -9195,7 +9185,7 @@
                 </wp:inline>
               </w:drawing>
             </mc:Choice>
-            <mc:Fallback xmlns:a="http://schemas.openxmlformats.org/drawingml/2006/main" xmlns:wp14="http://schemas.microsoft.com/office/word/2010/wordml" xmlns:pic="http://schemas.openxmlformats.org/drawingml/2006/picture">
+            <mc:Fallback xmlns:pic="http://schemas.openxmlformats.org/drawingml/2006/picture" xmlns:wp14="http://schemas.microsoft.com/office/word/2010/wordml" xmlns:a="http://schemas.openxmlformats.org/drawingml/2006/main">
               <w:pict w14:anchorId="1521B567">
                 <v:shapetype coordsize="21600,21600" o:spt="75" o:preferrelative="t" path="m@4@5l@4@11@9@11@9@5xe" type="#_x0000_t75">
                   <v:formulas>
@@ -9298,7 +9288,7 @@
 </file>
 
 <file path=word/footnotes.xml><?xml version="1.0" encoding="utf-8"?>
-<w:footnotes xmlns:wpc="http://schemas.microsoft.com/office/word/2010/wordprocessingCanvas" xmlns:cx="http://schemas.microsoft.com/office/drawing/2014/chartex" xmlns:cx1="http://schemas.microsoft.com/office/drawing/2015/9/8/chartex" xmlns:cx2="http://schemas.microsoft.com/office/drawing/2015/10/21/chartex" xmlns:cx3="http://schemas.microsoft.com/office/drawing/2016/5/9/chartex" xmlns:cx4="http://schemas.microsoft.com/office/drawing/2016/5/10/chartex" xmlns:cx5="http://schemas.microsoft.com/office/drawing/2016/5/11/chartex" xmlns:cx6="http://schemas.microsoft.com/office/drawing/2016/5/12/chartex" xmlns:cx7="http://schemas.microsoft.com/office/drawing/2016/5/13/chartex" xmlns:cx8="http://schemas.microsoft.com/office/drawing/2016/5/14/chartex" xmlns:mc="http://schemas.openxmlformats.org/markup-compatibility/2006" xmlns:aink="http://schemas.microsoft.com/office/drawing/2016/ink" xmlns:am3d="http://schemas.microsoft.com/office/drawing/2017/model3d" xmlns:o="urn:schemas-microsoft-com:office:office" xmlns:oel="http://schemas.microsoft.com/office/2019/extlst" xmlns:r="http://schemas.openxmlformats.org/officeDocument/2006/relationships" xmlns:m="http://schemas.openxmlformats.org/officeDocument/2006/math" xmlns:v="urn:schemas-microsoft-com:vml" xmlns:wp14="http://schemas.microsoft.com/office/word/2010/wordprocessingDrawing" xmlns:wp="http://schemas.openxmlformats.org/drawingml/2006/wordprocessingDrawing" xmlns:w10="urn:schemas-microsoft-com:office:word" xmlns:w="http://schemas.openxmlformats.org/wordprocessingml/2006/main" xmlns:w14="http://schemas.microsoft.com/office/word/2010/wordml" xmlns:w15="http://schemas.microsoft.com/office/word/2012/wordml" xmlns:w16cex="http://schemas.microsoft.com/office/word/2018/wordml/cex" xmlns:w16cid="http://schemas.microsoft.com/office/word/2016/wordml/cid" xmlns:w16="http://schemas.microsoft.com/office/word/2018/wordml" xmlns:w16sdtdh="http://schemas.microsoft.com/office/word/2020/wordml/sdtdatahash" xmlns:w16se="http://schemas.microsoft.com/office/word/2015/wordml/symex" xmlns:wpg="http://schemas.microsoft.com/office/word/2010/wordprocessingGroup" xmlns:wpi="http://schemas.microsoft.com/office/word/2010/wordprocessingInk" xmlns:wne="http://schemas.microsoft.com/office/word/2006/wordml" xmlns:wps="http://schemas.microsoft.com/office/word/2010/wordprocessingShape" mc:Ignorable="w14 w15 w16se w16cid w16 w16cex w16sdtdh wp14">
+<w:footnotes xmlns:wpc="http://schemas.microsoft.com/office/word/2010/wordprocessingCanvas" xmlns:cx="http://schemas.microsoft.com/office/drawing/2014/chartex" xmlns:cx1="http://schemas.microsoft.com/office/drawing/2015/9/8/chartex" xmlns:cx2="http://schemas.microsoft.com/office/drawing/2015/10/21/chartex" xmlns:cx3="http://schemas.microsoft.com/office/drawing/2016/5/9/chartex" xmlns:cx4="http://schemas.microsoft.com/office/drawing/2016/5/10/chartex" xmlns:cx5="http://schemas.microsoft.com/office/drawing/2016/5/11/chartex" xmlns:cx6="http://schemas.microsoft.com/office/drawing/2016/5/12/chartex" xmlns:cx7="http://schemas.microsoft.com/office/drawing/2016/5/13/chartex" xmlns:cx8="http://schemas.microsoft.com/office/drawing/2016/5/14/chartex" xmlns:mc="http://schemas.openxmlformats.org/markup-compatibility/2006" xmlns:aink="http://schemas.microsoft.com/office/drawing/2016/ink" xmlns:am3d="http://schemas.microsoft.com/office/drawing/2017/model3d" xmlns:o="urn:schemas-microsoft-com:office:office" xmlns:oel="http://schemas.microsoft.com/office/2019/extlst" xmlns:r="http://schemas.openxmlformats.org/officeDocument/2006/relationships" xmlns:m="http://schemas.openxmlformats.org/officeDocument/2006/math" xmlns:v="urn:schemas-microsoft-com:vml" xmlns:wp14="http://schemas.microsoft.com/office/word/2010/wordprocessingDrawing" xmlns:wp="http://schemas.openxmlformats.org/drawingml/2006/wordprocessingDrawing" xmlns:w10="urn:schemas-microsoft-com:office:word" xmlns:w="http://schemas.openxmlformats.org/wordprocessingml/2006/main" xmlns:w14="http://schemas.microsoft.com/office/word/2010/wordml" xmlns:w15="http://schemas.microsoft.com/office/word/2012/wordml" xmlns:w16cex="http://schemas.microsoft.com/office/word/2018/wordml/cex" xmlns:w16cid="http://schemas.microsoft.com/office/word/2016/wordml/cid" xmlns:w16="http://schemas.microsoft.com/office/word/2018/wordml" xmlns:w16du="http://schemas.microsoft.com/office/word/2023/wordml/word16du" xmlns:w16sdtdh="http://schemas.microsoft.com/office/word/2020/wordml/sdtdatahash" xmlns:w16se="http://schemas.microsoft.com/office/word/2015/wordml/symex" xmlns:wpg="http://schemas.microsoft.com/office/word/2010/wordprocessingGroup" xmlns:wpi="http://schemas.microsoft.com/office/word/2010/wordprocessingInk" xmlns:wne="http://schemas.microsoft.com/office/word/2006/wordml" xmlns:wps="http://schemas.microsoft.com/office/word/2010/wordprocessingShape" mc:Ignorable="w14 w15 w16se w16cid w16 w16cex w16sdtdh w16du wp14">
   <w:footnote w:type="separator" w:id="-1">
     <w:p>
       <w:pPr>
@@ -9323,7 +9313,7 @@
 </file>
 
 <file path=word/numbering.xml><?xml version="1.0" encoding="utf-8"?>
-<w:numbering xmlns:wpc="http://schemas.microsoft.com/office/word/2010/wordprocessingCanvas" xmlns:cx="http://schemas.microsoft.com/office/drawing/2014/chartex" xmlns:cx1="http://schemas.microsoft.com/office/drawing/2015/9/8/chartex" xmlns:cx2="http://schemas.microsoft.com/office/drawing/2015/10/21/chartex" xmlns:cx3="http://schemas.microsoft.com/office/drawing/2016/5/9/chartex" xmlns:cx4="http://schemas.microsoft.com/office/drawing/2016/5/10/chartex" xmlns:cx5="http://schemas.microsoft.com/office/drawing/2016/5/11/chartex" xmlns:cx6="http://schemas.microsoft.com/office/drawing/2016/5/12/chartex" xmlns:cx7="http://schemas.microsoft.com/office/drawing/2016/5/13/chartex" xmlns:cx8="http://schemas.microsoft.com/office/drawing/2016/5/14/chartex" xmlns:mc="http://schemas.openxmlformats.org/markup-compatibility/2006" xmlns:aink="http://schemas.microsoft.com/office/drawing/2016/ink" xmlns:am3d="http://schemas.microsoft.com/office/drawing/2017/model3d" xmlns:o="urn:schemas-microsoft-com:office:office" xmlns:oel="http://schemas.microsoft.com/office/2019/extlst" xmlns:r="http://schemas.openxmlformats.org/officeDocument/2006/relationships" xmlns:m="http://schemas.openxmlformats.org/officeDocument/2006/math" xmlns:v="urn:schemas-microsoft-com:vml" xmlns:wp14="http://schemas.microsoft.com/office/word/2010/wordprocessingDrawing" xmlns:wp="http://schemas.openxmlformats.org/drawingml/2006/wordprocessingDrawing" xmlns:w10="urn:schemas-microsoft-com:office:word" xmlns:w="http://schemas.openxmlformats.org/wordprocessingml/2006/main" xmlns:w14="http://schemas.microsoft.com/office/word/2010/wordml" xmlns:w15="http://schemas.microsoft.com/office/word/2012/wordml" xmlns:w16cex="http://schemas.microsoft.com/office/word/2018/wordml/cex" xmlns:w16cid="http://schemas.microsoft.com/office/word/2016/wordml/cid" xmlns:w16="http://schemas.microsoft.com/office/word/2018/wordml" xmlns:w16sdtdh="http://schemas.microsoft.com/office/word/2020/wordml/sdtdatahash" xmlns:w16se="http://schemas.microsoft.com/office/word/2015/wordml/symex" xmlns:wpg="http://schemas.microsoft.com/office/word/2010/wordprocessingGroup" xmlns:wpi="http://schemas.microsoft.com/office/word/2010/wordprocessingInk" xmlns:wne="http://schemas.microsoft.com/office/word/2006/wordml" xmlns:wps="http://schemas.microsoft.com/office/word/2010/wordprocessingShape" mc:Ignorable="w14 w15 w16se w16cid w16 w16cex w16sdtdh wp14">
+<w:numbering xmlns:wpc="http://schemas.microsoft.com/office/word/2010/wordprocessingCanvas" xmlns:cx="http://schemas.microsoft.com/office/drawing/2014/chartex" xmlns:cx1="http://schemas.microsoft.com/office/drawing/2015/9/8/chartex" xmlns:cx2="http://schemas.microsoft.com/office/drawing/2015/10/21/chartex" xmlns:cx3="http://schemas.microsoft.com/office/drawing/2016/5/9/chartex" xmlns:cx4="http://schemas.microsoft.com/office/drawing/2016/5/10/chartex" xmlns:cx5="http://schemas.microsoft.com/office/drawing/2016/5/11/chartex" xmlns:cx6="http://schemas.microsoft.com/office/drawing/2016/5/12/chartex" xmlns:cx7="http://schemas.microsoft.com/office/drawing/2016/5/13/chartex" xmlns:cx8="http://schemas.microsoft.com/office/drawing/2016/5/14/chartex" xmlns:mc="http://schemas.openxmlformats.org/markup-compatibility/2006" xmlns:aink="http://schemas.microsoft.com/office/drawing/2016/ink" xmlns:am3d="http://schemas.microsoft.com/office/drawing/2017/model3d" xmlns:o="urn:schemas-microsoft-com:office:office" xmlns:oel="http://schemas.microsoft.com/office/2019/extlst" xmlns:r="http://schemas.openxmlformats.org/officeDocument/2006/relationships" xmlns:m="http://schemas.openxmlformats.org/officeDocument/2006/math" xmlns:v="urn:schemas-microsoft-com:vml" xmlns:wp14="http://schemas.microsoft.com/office/word/2010/wordprocessingDrawing" xmlns:wp="http://schemas.openxmlformats.org/drawingml/2006/wordprocessingDrawing" xmlns:w10="urn:schemas-microsoft-com:office:word" xmlns:w="http://schemas.openxmlformats.org/wordprocessingml/2006/main" xmlns:w14="http://schemas.microsoft.com/office/word/2010/wordml" xmlns:w15="http://schemas.microsoft.com/office/word/2012/wordml" xmlns:w16cex="http://schemas.microsoft.com/office/word/2018/wordml/cex" xmlns:w16cid="http://schemas.microsoft.com/office/word/2016/wordml/cid" xmlns:w16="http://schemas.microsoft.com/office/word/2018/wordml" xmlns:w16du="http://schemas.microsoft.com/office/word/2023/wordml/word16du" xmlns:w16sdtdh="http://schemas.microsoft.com/office/word/2020/wordml/sdtdatahash" xmlns:w16se="http://schemas.microsoft.com/office/word/2015/wordml/symex" xmlns:wpg="http://schemas.microsoft.com/office/word/2010/wordprocessingGroup" xmlns:wpi="http://schemas.microsoft.com/office/word/2010/wordprocessingInk" xmlns:wne="http://schemas.microsoft.com/office/word/2006/wordml" xmlns:wps="http://schemas.microsoft.com/office/word/2010/wordprocessingShape" mc:Ignorable="w14 w15 w16se w16cid w16 w16cex w16sdtdh w16du wp14">
   <w:abstractNum w:abstractNumId="0" w15:restartNumberingAfterBreak="0">
     <w:nsid w:val="02081313"/>
     <w:multiLevelType w:val="hybridMultilevel"/>
@@ -11872,7 +11862,7 @@
 </file>
 
 <file path=word/styles.xml><?xml version="1.0" encoding="utf-8"?>
-<w:styles xmlns:mc="http://schemas.openxmlformats.org/markup-compatibility/2006" xmlns:r="http://schemas.openxmlformats.org/officeDocument/2006/relationships" xmlns:w="http://schemas.openxmlformats.org/wordprocessingml/2006/main" xmlns:w14="http://schemas.microsoft.com/office/word/2010/wordml" xmlns:w15="http://schemas.microsoft.com/office/word/2012/wordml" xmlns:w16cex="http://schemas.microsoft.com/office/word/2018/wordml/cex" xmlns:w16cid="http://schemas.microsoft.com/office/word/2016/wordml/cid" xmlns:w16="http://schemas.microsoft.com/office/word/2018/wordml" xmlns:w16sdtdh="http://schemas.microsoft.com/office/word/2020/wordml/sdtdatahash" xmlns:w16se="http://schemas.microsoft.com/office/word/2015/wordml/symex" mc:Ignorable="w14 w15 w16se w16cid w16 w16cex w16sdtdh">
+<w:styles xmlns:mc="http://schemas.openxmlformats.org/markup-compatibility/2006" xmlns:r="http://schemas.openxmlformats.org/officeDocument/2006/relationships" xmlns:w="http://schemas.openxmlformats.org/wordprocessingml/2006/main" xmlns:w14="http://schemas.microsoft.com/office/word/2010/wordml" xmlns:w15="http://schemas.microsoft.com/office/word/2012/wordml" xmlns:w16cex="http://schemas.microsoft.com/office/word/2018/wordml/cex" xmlns:w16cid="http://schemas.microsoft.com/office/word/2016/wordml/cid" xmlns:w16="http://schemas.microsoft.com/office/word/2018/wordml" xmlns:w16du="http://schemas.microsoft.com/office/word/2023/wordml/word16du" xmlns:w16sdtdh="http://schemas.microsoft.com/office/word/2020/wordml/sdtdatahash" xmlns:w16se="http://schemas.microsoft.com/office/word/2015/wordml/symex" mc:Ignorable="w14 w15 w16se w16cid w16 w16cex w16sdtdh w16du">
   <w:docDefaults>
     <w:rPrDefault>
       <w:rPr>
@@ -24328,12 +24318,6 @@
 </file>
 
 <file path=customXml/item1.xml><?xml version="1.0" encoding="utf-8"?>
-<w:settings xmlns:w="http://schemas.openxmlformats.org/wordprocessingml/2006/main">
-  <w:SpecialFormsHighlight w:val="c9c8ff"/>
-</w:settings>
-</file>
-
-<file path=customXml/item2.xml><?xml version="1.0" encoding="utf-8"?>
 <?mso-contentType ?>
 <spe:Receivers xmlns:spe="http://schemas.microsoft.com/sharepoint/events">
   <Receiver>
@@ -24383,36 +24367,13 @@
 </spe:Receivers>
 </file>
 
-<file path=customXml/item3.xml><?xml version="1.0" encoding="utf-8"?>
-<b:Sources xmlns:b="http://schemas.openxmlformats.org/officeDocument/2006/bibliography" xmlns="http://schemas.openxmlformats.org/officeDocument/2006/bibliography" SelectedStyle="\APASixthEditionOfficeOnline.xsl" StyleName="APA" Version="6"/>
+<file path=customXml/item2.xml><?xml version="1.0" encoding="utf-8"?>
+<w:settings xmlns:w="http://schemas.openxmlformats.org/wordprocessingml/2006/main">
+  <w:SpecialFormsHighlight w:val="c9c8ff"/>
+</w:settings>
 </file>
 
-<file path=customXml/item4.xml><?xml version="1.0" encoding="utf-8"?>
-<?mso-contentType ?>
-<FormTemplates xmlns="http://schemas.microsoft.com/sharepoint/v3/contenttype/forms">
-  <Display>DocumentLibraryForm</Display>
-  <Edit>DocumentLibraryForm</Edit>
-  <New>DocumentLibraryForm</New>
-</FormTemplates>
-</file>
-
-<file path=customXml/item5.xml><?xml version="1.0" encoding="utf-8"?>
-<p:properties xmlns:p="http://schemas.microsoft.com/office/2006/metadata/properties" xmlns:xsi="http://www.w3.org/2001/XMLSchema-instance" xmlns:pc="http://schemas.microsoft.com/office/infopath/2007/PartnerControls">
-  <documentManagement>
-    <_DCDateModified xmlns="http://schemas.microsoft.com/sharepoint/v3/fields" xsi:nil="true"/>
-    <IconOverlay xmlns="http://schemas.microsoft.com/sharepoint/v4" xsi:nil="true"/>
-    <PublishingExpirationDate xmlns="http://schemas.microsoft.com/sharepoint/v3" xsi:nil="true"/>
-    <PublishingStartDate xmlns="http://schemas.microsoft.com/sharepoint/v3" xsi:nil="true"/>
-    <_dlc_DocId xmlns="afee9e21-8e0c-452e-93ec-a70efb6b23ab">DAMK26V7PEQZ-1320525258-73877</_dlc_DocId>
-    <_dlc_DocIdUrl xmlns="afee9e21-8e0c-452e-93ec-a70efb6b23ab">
-      <Url>https://portal.fwf.ac.at/workspaces/Strateg-Dok/_layouts/15/DocIdRedir.aspx?ID=DAMK26V7PEQZ-1320525258-73877</Url>
-      <Description>DAMK26V7PEQZ-1320525258-73877</Description>
-    </_dlc_DocIdUrl>
-  </documentManagement>
-</p:properties>
-</file>
-
-<file path=customXml/item6.xml><?xml version="1.0" encoding="utf-8"?>
+<file path=customXml/item3.xml><?xml version="1.0" encoding="utf-8"?>
 <ct:contentTypeSchema xmlns:ct="http://schemas.microsoft.com/office/2006/metadata/contentType" xmlns:ma="http://schemas.microsoft.com/office/2006/metadata/properties/metaAttributes" ct:_="" ma:_="" ma:contentTypeName="Dokument" ma:contentTypeID="0x010100464D6544A015444385B10BEB1E534503" ma:contentTypeVersion="3" ma:contentTypeDescription="Ein neues Dokument erstellen." ma:contentTypeScope="" ma:versionID="97182bbd3e9b32d05dd5555f7c2bd814">
   <xsd:schema xmlns:xsd="http://www.w3.org/2001/XMLSchema" xmlns:xs="http://www.w3.org/2001/XMLSchema" xmlns:p="http://schemas.microsoft.com/office/2006/metadata/properties" xmlns:ns1="http://schemas.microsoft.com/sharepoint/v3" xmlns:ns2="http://schemas.microsoft.com/sharepoint/v3/fields" xmlns:ns3="http://schemas.microsoft.com/sharepoint/v4" xmlns:ns4="afee9e21-8e0c-452e-93ec-a70efb6b23ab" targetNamespace="http://schemas.microsoft.com/office/2006/metadata/properties" ma:root="true" ma:fieldsID="7bd051767b3e235ef3b7c10b4a85711f" ns1:_="" ns2:_="" ns3:_="" ns4:_="">
     <xsd:import namespace="http://schemas.microsoft.com/sharepoint/v3"/>
@@ -24596,7 +24557,44 @@
 </ct:contentTypeSchema>
 </file>
 
+<file path=customXml/item4.xml><?xml version="1.0" encoding="utf-8"?>
+<p:properties xmlns:p="http://schemas.microsoft.com/office/2006/metadata/properties" xmlns:xsi="http://www.w3.org/2001/XMLSchema-instance" xmlns:pc="http://schemas.microsoft.com/office/infopath/2007/PartnerControls">
+  <documentManagement>
+    <_DCDateModified xmlns="http://schemas.microsoft.com/sharepoint/v3/fields" xsi:nil="true"/>
+    <IconOverlay xmlns="http://schemas.microsoft.com/sharepoint/v4" xsi:nil="true"/>
+    <PublishingExpirationDate xmlns="http://schemas.microsoft.com/sharepoint/v3" xsi:nil="true"/>
+    <PublishingStartDate xmlns="http://schemas.microsoft.com/sharepoint/v3" xsi:nil="true"/>
+    <_dlc_DocId xmlns="afee9e21-8e0c-452e-93ec-a70efb6b23ab">DAMK26V7PEQZ-1320525258-73877</_dlc_DocId>
+    <_dlc_DocIdUrl xmlns="afee9e21-8e0c-452e-93ec-a70efb6b23ab">
+      <Url>https://portal.fwf.ac.at/workspaces/Strateg-Dok/_layouts/15/DocIdRedir.aspx?ID=DAMK26V7PEQZ-1320525258-73877</Url>
+      <Description>DAMK26V7PEQZ-1320525258-73877</Description>
+    </_dlc_DocIdUrl>
+  </documentManagement>
+</p:properties>
+</file>
+
+<file path=customXml/item5.xml><?xml version="1.0" encoding="utf-8"?>
+<?mso-contentType ?>
+<FormTemplates xmlns="http://schemas.microsoft.com/sharepoint/v3/contenttype/forms">
+  <Display>DocumentLibraryForm</Display>
+  <Edit>DocumentLibraryForm</Edit>
+  <New>DocumentLibraryForm</New>
+</FormTemplates>
+</file>
+
+<file path=customXml/item6.xml><?xml version="1.0" encoding="utf-8"?>
+<b:Sources xmlns:b="http://schemas.openxmlformats.org/officeDocument/2006/bibliography" xmlns="http://schemas.openxmlformats.org/officeDocument/2006/bibliography" SelectedStyle="\APASixthEditionOfficeOnline.xsl" StyleName="APA" Version="6"/>
+</file>
+
 <file path=customXml/itemProps1.xml><?xml version="1.0" encoding="utf-8"?>
+<ds:datastoreItem xmlns:ds="http://schemas.openxmlformats.org/officeDocument/2006/customXml" ds:itemID="{924007F5-9277-4670-9FE6-06782C7296A1}">
+  <ds:schemaRefs>
+    <ds:schemaRef ds:uri="http://schemas.microsoft.com/sharepoint/events"/>
+  </ds:schemaRefs>
+</ds:datastoreItem>
+</file>
+
+<file path=customXml/itemProps2.xml><?xml version="1.0" encoding="utf-8"?>
 <ds:datastoreItem xmlns:ds="http://schemas.openxmlformats.org/officeDocument/2006/customXml" ds:itemID="{5D0AEA6B-E499-4EEF-98A3-AFBB261C493E}">
   <ds:schemaRefs>
     <ds:schemaRef ds:uri="http://schemas.openxmlformats.org/wordprocessingml/2006/main"/>
@@ -24604,44 +24602,7 @@
 </ds:datastoreItem>
 </file>
 
-<file path=customXml/itemProps2.xml><?xml version="1.0" encoding="utf-8"?>
-<ds:datastoreItem xmlns:ds="http://schemas.openxmlformats.org/officeDocument/2006/customXml" ds:itemID="{924007F5-9277-4670-9FE6-06782C7296A1}">
-  <ds:schemaRefs>
-    <ds:schemaRef ds:uri="http://schemas.microsoft.com/sharepoint/events"/>
-  </ds:schemaRefs>
-</ds:datastoreItem>
-</file>
-
 <file path=customXml/itemProps3.xml><?xml version="1.0" encoding="utf-8"?>
-<ds:datastoreItem xmlns:ds="http://schemas.openxmlformats.org/officeDocument/2006/customXml" ds:itemID="{6685E73F-2677-4B89-8508-7813A036A081}">
-  <ds:schemaRefs>
-    <ds:schemaRef ds:uri="http://schemas.openxmlformats.org/officeDocument/2006/bibliography"/>
-  </ds:schemaRefs>
-</ds:datastoreItem>
-</file>
-
-<file path=customXml/itemProps4.xml><?xml version="1.0" encoding="utf-8"?>
-<ds:datastoreItem xmlns:ds="http://schemas.openxmlformats.org/officeDocument/2006/customXml" ds:itemID="{76E5CD1D-9176-4FA7-9A9A-698AC52D8E9F}">
-  <ds:schemaRefs>
-    <ds:schemaRef ds:uri="http://schemas.microsoft.com/sharepoint/v3/contenttype/forms"/>
-  </ds:schemaRefs>
-</ds:datastoreItem>
-</file>
-
-<file path=customXml/itemProps5.xml><?xml version="1.0" encoding="utf-8"?>
-<ds:datastoreItem xmlns:ds="http://schemas.openxmlformats.org/officeDocument/2006/customXml" ds:itemID="{80DCD561-5D0E-41FB-A5B2-A60CACB93746}">
-  <ds:schemaRefs>
-    <ds:schemaRef ds:uri="http://schemas.microsoft.com/office/2006/metadata/properties"/>
-    <ds:schemaRef ds:uri="http://schemas.microsoft.com/office/infopath/2007/PartnerControls"/>
-    <ds:schemaRef ds:uri="http://schemas.microsoft.com/sharepoint/v3/fields"/>
-    <ds:schemaRef ds:uri="http://schemas.microsoft.com/sharepoint/v4"/>
-    <ds:schemaRef ds:uri="http://schemas.microsoft.com/sharepoint/v3"/>
-    <ds:schemaRef ds:uri="afee9e21-8e0c-452e-93ec-a70efb6b23ab"/>
-  </ds:schemaRefs>
-</ds:datastoreItem>
-</file>
-
-<file path=customXml/itemProps6.xml><?xml version="1.0" encoding="utf-8"?>
 <ds:datastoreItem xmlns:ds="http://schemas.openxmlformats.org/officeDocument/2006/customXml" ds:itemID="{AF3DCB32-2405-4B27-9ABA-B6FBCC24494E}">
   <ds:schemaRefs>
     <ds:schemaRef ds:uri="http://schemas.microsoft.com/office/2006/metadata/contentType"/>
@@ -24660,4 +24621,33 @@
     <ds:schemaRef ds:uri="http://schemas.microsoft.com/internal/obd"/>
   </ds:schemaRefs>
 </ds:datastoreItem>
+</file>
+
+<file path=customXml/itemProps4.xml><?xml version="1.0" encoding="utf-8"?>
+<ds:datastoreItem xmlns:ds="http://schemas.openxmlformats.org/officeDocument/2006/customXml" ds:itemID="{80DCD561-5D0E-41FB-A5B2-A60CACB93746}">
+  <ds:schemaRefs>
+    <ds:schemaRef ds:uri="http://schemas.microsoft.com/office/2006/metadata/properties"/>
+    <ds:schemaRef ds:uri="http://schemas.microsoft.com/office/infopath/2007/PartnerControls"/>
+    <ds:schemaRef ds:uri="http://schemas.microsoft.com/sharepoint/v3/fields"/>
+    <ds:schemaRef ds:uri="http://schemas.microsoft.com/sharepoint/v4"/>
+    <ds:schemaRef ds:uri="http://schemas.microsoft.com/sharepoint/v3"/>
+    <ds:schemaRef ds:uri="afee9e21-8e0c-452e-93ec-a70efb6b23ab"/>
+  </ds:schemaRefs>
+</ds:datastoreItem>
+</file>
+
+<file path=customXml/itemProps5.xml><?xml version="1.0" encoding="utf-8"?>
+<ds:datastoreItem xmlns:ds="http://schemas.openxmlformats.org/officeDocument/2006/customXml" ds:itemID="{76E5CD1D-9176-4FA7-9A9A-698AC52D8E9F}">
+  <ds:schemaRefs>
+    <ds:schemaRef ds:uri="http://schemas.microsoft.com/sharepoint/v3/contenttype/forms"/>
+  </ds:schemaRefs>
+</ds:datastoreItem>
+</file>
+
+<file path=customXml/itemProps6.xml><?xml version="1.0" encoding="utf-8"?>
+<ds:datastoreItem xmlns:ds="http://schemas.openxmlformats.org/officeDocument/2006/customXml" ds:itemID="{6685E73F-2677-4B89-8508-7813A036A081}">
+  <ds:schemaRefs>
+    <ds:schemaRef ds:uri="http://schemas.openxmlformats.org/officeDocument/2006/bibliography"/>
+  </ds:schemaRefs>
+</ds:datastoreItem>
 </file>
</xml_diff>